<commit_message>
inserted some newer UI versions into the word
</commit_message>
<xml_diff>
--- a/word file/קובץ תשובת המרצה לעבודה 23624.docx
+++ b/word file/קובץ תשובת המרצה לעבודה 23624.docx
@@ -6613,6 +6613,7 @@
                 <w:szCs w:val="24"/>
               </w:rPr>
             </w:pPr>
+            <w:bookmarkStart w:id="1" w:name="_Hlk199513435"/>
             <w:r>
               <w:rPr>
                 <w:sz w:val="24"/>
@@ -6620,12 +6621,686 @@
               </w:rPr>
               <w:t>V</w:t>
             </w:r>
+            <w:bookmarkEnd w:id="1"/>
           </w:p>
         </w:tc>
         <w:tc>
           <w:tcPr>
             <w:tcW w:w="566" w:type="dxa"/>
             <w:shd w:val="clear" w:color="auto" w:fill="FFFFFF" w:themeFill="background1"/>
+            <w:vAlign w:val="center"/>
+          </w:tcPr>
+          <w:p>
+            <w:pPr>
+              <w:ind w:left="0" w:firstLine="0"/>
+              <w:rPr>
+                <w:sz w:val="24"/>
+                <w:szCs w:val="24"/>
+                <w:rtl/>
+              </w:rPr>
+            </w:pPr>
+          </w:p>
+        </w:tc>
+      </w:tr>
+      <w:tr>
+        <w:trPr>
+          <w:cantSplit/>
+          <w:trHeight w:val="365"/>
+        </w:trPr>
+        <w:tc>
+          <w:tcPr>
+            <w:tcW w:w="989" w:type="dxa"/>
+            <w:shd w:val="clear" w:color="auto" w:fill="D9D9D9" w:themeFill="background1" w:themeFillShade="D9"/>
+            <w:vAlign w:val="center"/>
+          </w:tcPr>
+          <w:p>
+            <w:pPr>
+              <w:rPr>
+                <w:sz w:val="24"/>
+                <w:szCs w:val="24"/>
+                <w:rtl/>
+              </w:rPr>
+            </w:pPr>
+            <w:r>
+              <w:rPr>
+                <w:sz w:val="24"/>
+                <w:szCs w:val="24"/>
+              </w:rPr>
+              <w:t>5</w:t>
+            </w:r>
+          </w:p>
+        </w:tc>
+        <w:tc>
+          <w:tcPr>
+            <w:tcW w:w="6379" w:type="dxa"/>
+            <w:shd w:val="clear" w:color="auto" w:fill="D9D9D9" w:themeFill="background1" w:themeFillShade="D9"/>
+            <w:vAlign w:val="center"/>
+          </w:tcPr>
+          <w:p>
+            <w:pPr>
+              <w:ind w:left="0" w:firstLine="0"/>
+              <w:rPr>
+                <w:b/>
+                <w:bCs/>
+                <w:sz w:val="24"/>
+                <w:szCs w:val="24"/>
+                <w:rtl/>
+              </w:rPr>
+            </w:pPr>
+            <w:r>
+              <w:rPr>
+                <w:b/>
+                <w:bCs/>
+                <w:sz w:val="24"/>
+                <w:szCs w:val="24"/>
+                <w:rtl/>
+              </w:rPr>
+              <w:t>בעל מסעדה</w:t>
+            </w:r>
+          </w:p>
+        </w:tc>
+        <w:tc>
+          <w:tcPr>
+            <w:tcW w:w="709" w:type="dxa"/>
+            <w:shd w:val="clear" w:color="auto" w:fill="D9D9D9" w:themeFill="background1" w:themeFillShade="D9"/>
+            <w:vAlign w:val="center"/>
+          </w:tcPr>
+          <w:p>
+            <w:pPr>
+              <w:ind w:left="0" w:firstLine="0"/>
+              <w:rPr>
+                <w:sz w:val="24"/>
+                <w:szCs w:val="24"/>
+              </w:rPr>
+            </w:pPr>
+          </w:p>
+        </w:tc>
+        <w:tc>
+          <w:tcPr>
+            <w:tcW w:w="566" w:type="dxa"/>
+            <w:shd w:val="clear" w:color="auto" w:fill="D9D9D9" w:themeFill="background1" w:themeFillShade="D9"/>
+            <w:vAlign w:val="center"/>
+          </w:tcPr>
+          <w:p>
+            <w:pPr>
+              <w:ind w:left="0" w:firstLine="0"/>
+              <w:rPr>
+                <w:sz w:val="24"/>
+                <w:szCs w:val="24"/>
+                <w:rtl/>
+              </w:rPr>
+            </w:pPr>
+          </w:p>
+        </w:tc>
+      </w:tr>
+      <w:tr>
+        <w:trPr>
+          <w:cantSplit/>
+          <w:trHeight w:val="365"/>
+        </w:trPr>
+        <w:tc>
+          <w:tcPr>
+            <w:tcW w:w="989" w:type="dxa"/>
+            <w:shd w:val="clear" w:color="auto" w:fill="auto"/>
+            <w:vAlign w:val="center"/>
+          </w:tcPr>
+          <w:p>
+            <w:pPr>
+              <w:rPr>
+                <w:sz w:val="24"/>
+                <w:szCs w:val="24"/>
+              </w:rPr>
+            </w:pPr>
+            <w:r>
+              <w:rPr>
+                <w:rFonts w:hint="cs"/>
+                <w:sz w:val="24"/>
+                <w:szCs w:val="24"/>
+                <w:rtl/>
+              </w:rPr>
+              <w:t>5.1</w:t>
+            </w:r>
+          </w:p>
+        </w:tc>
+        <w:tc>
+          <w:tcPr>
+            <w:tcW w:w="6379" w:type="dxa"/>
+            <w:shd w:val="clear" w:color="auto" w:fill="auto"/>
+            <w:vAlign w:val="center"/>
+          </w:tcPr>
+          <w:p>
+            <w:pPr>
+              <w:ind w:left="0" w:firstLine="0"/>
+              <w:rPr>
+                <w:sz w:val="24"/>
+                <w:szCs w:val="24"/>
+                <w:rtl/>
+              </w:rPr>
+            </w:pPr>
+            <w:r>
+              <w:rPr>
+                <w:sz w:val="24"/>
+                <w:szCs w:val="24"/>
+                <w:rtl/>
+              </w:rPr>
+              <w:t xml:space="preserve">לבעל מסעדה יהיו יכולות הוספה ומחיקה של עובדים, שולחנות, ומנות </w:t>
+            </w:r>
+          </w:p>
+        </w:tc>
+        <w:tc>
+          <w:tcPr>
+            <w:tcW w:w="709" w:type="dxa"/>
+            <w:shd w:val="clear" w:color="auto" w:fill="auto"/>
+            <w:vAlign w:val="center"/>
+          </w:tcPr>
+          <w:p>
+            <w:pPr>
+              <w:ind w:left="0" w:firstLine="0"/>
+              <w:rPr>
+                <w:sz w:val="24"/>
+                <w:szCs w:val="24"/>
+              </w:rPr>
+            </w:pPr>
+            <w:r>
+              <w:rPr>
+                <w:sz w:val="24"/>
+                <w:szCs w:val="24"/>
+              </w:rPr>
+              <w:t>V</w:t>
+            </w:r>
+          </w:p>
+        </w:tc>
+        <w:tc>
+          <w:tcPr>
+            <w:tcW w:w="566" w:type="dxa"/>
+            <w:shd w:val="clear" w:color="auto" w:fill="auto"/>
+            <w:vAlign w:val="center"/>
+          </w:tcPr>
+          <w:p>
+            <w:pPr>
+              <w:ind w:left="0" w:firstLine="0"/>
+              <w:rPr>
+                <w:sz w:val="24"/>
+                <w:szCs w:val="24"/>
+                <w:rtl/>
+              </w:rPr>
+            </w:pPr>
+          </w:p>
+        </w:tc>
+      </w:tr>
+      <w:tr>
+        <w:trPr>
+          <w:cantSplit/>
+          <w:trHeight w:val="365"/>
+        </w:trPr>
+        <w:tc>
+          <w:tcPr>
+            <w:tcW w:w="989" w:type="dxa"/>
+            <w:shd w:val="clear" w:color="auto" w:fill="auto"/>
+            <w:vAlign w:val="center"/>
+          </w:tcPr>
+          <w:p>
+            <w:pPr>
+              <w:rPr>
+                <w:rFonts w:hint="cs"/>
+                <w:sz w:val="24"/>
+                <w:szCs w:val="24"/>
+                <w:rtl/>
+              </w:rPr>
+            </w:pPr>
+            <w:r>
+              <w:rPr>
+                <w:rFonts w:hint="cs"/>
+                <w:sz w:val="24"/>
+                <w:szCs w:val="24"/>
+                <w:rtl/>
+              </w:rPr>
+              <w:t>5.2</w:t>
+            </w:r>
+          </w:p>
+        </w:tc>
+        <w:tc>
+          <w:tcPr>
+            <w:tcW w:w="6379" w:type="dxa"/>
+            <w:shd w:val="clear" w:color="auto" w:fill="auto"/>
+            <w:vAlign w:val="center"/>
+          </w:tcPr>
+          <w:p>
+            <w:pPr>
+              <w:ind w:left="0" w:firstLine="0"/>
+              <w:rPr>
+                <w:sz w:val="24"/>
+                <w:szCs w:val="24"/>
+                <w:rtl/>
+              </w:rPr>
+            </w:pPr>
+            <w:r>
+              <w:rPr>
+                <w:rFonts w:hint="cs"/>
+                <w:sz w:val="24"/>
+                <w:szCs w:val="24"/>
+                <w:rtl/>
+              </w:rPr>
+              <w:t>בעל מסעדה יכול להוסיף עובד כל עוד שאותו עובד לא נמצא בבסיס הנתונים (המייל של העובד צריך להיות ייחודי)</w:t>
+            </w:r>
+          </w:p>
+        </w:tc>
+        <w:tc>
+          <w:tcPr>
+            <w:tcW w:w="709" w:type="dxa"/>
+            <w:shd w:val="clear" w:color="auto" w:fill="auto"/>
+            <w:vAlign w:val="center"/>
+          </w:tcPr>
+          <w:p>
+            <w:pPr>
+              <w:ind w:left="0" w:firstLine="0"/>
+              <w:rPr>
+                <w:sz w:val="24"/>
+                <w:szCs w:val="24"/>
+              </w:rPr>
+            </w:pPr>
+            <w:r>
+              <w:rPr>
+                <w:sz w:val="24"/>
+                <w:szCs w:val="24"/>
+              </w:rPr>
+              <w:t>V</w:t>
+            </w:r>
+          </w:p>
+        </w:tc>
+        <w:tc>
+          <w:tcPr>
+            <w:tcW w:w="566" w:type="dxa"/>
+            <w:shd w:val="clear" w:color="auto" w:fill="auto"/>
+            <w:vAlign w:val="center"/>
+          </w:tcPr>
+          <w:p>
+            <w:pPr>
+              <w:ind w:left="0" w:firstLine="0"/>
+              <w:rPr>
+                <w:sz w:val="24"/>
+                <w:szCs w:val="24"/>
+                <w:rtl/>
+              </w:rPr>
+            </w:pPr>
+          </w:p>
+        </w:tc>
+      </w:tr>
+      <w:tr>
+        <w:trPr>
+          <w:cantSplit/>
+          <w:trHeight w:val="365"/>
+        </w:trPr>
+        <w:tc>
+          <w:tcPr>
+            <w:tcW w:w="989" w:type="dxa"/>
+            <w:shd w:val="clear" w:color="auto" w:fill="auto"/>
+            <w:vAlign w:val="center"/>
+          </w:tcPr>
+          <w:p>
+            <w:pPr>
+              <w:rPr>
+                <w:rFonts w:hint="cs"/>
+                <w:sz w:val="24"/>
+                <w:szCs w:val="24"/>
+                <w:rtl/>
+              </w:rPr>
+            </w:pPr>
+            <w:r>
+              <w:rPr>
+                <w:rFonts w:hint="cs"/>
+                <w:sz w:val="24"/>
+                <w:szCs w:val="24"/>
+                <w:rtl/>
+              </w:rPr>
+              <w:t>5.3</w:t>
+            </w:r>
+          </w:p>
+        </w:tc>
+        <w:tc>
+          <w:tcPr>
+            <w:tcW w:w="6379" w:type="dxa"/>
+            <w:shd w:val="clear" w:color="auto" w:fill="auto"/>
+            <w:vAlign w:val="center"/>
+          </w:tcPr>
+          <w:p>
+            <w:pPr>
+              <w:ind w:left="0" w:firstLine="0"/>
+              <w:rPr>
+                <w:rFonts w:hint="cs"/>
+                <w:sz w:val="24"/>
+                <w:szCs w:val="24"/>
+                <w:rtl/>
+              </w:rPr>
+            </w:pPr>
+            <w:r>
+              <w:rPr>
+                <w:rFonts w:hint="cs"/>
+                <w:sz w:val="24"/>
+                <w:szCs w:val="24"/>
+                <w:rtl/>
+              </w:rPr>
+              <w:t xml:space="preserve">בעל מסעדה יכול </w:t>
+            </w:r>
+            <w:r>
+              <w:rPr>
+                <w:rFonts w:hint="cs"/>
+                <w:sz w:val="24"/>
+                <w:szCs w:val="24"/>
+                <w:rtl/>
+              </w:rPr>
+              <w:t>למחוק עובד כל עוד אותו עובד אינו מחובר לטרמינל שלא (כלומר כל עוד שהעובד אינו במשמרת)</w:t>
+            </w:r>
+          </w:p>
+        </w:tc>
+        <w:tc>
+          <w:tcPr>
+            <w:tcW w:w="709" w:type="dxa"/>
+            <w:shd w:val="clear" w:color="auto" w:fill="auto"/>
+            <w:vAlign w:val="center"/>
+          </w:tcPr>
+          <w:p>
+            <w:pPr>
+              <w:ind w:left="0" w:firstLine="0"/>
+              <w:rPr>
+                <w:sz w:val="24"/>
+                <w:szCs w:val="24"/>
+              </w:rPr>
+            </w:pPr>
+            <w:r>
+              <w:rPr>
+                <w:sz w:val="24"/>
+                <w:szCs w:val="24"/>
+              </w:rPr>
+              <w:t>V</w:t>
+            </w:r>
+          </w:p>
+        </w:tc>
+        <w:tc>
+          <w:tcPr>
+            <w:tcW w:w="566" w:type="dxa"/>
+            <w:shd w:val="clear" w:color="auto" w:fill="auto"/>
+            <w:vAlign w:val="center"/>
+          </w:tcPr>
+          <w:p>
+            <w:pPr>
+              <w:ind w:left="0" w:firstLine="0"/>
+              <w:rPr>
+                <w:sz w:val="24"/>
+                <w:szCs w:val="24"/>
+                <w:rtl/>
+              </w:rPr>
+            </w:pPr>
+          </w:p>
+        </w:tc>
+      </w:tr>
+      <w:tr>
+        <w:trPr>
+          <w:cantSplit/>
+          <w:trHeight w:val="365"/>
+        </w:trPr>
+        <w:tc>
+          <w:tcPr>
+            <w:tcW w:w="989" w:type="dxa"/>
+            <w:shd w:val="clear" w:color="auto" w:fill="auto"/>
+            <w:vAlign w:val="center"/>
+          </w:tcPr>
+          <w:p>
+            <w:pPr>
+              <w:rPr>
+                <w:rFonts w:hint="cs"/>
+                <w:sz w:val="24"/>
+                <w:szCs w:val="24"/>
+                <w:rtl/>
+              </w:rPr>
+            </w:pPr>
+            <w:r>
+              <w:rPr>
+                <w:rFonts w:hint="cs"/>
+                <w:sz w:val="24"/>
+                <w:szCs w:val="24"/>
+                <w:rtl/>
+              </w:rPr>
+              <w:t>5.4</w:t>
+            </w:r>
+          </w:p>
+        </w:tc>
+        <w:tc>
+          <w:tcPr>
+            <w:tcW w:w="6379" w:type="dxa"/>
+            <w:shd w:val="clear" w:color="auto" w:fill="auto"/>
+            <w:vAlign w:val="center"/>
+          </w:tcPr>
+          <w:p>
+            <w:pPr>
+              <w:ind w:left="0" w:firstLine="0"/>
+              <w:rPr>
+                <w:sz w:val="24"/>
+                <w:szCs w:val="24"/>
+                <w:rtl/>
+              </w:rPr>
+            </w:pPr>
+            <w:r>
+              <w:rPr>
+                <w:rFonts w:hint="cs"/>
+                <w:sz w:val="24"/>
+                <w:szCs w:val="24"/>
+                <w:rtl/>
+              </w:rPr>
+              <w:t>כשמנהל מוחק שולחן מספר השולחנות משתני לשקף את כמות השולחנות האמיתי שנמצאים במסעדה.</w:t>
+            </w:r>
+            <w:r>
+              <w:rPr>
+                <w:sz w:val="24"/>
+                <w:szCs w:val="24"/>
+                <w:rtl/>
+              </w:rPr>
+              <w:br/>
+            </w:r>
+            <w:r>
+              <w:rPr>
+                <w:rFonts w:hint="cs"/>
+                <w:sz w:val="24"/>
+                <w:szCs w:val="24"/>
+                <w:rtl/>
+              </w:rPr>
+              <w:t>הסבר:</w:t>
+            </w:r>
+          </w:p>
+          <w:p>
+            <w:pPr>
+              <w:ind w:left="0" w:firstLine="0"/>
+              <w:rPr>
+                <w:rFonts w:hint="cs"/>
+                <w:sz w:val="24"/>
+                <w:szCs w:val="24"/>
+                <w:rtl/>
+              </w:rPr>
+            </w:pPr>
+            <w:r>
+              <w:rPr>
+                <w:rFonts w:hint="cs"/>
+                <w:sz w:val="24"/>
+                <w:szCs w:val="24"/>
+                <w:rtl/>
+              </w:rPr>
+              <w:t xml:space="preserve"> נניח שהמסעדה כוללת 5 שולחנות ממוספרות מ 1-5 אם בעל בא למחוק את שולחן 2 שולחן 2 נמחק שולחן 3 הופך לשולחן 2 שולחן 4 ל-3 </w:t>
+            </w:r>
+            <w:proofErr w:type="spellStart"/>
+            <w:r>
+              <w:rPr>
+                <w:rFonts w:hint="cs"/>
+                <w:sz w:val="24"/>
+                <w:szCs w:val="24"/>
+                <w:rtl/>
+              </w:rPr>
+              <w:t>וכו</w:t>
+            </w:r>
+            <w:proofErr w:type="spellEnd"/>
+            <w:r>
+              <w:rPr>
+                <w:rFonts w:hint="cs"/>
+                <w:sz w:val="24"/>
+                <w:szCs w:val="24"/>
+                <w:rtl/>
+              </w:rPr>
+              <w:t>...</w:t>
+            </w:r>
+          </w:p>
+        </w:tc>
+        <w:tc>
+          <w:tcPr>
+            <w:tcW w:w="709" w:type="dxa"/>
+            <w:shd w:val="clear" w:color="auto" w:fill="auto"/>
+            <w:vAlign w:val="center"/>
+          </w:tcPr>
+          <w:p>
+            <w:pPr>
+              <w:ind w:left="0" w:firstLine="0"/>
+              <w:rPr>
+                <w:sz w:val="24"/>
+                <w:szCs w:val="24"/>
+              </w:rPr>
+            </w:pPr>
+            <w:r>
+              <w:rPr>
+                <w:sz w:val="24"/>
+                <w:szCs w:val="24"/>
+              </w:rPr>
+              <w:t>V</w:t>
+            </w:r>
+          </w:p>
+        </w:tc>
+        <w:tc>
+          <w:tcPr>
+            <w:tcW w:w="566" w:type="dxa"/>
+            <w:shd w:val="clear" w:color="auto" w:fill="auto"/>
+            <w:vAlign w:val="center"/>
+          </w:tcPr>
+          <w:p>
+            <w:pPr>
+              <w:ind w:left="0" w:firstLine="0"/>
+              <w:rPr>
+                <w:sz w:val="24"/>
+                <w:szCs w:val="24"/>
+                <w:rtl/>
+              </w:rPr>
+            </w:pPr>
+          </w:p>
+        </w:tc>
+      </w:tr>
+      <w:tr>
+        <w:trPr>
+          <w:cantSplit/>
+          <w:trHeight w:val="365"/>
+        </w:trPr>
+        <w:tc>
+          <w:tcPr>
+            <w:tcW w:w="989" w:type="dxa"/>
+            <w:shd w:val="clear" w:color="auto" w:fill="auto"/>
+            <w:vAlign w:val="center"/>
+          </w:tcPr>
+          <w:p>
+            <w:pPr>
+              <w:rPr>
+                <w:rFonts w:hint="cs"/>
+                <w:sz w:val="24"/>
+                <w:szCs w:val="24"/>
+                <w:rtl/>
+              </w:rPr>
+            </w:pPr>
+            <w:r>
+              <w:rPr>
+                <w:rFonts w:hint="cs"/>
+                <w:sz w:val="24"/>
+                <w:szCs w:val="24"/>
+                <w:rtl/>
+              </w:rPr>
+              <w:t>5.5</w:t>
+            </w:r>
+          </w:p>
+        </w:tc>
+        <w:tc>
+          <w:tcPr>
+            <w:tcW w:w="6379" w:type="dxa"/>
+            <w:shd w:val="clear" w:color="auto" w:fill="auto"/>
+            <w:vAlign w:val="center"/>
+          </w:tcPr>
+          <w:p>
+            <w:pPr>
+              <w:ind w:left="0" w:firstLine="0"/>
+              <w:rPr>
+                <w:rFonts w:hint="cs"/>
+                <w:sz w:val="24"/>
+                <w:szCs w:val="24"/>
+                <w:rtl/>
+              </w:rPr>
+            </w:pPr>
+            <w:r>
+              <w:rPr>
+                <w:rFonts w:hint="cs"/>
+                <w:sz w:val="24"/>
+                <w:szCs w:val="24"/>
+                <w:rtl/>
+              </w:rPr>
+              <w:t xml:space="preserve">בשל הפונקציה בסעיף 5.4 ולשם מחיקת שולחן בצורה מוגנת כל השולחנות אחרי אותו שולחן צריכים להיות </w:t>
+            </w:r>
+            <w:r>
+              <w:rPr>
+                <w:rFonts w:hint="cs"/>
+                <w:sz w:val="24"/>
+                <w:szCs w:val="24"/>
+                <w:rtl/>
+              </w:rPr>
+              <w:t>רכים</w:t>
+            </w:r>
+            <w:r>
+              <w:rPr>
+                <w:rFonts w:hint="cs"/>
+                <w:sz w:val="24"/>
+                <w:szCs w:val="24"/>
+                <w:rtl/>
+              </w:rPr>
+              <w:t xml:space="preserve"> </w:t>
+            </w:r>
+            <w:r>
+              <w:rPr>
+                <w:rFonts w:hint="cs"/>
+                <w:sz w:val="24"/>
+                <w:szCs w:val="24"/>
+                <w:rtl/>
+              </w:rPr>
+              <w:t>כך שאין בהם אף לקוח ואף מלצר אחרת המחיקה תצור התנהגות לא צפויה שח התוכנה</w:t>
+            </w:r>
+          </w:p>
+        </w:tc>
+        <w:tc>
+          <w:tcPr>
+            <w:tcW w:w="709" w:type="dxa"/>
+            <w:shd w:val="clear" w:color="auto" w:fill="auto"/>
+            <w:vAlign w:val="center"/>
+          </w:tcPr>
+          <w:p>
+            <w:pPr>
+              <w:ind w:left="0" w:firstLine="0"/>
+              <w:rPr>
+                <w:sz w:val="24"/>
+                <w:szCs w:val="24"/>
+              </w:rPr>
+            </w:pPr>
+            <w:r>
+              <w:rPr>
+                <w:sz w:val="24"/>
+                <w:szCs w:val="24"/>
+              </w:rPr>
+              <w:t>V</w:t>
+            </w:r>
+          </w:p>
+        </w:tc>
+        <w:tc>
+          <w:tcPr>
+            <w:tcW w:w="566" w:type="dxa"/>
+            <w:shd w:val="clear" w:color="auto" w:fill="auto"/>
             <w:vAlign w:val="center"/>
           </w:tcPr>
           <w:p>
@@ -6731,11 +7406,12 @@
             </w:pPr>
             <w:r>
               <w:rPr>
-                <w:sz w:val="24"/>
-                <w:szCs w:val="24"/>
-                <w:rtl/>
-              </w:rPr>
-              <w:t>5</w:t>
+                <w:rFonts w:hint="cs"/>
+                <w:sz w:val="24"/>
+                <w:szCs w:val="24"/>
+                <w:rtl/>
+              </w:rPr>
+              <w:t>6</w:t>
             </w:r>
           </w:p>
         </w:tc>
@@ -6819,11 +7495,12 @@
             </w:pPr>
             <w:r>
               <w:rPr>
-                <w:sz w:val="24"/>
-                <w:szCs w:val="24"/>
-                <w:rtl/>
-              </w:rPr>
-              <w:t>5.1</w:t>
+                <w:rFonts w:hint="cs"/>
+                <w:sz w:val="24"/>
+                <w:szCs w:val="24"/>
+                <w:rtl/>
+              </w:rPr>
+              <w:t>6.1</w:t>
             </w:r>
           </w:p>
         </w:tc>
@@ -7037,11 +7714,20 @@
             </w:pPr>
             <w:r>
               <w:rPr>
-                <w:sz w:val="24"/>
-                <w:szCs w:val="24"/>
-                <w:rtl/>
-              </w:rPr>
-              <w:t xml:space="preserve">5.2 </w:t>
+                <w:rFonts w:hint="cs"/>
+                <w:sz w:val="24"/>
+                <w:szCs w:val="24"/>
+                <w:rtl/>
+              </w:rPr>
+              <w:t>6.2</w:t>
+            </w:r>
+            <w:r>
+              <w:rPr>
+                <w:sz w:val="24"/>
+                <w:szCs w:val="24"/>
+                <w:rtl/>
+              </w:rPr>
+              <w:t xml:space="preserve"> </w:t>
             </w:r>
           </w:p>
         </w:tc>
@@ -7307,71 +7993,23 @@
       </w:pPr>
       <w:r>
         <w:rPr>
-          <w:sz w:val="24"/>
-          <w:szCs w:val="24"/>
-          <w:rtl/>
-        </w:rPr>
-        <w:t xml:space="preserve">ממשק המשתמש/לקוח – </w:t>
-      </w:r>
-      <w:r>
-        <w:rPr>
-          <w:sz w:val="24"/>
-          <w:szCs w:val="24"/>
-        </w:rPr>
-        <w:t xml:space="preserve"> :GUI</w:t>
-      </w:r>
-      <w:r>
-        <w:rPr>
-          <w:sz w:val="24"/>
-          <w:szCs w:val="24"/>
-          <w:rtl/>
-        </w:rPr>
-        <w:br/>
-      </w:r>
-      <w:r>
-        <w:rPr>
-          <w:sz w:val="24"/>
-          <w:szCs w:val="24"/>
-          <w:rtl/>
-        </w:rPr>
-        <w:br/>
-      </w:r>
-    </w:p>
-    <w:p>
-      <w:pPr>
-        <w:ind w:left="7" w:firstLine="0"/>
-        <w:rPr>
-          <w:b/>
-          <w:bCs/>
-          <w:u w:val="single"/>
-        </w:rPr>
-      </w:pPr>
-      <w:r>
-        <w:rPr>
-          <w:b/>
-          <w:bCs/>
-          <w:u w:val="single"/>
-        </w:rPr>
-        <w:t>Login page</w:t>
-      </w:r>
-    </w:p>
-    <w:p>
-      <w:pPr>
-        <w:rPr>
-          <w:rtl/>
-        </w:rPr>
-      </w:pPr>
-      <w:r>
-        <w:rPr>
-          <w:rFonts w:hint="cs"/>
           <w:noProof/>
           <w:rtl/>
+          <w:lang w:val="he-IL"/>
         </w:rPr>
         <w:drawing>
-          <wp:inline distT="0" distB="0" distL="0" distR="0" wp14:anchorId="6F3A4EB2" wp14:editId="497BD2A0">
-            <wp:extent cx="1765079" cy="2984127"/>
-            <wp:effectExtent l="0" t="0" r="6985" b="6985"/>
-            <wp:docPr id="1814208252" name="תמונה 1"/>
+          <wp:anchor distT="0" distB="0" distL="114300" distR="114300" simplePos="0" relativeHeight="251660288" behindDoc="0" locked="0" layoutInCell="1" allowOverlap="1" wp14:anchorId="59DB8618" wp14:editId="7822E081">
+            <wp:simplePos x="0" y="0"/>
+            <wp:positionH relativeFrom="column">
+              <wp:posOffset>4516148</wp:posOffset>
+            </wp:positionH>
+            <wp:positionV relativeFrom="paragraph">
+              <wp:posOffset>371324</wp:posOffset>
+            </wp:positionV>
+            <wp:extent cx="1303020" cy="2824480"/>
+            <wp:effectExtent l="0" t="0" r="0" b="0"/>
+            <wp:wrapTopAndBottom/>
+            <wp:docPr id="312786344" name="Picture 1" descr="A screenshot of a video game&#10;&#10;AI-generated content may be incorrect."/>
             <wp:cNvGraphicFramePr>
               <a:graphicFrameLocks xmlns:a="http://schemas.openxmlformats.org/drawingml/2006/main" noChangeAspect="1"/>
             </wp:cNvGraphicFramePr>
@@ -7379,11 +8017,11 @@
               <a:graphicData uri="http://schemas.openxmlformats.org/drawingml/2006/picture">
                 <pic:pic xmlns:pic="http://schemas.openxmlformats.org/drawingml/2006/picture">
                   <pic:nvPicPr>
-                    <pic:cNvPr id="1814208252" name="תמונה 1814208252"/>
+                    <pic:cNvPr id="312786344" name="Picture 1" descr="A screenshot of a video game&#10;&#10;AI-generated content may be incorrect."/>
                     <pic:cNvPicPr/>
                   </pic:nvPicPr>
                   <pic:blipFill>
-                    <a:blip r:embed="rId13">
+                    <a:blip r:embed="rId13" cstate="print">
                       <a:extLst>
                         <a:ext uri="{28A0092B-C50C-407E-A947-70E740481C1C}">
                           <a14:useLocalDpi xmlns:a14="http://schemas.microsoft.com/office/drawing/2010/main" val="0"/>
@@ -7397,7 +8035,7 @@
                   <pic:spPr>
                     <a:xfrm>
                       <a:off x="0" y="0"/>
-                      <a:ext cx="1765079" cy="2984127"/>
+                      <a:ext cx="1303020" cy="2824480"/>
                     </a:xfrm>
                     <a:prstGeom prst="rect">
                       <a:avLst/>
@@ -7406,8 +8044,58 @@
                 </pic:pic>
               </a:graphicData>
             </a:graphic>
-          </wp:inline>
+            <wp14:sizeRelH relativeFrom="margin">
+              <wp14:pctWidth>0</wp14:pctWidth>
+            </wp14:sizeRelH>
+            <wp14:sizeRelV relativeFrom="margin">
+              <wp14:pctHeight>0</wp14:pctHeight>
+            </wp14:sizeRelV>
+          </wp:anchor>
         </w:drawing>
+      </w:r>
+      <w:r>
+        <w:rPr>
+          <w:sz w:val="24"/>
+          <w:szCs w:val="24"/>
+          <w:rtl/>
+        </w:rPr>
+        <w:t xml:space="preserve">ממשק המשתמש/לקוח – </w:t>
+      </w:r>
+      <w:r>
+        <w:rPr>
+          <w:sz w:val="24"/>
+          <w:szCs w:val="24"/>
+        </w:rPr>
+        <w:t xml:space="preserve"> :GUI</w:t>
+      </w:r>
+      <w:r>
+        <w:rPr>
+          <w:sz w:val="24"/>
+          <w:szCs w:val="24"/>
+          <w:rtl/>
+        </w:rPr>
+        <w:br/>
+      </w:r>
+      <w:r>
+        <w:rPr>
+          <w:sz w:val="24"/>
+          <w:szCs w:val="24"/>
+          <w:rtl/>
+        </w:rPr>
+        <w:br/>
+      </w:r>
+    </w:p>
+    <w:p>
+      <w:pPr>
+        <w:rPr>
+          <w:rtl/>
+        </w:rPr>
+      </w:pPr>
+      <w:r>
+        <w:rPr>
+          <w:rtl/>
+        </w:rPr>
+        <w:t>עמוד בית (משתמש)</w:t>
       </w:r>
     </w:p>
     <w:p>
@@ -7472,51 +8160,9 @@
         <w:ind w:left="367"/>
         <w:rPr>
           <w:rFonts w:ascii="David" w:hAnsi="David" w:cs="David"/>
-          <w:b/>
-          <w:bCs/>
-          <w:sz w:val="24"/>
-          <w:szCs w:val="24"/>
-          <w:u w:val="single"/>
-          <w:rtl/>
-        </w:rPr>
-      </w:pPr>
-      <w:r>
-        <w:rPr>
-          <w:rFonts w:ascii="David" w:hAnsi="David" w:cs="David" w:hint="cs"/>
-          <w:b/>
-          <w:bCs/>
-          <w:sz w:val="24"/>
-          <w:szCs w:val="24"/>
-          <w:u w:val="single"/>
-          <w:rtl/>
-        </w:rPr>
-        <w:lastRenderedPageBreak/>
-        <w:t>ממשק שולחנות</w:t>
-      </w:r>
-    </w:p>
-    <w:p>
-      <w:pPr>
-        <w:pStyle w:val="ListParagraph"/>
-        <w:ind w:left="367"/>
-        <w:rPr>
-          <w:rFonts w:ascii="David" w:hAnsi="David" w:cs="David"/>
-          <w:sz w:val="24"/>
-          <w:szCs w:val="24"/>
-          <w:rtl/>
-        </w:rPr>
-      </w:pPr>
-    </w:p>
-    <w:p>
-      <w:pPr>
-        <w:pStyle w:val="ListParagraph"/>
-        <w:ind w:left="367"/>
-        <w:rPr>
-          <w:rFonts w:ascii="David" w:hAnsi="David"/>
-          <w:noProof/>
-          <w:sz w:val="24"/>
-          <w:szCs w:val="24"/>
-          <w:rtl/>
-          <w:lang w:bidi="ar-SA"/>
+          <w:sz w:val="24"/>
+          <w:szCs w:val="24"/>
+          <w:rtl/>
         </w:rPr>
       </w:pPr>
       <w:r>
@@ -7526,24 +8172,14 @@
           <w:sz w:val="24"/>
           <w:szCs w:val="24"/>
           <w:rtl/>
-          <w:lang w:bidi="ar-SA"/>
-        </w:rPr>
-        <w:t xml:space="preserve">  </w:t>
-      </w:r>
-      <w:r>
-        <w:rPr>
-          <w:rFonts w:ascii="David" w:hAnsi="David"/>
-          <w:noProof/>
-          <w:sz w:val="24"/>
-          <w:szCs w:val="24"/>
-          <w:rtl/>
-          <w:lang w:val="ar-SA" w:bidi="ar-SA"/>
-        </w:rPr>
+          <w:lang w:val="he-IL"/>
+        </w:rPr>
+        <w:lastRenderedPageBreak/>
         <w:drawing>
-          <wp:inline distT="0" distB="0" distL="0" distR="0" wp14:anchorId="4FB736D2" wp14:editId="670D1208">
-            <wp:extent cx="2210108" cy="7287642"/>
-            <wp:effectExtent l="0" t="0" r="0" b="8890"/>
-            <wp:docPr id="556889609" name="Picture 1"/>
+          <wp:inline distT="0" distB="0" distL="0" distR="0" wp14:anchorId="0ABCC4DB" wp14:editId="5A61E1DE">
+            <wp:extent cx="1325891" cy="2872854"/>
+            <wp:effectExtent l="0" t="0" r="7620" b="3810"/>
+            <wp:docPr id="1476294707" name="Picture 2" descr="A screenshot of a computer&#10;&#10;AI-generated content may be incorrect."/>
             <wp:cNvGraphicFramePr>
               <a:graphicFrameLocks xmlns:a="http://schemas.openxmlformats.org/drawingml/2006/main" noChangeAspect="1"/>
             </wp:cNvGraphicFramePr>
@@ -7551,11 +8187,11 @@
               <a:graphicData uri="http://schemas.openxmlformats.org/drawingml/2006/picture">
                 <pic:pic xmlns:pic="http://schemas.openxmlformats.org/drawingml/2006/picture">
                   <pic:nvPicPr>
-                    <pic:cNvPr id="556889609" name="Picture 556889609"/>
+                    <pic:cNvPr id="1476294707" name="Picture 2" descr="A screenshot of a computer&#10;&#10;AI-generated content may be incorrect."/>
                     <pic:cNvPicPr/>
                   </pic:nvPicPr>
                   <pic:blipFill>
-                    <a:blip r:embed="rId14">
+                    <a:blip r:embed="rId14" cstate="print">
                       <a:extLst>
                         <a:ext uri="{28A0092B-C50C-407E-A947-70E740481C1C}">
                           <a14:useLocalDpi xmlns:a14="http://schemas.microsoft.com/office/drawing/2010/main" val="0"/>
@@ -7569,7 +8205,7 @@
                   <pic:spPr>
                     <a:xfrm>
                       <a:off x="0" y="0"/>
-                      <a:ext cx="2210108" cy="7287642"/>
+                      <a:ext cx="1336696" cy="2896265"/>
                     </a:xfrm>
                     <a:prstGeom prst="rect">
                       <a:avLst/>
@@ -7584,149 +8220,37 @@
     </w:p>
     <w:p>
       <w:pPr>
-        <w:rPr>
-          <w:noProof/>
-          <w:sz w:val="24"/>
-          <w:szCs w:val="24"/>
-          <w:rtl/>
-        </w:rPr>
-      </w:pPr>
-      <w:r>
-        <w:rPr>
-          <w:rFonts w:hint="cs"/>
-          <w:noProof/>
-          <w:sz w:val="24"/>
-          <w:szCs w:val="24"/>
-          <w:highlight w:val="yellow"/>
-          <w:rtl/>
-        </w:rPr>
-        <w:t xml:space="preserve">ממשק שולחנות א. צריך להראות יותר יפה ב. יש לעבוד עם </w:t>
-      </w:r>
-      <w:r>
-        <w:rPr>
-          <w:noProof/>
-          <w:sz w:val="24"/>
-          <w:szCs w:val="24"/>
-          <w:highlight w:val="yellow"/>
-        </w:rPr>
-        <w:t xml:space="preserve"> </w:t>
-      </w:r>
-      <w:r>
-        <w:rPr>
-          <w:rFonts w:hint="cs"/>
-          <w:noProof/>
-          <w:sz w:val="24"/>
-          <w:szCs w:val="24"/>
-          <w:highlight w:val="yellow"/>
-          <w:rtl/>
-        </w:rPr>
-        <w:t xml:space="preserve"> </w:t>
-      </w:r>
-      <w:r>
-        <w:rPr>
-          <w:noProof/>
-          <w:sz w:val="24"/>
-          <w:szCs w:val="24"/>
-          <w:highlight w:val="yellow"/>
-        </w:rPr>
-        <w:t xml:space="preserve"> </w:t>
-      </w:r>
-      <w:r>
-        <w:rPr>
-          <w:rFonts w:hint="cs"/>
-          <w:noProof/>
-          <w:sz w:val="24"/>
-          <w:szCs w:val="24"/>
-          <w:highlight w:val="yellow"/>
-          <w:rtl/>
-        </w:rPr>
-        <w:t xml:space="preserve"> </w:t>
-      </w:r>
-      <w:r>
-        <w:rPr>
-          <w:noProof/>
-          <w:sz w:val="24"/>
-          <w:szCs w:val="24"/>
-          <w:highlight w:val="yellow"/>
-        </w:rPr>
-        <w:t>wix Studion</w:t>
-      </w:r>
-      <w:r>
-        <w:rPr>
-          <w:rFonts w:hint="cs"/>
-          <w:noProof/>
-          <w:sz w:val="24"/>
-          <w:szCs w:val="24"/>
-          <w:highlight w:val="yellow"/>
-          <w:rtl/>
-        </w:rPr>
-        <w:t xml:space="preserve"> צריך לשקף את כמות השולחנות במסעדה </w:t>
-      </w:r>
-      <w:r>
-        <w:rPr>
-          <w:noProof/>
-          <w:sz w:val="24"/>
-          <w:szCs w:val="24"/>
-          <w:highlight w:val="yellow"/>
-          <w:rtl/>
-        </w:rPr>
-        <w:t>–</w:t>
-      </w:r>
-      <w:r>
-        <w:rPr>
-          <w:rFonts w:hint="cs"/>
-          <w:noProof/>
-          <w:sz w:val="24"/>
-          <w:szCs w:val="24"/>
-          <w:highlight w:val="yellow"/>
-          <w:rtl/>
-        </w:rPr>
-        <w:t xml:space="preserve"> כרגע רואים רק 2 שולחנות? האם זו מסעדה עם 2 שולחנות ?....... מה עם השולחנות הפנויים?</w:t>
-      </w:r>
-      <w:r>
-        <w:rPr>
-          <w:rFonts w:hint="cs"/>
-          <w:noProof/>
-          <w:sz w:val="24"/>
-          <w:szCs w:val="24"/>
-          <w:rtl/>
-        </w:rPr>
-        <w:t xml:space="preserve"> </w:t>
-      </w:r>
-      <w:r>
-        <w:rPr>
-          <w:rFonts w:hint="cs"/>
-          <w:noProof/>
-          <w:sz w:val="24"/>
-          <w:szCs w:val="24"/>
-          <w:rtl/>
-        </w:rPr>
-        <w:t xml:space="preserve">יש </w:t>
-      </w:r>
-      <w:r>
-        <w:rPr>
-          <w:rFonts w:hint="cs"/>
-          <w:noProof/>
-          <w:sz w:val="24"/>
-          <w:szCs w:val="24"/>
-          <w:highlight w:val="yellow"/>
-          <w:rtl/>
-        </w:rPr>
-        <w:t>לשפר את הנראות של הממשק</w:t>
-      </w:r>
-    </w:p>
-    <w:p>
-      <w:pPr>
         <w:pStyle w:val="ListParagraph"/>
         <w:ind w:left="367"/>
         <w:rPr>
+          <w:rFonts w:ascii="David" w:hAnsi="David" w:hint="cs"/>
+          <w:noProof/>
+          <w:sz w:val="24"/>
+          <w:szCs w:val="24"/>
+          <w:rtl/>
+        </w:rPr>
+      </w:pPr>
+      <w:r>
+        <w:rPr>
           <w:rFonts w:ascii="David" w:hAnsi="David" w:cs="David"/>
           <w:noProof/>
           <w:sz w:val="24"/>
           <w:szCs w:val="24"/>
           <w:rtl/>
-        </w:rPr>
-      </w:pPr>
+          <w:lang w:bidi="ar-SA"/>
+        </w:rPr>
+        <w:t xml:space="preserve">  </w:t>
+      </w:r>
+      <w:r>
+        <w:rPr>
+          <w:rFonts w:ascii="David" w:hAnsi="David" w:cs="David" w:hint="cs"/>
+          <w:noProof/>
+          <w:sz w:val="24"/>
+          <w:szCs w:val="24"/>
+          <w:rtl/>
+        </w:rPr>
+        <w:t>עמוד בית (בעל)</w:t>
+      </w:r>
     </w:p>
     <w:p>
       <w:pPr>
@@ -7763,32 +8287,44 @@
           <w:noProof/>
           <w:sz w:val="24"/>
           <w:szCs w:val="24"/>
-        </w:rPr>
-      </w:pPr>
-    </w:p>
-    <w:p>
-      <w:pPr>
-        <w:rPr>
+          <w:rtl/>
+        </w:rPr>
+      </w:pPr>
+    </w:p>
+    <w:p>
+      <w:pPr>
+        <w:pStyle w:val="ListParagraph"/>
+        <w:ind w:left="367"/>
+        <w:rPr>
+          <w:rFonts w:ascii="David" w:hAnsi="David" w:cs="David"/>
           <w:noProof/>
           <w:sz w:val="24"/>
           <w:szCs w:val="24"/>
-          <w:rtl/>
-        </w:rPr>
-      </w:pPr>
-      <w:r>
+        </w:rPr>
+      </w:pPr>
+    </w:p>
+    <w:p>
+      <w:pPr>
         <w:rPr>
           <w:noProof/>
           <w:sz w:val="24"/>
           <w:szCs w:val="24"/>
           <w:rtl/>
+        </w:rPr>
+      </w:pPr>
+      <w:r>
+        <w:rPr>
+          <w:noProof/>
+          <w:sz w:val="24"/>
+          <w:szCs w:val="24"/>
+          <w:rtl/>
           <w:lang w:val="he-IL"/>
         </w:rPr>
-        <w:lastRenderedPageBreak/>
         <w:drawing>
-          <wp:inline distT="0" distB="0" distL="0" distR="0" wp14:anchorId="12072DD0" wp14:editId="6FD40FEC">
-            <wp:extent cx="2524477" cy="5477639"/>
-            <wp:effectExtent l="0" t="0" r="9525" b="8890"/>
-            <wp:docPr id="381396239" name="Picture 2" descr="A screenshot of a login form&#10;&#10;AI-generated content may be incorrect."/>
+          <wp:inline distT="0" distB="0" distL="0" distR="0" wp14:anchorId="72CE7451" wp14:editId="044B5E00">
+            <wp:extent cx="1962066" cy="4251278"/>
+            <wp:effectExtent l="0" t="0" r="635" b="0"/>
+            <wp:docPr id="444615256" name="Picture 3" descr="A screenshot of a game&#10;&#10;AI-generated content may be incorrect."/>
             <wp:cNvGraphicFramePr>
               <a:graphicFrameLocks xmlns:a="http://schemas.openxmlformats.org/drawingml/2006/main" noChangeAspect="1"/>
             </wp:cNvGraphicFramePr>
@@ -7796,11 +8332,11 @@
               <a:graphicData uri="http://schemas.openxmlformats.org/drawingml/2006/picture">
                 <pic:pic xmlns:pic="http://schemas.openxmlformats.org/drawingml/2006/picture">
                   <pic:nvPicPr>
-                    <pic:cNvPr id="381396239" name="Picture 2" descr="A screenshot of a login form&#10;&#10;AI-generated content may be incorrect."/>
+                    <pic:cNvPr id="444615256" name="Picture 3" descr="A screenshot of a game&#10;&#10;AI-generated content may be incorrect."/>
                     <pic:cNvPicPr/>
                   </pic:nvPicPr>
                   <pic:blipFill>
-                    <a:blip r:embed="rId15">
+                    <a:blip r:embed="rId15" cstate="print">
                       <a:extLst>
                         <a:ext uri="{28A0092B-C50C-407E-A947-70E740481C1C}">
                           <a14:useLocalDpi xmlns:a14="http://schemas.microsoft.com/office/drawing/2010/main" val="0"/>
@@ -7814,7 +8350,7 @@
                   <pic:spPr>
                     <a:xfrm>
                       <a:off x="0" y="0"/>
-                      <a:ext cx="2524477" cy="5477639"/>
+                      <a:ext cx="1970145" cy="4268784"/>
                     </a:xfrm>
                     <a:prstGeom prst="rect">
                       <a:avLst/>
@@ -7842,141 +8378,20 @@
           <w:noProof/>
           <w:sz w:val="24"/>
           <w:szCs w:val="24"/>
-          <w:highlight w:val="yellow"/>
-          <w:rtl/>
-        </w:rPr>
-        <w:t xml:space="preserve">ממשק משתמש </w:t>
-      </w:r>
-      <w:r>
+          <w:rtl/>
+        </w:rPr>
+        <w:t>עמוד בית (מלצר)</w:t>
+      </w:r>
+    </w:p>
+    <w:p>
+      <w:pPr>
         <w:rPr>
           <w:noProof/>
           <w:sz w:val="24"/>
           <w:szCs w:val="24"/>
-          <w:highlight w:val="yellow"/>
-          <w:rtl/>
-        </w:rPr>
-        <w:t>–</w:t>
-      </w:r>
-      <w:r>
-        <w:rPr>
-          <w:rFonts w:hint="cs"/>
-          <w:noProof/>
-          <w:sz w:val="24"/>
-          <w:szCs w:val="24"/>
-          <w:highlight w:val="yellow"/>
-          <w:rtl/>
-        </w:rPr>
-        <w:t xml:space="preserve"> צריך להכיל את פרטי המשתמש....</w:t>
-      </w:r>
-    </w:p>
-    <w:p>
-      <w:pPr>
-        <w:rPr>
-          <w:noProof/>
-          <w:sz w:val="24"/>
-          <w:szCs w:val="24"/>
-          <w:rtl/>
-        </w:rPr>
-      </w:pPr>
-    </w:p>
-    <w:p>
-      <w:pPr>
-        <w:rPr>
-          <w:noProof/>
-          <w:sz w:val="24"/>
-          <w:szCs w:val="24"/>
-          <w:rtl/>
-        </w:rPr>
-      </w:pPr>
-      <w:r>
-        <w:rPr>
-          <w:rFonts w:hint="cs"/>
-          <w:noProof/>
-          <w:sz w:val="24"/>
-          <w:szCs w:val="24"/>
-          <w:rtl/>
-        </w:rPr>
-        <w:t xml:space="preserve">פרופיל משתמש </w:t>
-      </w:r>
-    </w:p>
-    <w:p>
-      <w:pPr>
-        <w:rPr>
-          <w:sz w:val="24"/>
-          <w:szCs w:val="24"/>
-          <w:rtl/>
-        </w:rPr>
-      </w:pPr>
-    </w:p>
-    <w:p>
-      <w:pPr>
-        <w:ind w:left="7" w:firstLine="0"/>
-        <w:rPr>
-          <w:sz w:val="24"/>
-          <w:szCs w:val="24"/>
-          <w:rtl/>
-          <w:lang w:bidi="ar-SA"/>
-        </w:rPr>
-      </w:pPr>
-      <w:r>
-        <w:rPr>
-          <w:sz w:val="24"/>
-          <w:szCs w:val="24"/>
-          <w:rtl/>
-        </w:rPr>
-        <w:tab/>
-      </w:r>
-      <w:r>
-        <w:rPr>
-          <w:sz w:val="24"/>
-          <w:szCs w:val="24"/>
-          <w:rtl/>
-        </w:rPr>
-        <w:tab/>
-      </w:r>
-      <w:r>
-        <w:rPr>
-          <w:sz w:val="24"/>
-          <w:szCs w:val="24"/>
-          <w:rtl/>
-          <w:lang w:bidi="ar-SA"/>
-        </w:rPr>
-        <w:t xml:space="preserve">                      </w:t>
-      </w:r>
-      <w:r>
-        <w:rPr>
-          <w:sz w:val="24"/>
-          <w:szCs w:val="24"/>
-          <w:rtl/>
-        </w:rPr>
-        <w:t>פּרוֹפִיל</w:t>
-      </w:r>
-      <w:r>
-        <w:rPr>
-          <w:sz w:val="24"/>
-          <w:szCs w:val="24"/>
-          <w:rtl/>
-          <w:lang w:bidi="ar-SA"/>
-        </w:rPr>
-        <w:t xml:space="preserve"> </w:t>
-      </w:r>
-      <w:r>
-        <w:rPr>
-          <w:sz w:val="24"/>
-          <w:szCs w:val="24"/>
-          <w:rtl/>
-        </w:rPr>
-        <w:t>מִשׁתַמֵשׁ</w:t>
-      </w:r>
-      <w:r>
-        <w:rPr>
-          <w:sz w:val="24"/>
-          <w:szCs w:val="24"/>
-          <w:rtl/>
-          <w:lang w:bidi="ar-SA"/>
-        </w:rPr>
-        <w:t xml:space="preserve">                           </w:t>
-      </w:r>
+          <w:rtl/>
+        </w:rPr>
+      </w:pPr>
     </w:p>
     <w:p>
       <w:pPr>
@@ -7999,188 +8414,20 @@
           <w:rtl/>
         </w:rPr>
       </w:pPr>
-    </w:p>
-    <w:p>
-      <w:pPr>
-        <w:rPr>
-          <w:sz w:val="24"/>
-          <w:szCs w:val="24"/>
-          <w:rtl/>
-        </w:rPr>
-      </w:pPr>
-    </w:p>
-    <w:p>
-      <w:pPr>
-        <w:rPr>
-          <w:sz w:val="24"/>
-          <w:szCs w:val="24"/>
-          <w:rtl/>
-          <w:lang w:bidi="ar-SA"/>
-        </w:rPr>
-      </w:pPr>
-      <w:r>
-        <w:rPr>
-          <w:sz w:val="24"/>
-          <w:szCs w:val="24"/>
-          <w:rtl/>
-        </w:rPr>
-        <w:t>2.</w:t>
-      </w:r>
-      <w:r>
-        <w:rPr>
-          <w:sz w:val="24"/>
-          <w:szCs w:val="24"/>
-          <w:rtl/>
-        </w:rPr>
-        <w:t>אם תיכנס באמצעות הרשמה, תופנה לדף הנרשם החדש</w:t>
-      </w:r>
-    </w:p>
-    <w:p>
-      <w:pPr>
-        <w:rPr>
-          <w:sz w:val="24"/>
-          <w:szCs w:val="24"/>
-          <w:lang w:bidi="ar-SA"/>
-        </w:rPr>
-      </w:pPr>
-      <w:r>
-        <w:rPr>
-          <w:sz w:val="24"/>
-          <w:szCs w:val="24"/>
-          <w:rtl/>
-        </w:rPr>
-        <w:t xml:space="preserve">  </w:t>
-      </w:r>
-      <w:r>
-        <w:rPr>
-          <w:sz w:val="24"/>
-          <w:szCs w:val="24"/>
-          <w:lang w:bidi="ar-SA"/>
-        </w:rPr>
-        <w:t xml:space="preserve">sign up page </w:t>
-      </w:r>
-    </w:p>
-    <w:p>
-      <w:pPr>
-        <w:rPr>
-          <w:sz w:val="24"/>
-          <w:szCs w:val="24"/>
-          <w:rtl/>
-          <w:lang w:bidi="ar-SA"/>
-        </w:rPr>
-      </w:pPr>
-    </w:p>
-    <w:p>
-      <w:pPr>
-        <w:spacing w:after="160"/>
-        <w:ind w:left="0" w:firstLine="0"/>
-        <w:rPr>
-          <w:sz w:val="24"/>
-          <w:szCs w:val="24"/>
-          <w:rtl/>
-        </w:rPr>
-      </w:pPr>
-    </w:p>
-    <w:p>
-      <w:pPr>
-        <w:rPr>
-          <w:sz w:val="24"/>
-          <w:szCs w:val="24"/>
-          <w:rtl/>
-        </w:rPr>
-      </w:pPr>
-      <w:r>
-        <w:rPr>
-          <w:sz w:val="24"/>
-          <w:szCs w:val="24"/>
-          <w:rtl/>
-        </w:rPr>
-        <w:t>3.</w:t>
-      </w:r>
-      <w:r>
-        <w:rPr>
-          <w:sz w:val="24"/>
-          <w:szCs w:val="24"/>
-          <w:rtl/>
-        </w:rPr>
-        <w:t xml:space="preserve"> </w:t>
-      </w:r>
-      <w:r>
-        <w:rPr>
-          <w:rFonts w:hint="cs"/>
-          <w:sz w:val="24"/>
-          <w:szCs w:val="24"/>
-          <w:rtl/>
-        </w:rPr>
-        <w:t xml:space="preserve">לחיצה על לחצן </w:t>
-      </w:r>
-      <w:r>
-        <w:rPr>
-          <w:sz w:val="24"/>
-          <w:szCs w:val="24"/>
-        </w:rPr>
-        <w:t>Staff Terminals</w:t>
-      </w:r>
-      <w:r>
-        <w:rPr>
-          <w:rFonts w:cstheme="minorBidi" w:hint="cs"/>
-          <w:sz w:val="24"/>
-          <w:szCs w:val="24"/>
-          <w:rtl/>
-        </w:rPr>
-        <w:t xml:space="preserve"> </w:t>
-      </w:r>
-      <w:r>
-        <w:rPr>
-          <w:sz w:val="24"/>
-          <w:szCs w:val="24"/>
-          <w:rtl/>
-        </w:rPr>
-        <w:t>יעביר משתמש לטרמינל של עובדים</w:t>
-      </w:r>
-      <w:r>
-        <w:rPr>
-          <w:sz w:val="24"/>
-          <w:szCs w:val="24"/>
-          <w:rtl/>
-        </w:rPr>
-        <w:t>.</w:t>
-      </w:r>
-    </w:p>
-    <w:p>
-      <w:pPr>
-        <w:pStyle w:val="ListParagraph"/>
-        <w:ind w:left="367"/>
-        <w:rPr>
-          <w:rFonts w:ascii="David" w:hAnsi="David" w:cs="David"/>
-          <w:sz w:val="24"/>
-          <w:szCs w:val="24"/>
-          <w:rtl/>
-        </w:rPr>
-      </w:pPr>
-      <w:r>
-        <w:rPr>
-          <w:rFonts w:ascii="David" w:hAnsi="David" w:cs="David"/>
-          <w:sz w:val="24"/>
-          <w:szCs w:val="24"/>
-          <w:rtl/>
+      <w:r>
+        <w:rPr>
+          <w:noProof/>
+          <w:sz w:val="24"/>
+          <w:szCs w:val="24"/>
+          <w:rtl/>
+          <w:lang w:val="he-IL"/>
         </w:rPr>
         <w:lastRenderedPageBreak/>
-        <w:t xml:space="preserve"> </w:t>
-      </w:r>
-      <w:r>
-        <w:rPr>
-          <w:rFonts w:ascii="David" w:hAnsi="David" w:cs="David"/>
-          <w:noProof/>
-          <w:sz w:val="24"/>
-          <w:szCs w:val="24"/>
-          <w:rtl/>
-        </w:rPr>
         <w:drawing>
-          <wp:inline distT="0" distB="0" distL="0" distR="0" wp14:anchorId="0CBCE519" wp14:editId="210C0262">
-            <wp:extent cx="1681480" cy="3739036"/>
-            <wp:effectExtent l="0" t="0" r="0" b="0"/>
-            <wp:docPr id="1485599116" name="תמונה 2"/>
+          <wp:inline distT="0" distB="0" distL="0" distR="0" wp14:anchorId="4AC9D4F9" wp14:editId="2B480097">
+            <wp:extent cx="2064865" cy="4476466"/>
+            <wp:effectExtent l="0" t="0" r="0" b="635"/>
+            <wp:docPr id="1663443331" name="Picture 4" descr="A screenshot of a menu&#10;&#10;AI-generated content may be incorrect."/>
             <wp:cNvGraphicFramePr>
               <a:graphicFrameLocks xmlns:a="http://schemas.openxmlformats.org/drawingml/2006/main" noChangeAspect="1"/>
             </wp:cNvGraphicFramePr>
@@ -8188,7 +8435,7 @@
               <a:graphicData uri="http://schemas.openxmlformats.org/drawingml/2006/picture">
                 <pic:pic xmlns:pic="http://schemas.openxmlformats.org/drawingml/2006/picture">
                   <pic:nvPicPr>
-                    <pic:cNvPr id="1485599116" name="תמונה 1485599116"/>
+                    <pic:cNvPr id="1663443331" name="Picture 4" descr="A screenshot of a menu&#10;&#10;AI-generated content may be incorrect."/>
                     <pic:cNvPicPr/>
                   </pic:nvPicPr>
                   <pic:blipFill>
@@ -8206,7 +8453,7 @@
                   <pic:spPr>
                     <a:xfrm>
                       <a:off x="0" y="0"/>
-                      <a:ext cx="1695985" cy="3771290"/>
+                      <a:ext cx="2075647" cy="4499839"/>
                     </a:xfrm>
                     <a:prstGeom prst="rect">
                       <a:avLst/>
@@ -8221,367 +8468,60 @@
     </w:p>
     <w:p>
       <w:pPr>
-        <w:pStyle w:val="ListParagraph"/>
-        <w:ind w:left="367"/>
-        <w:rPr>
-          <w:rFonts w:ascii="David" w:hAnsi="David" w:cs="David"/>
-          <w:sz w:val="24"/>
-          <w:szCs w:val="24"/>
-          <w:rtl/>
-          <w:lang w:bidi="ar-SA"/>
-        </w:rPr>
-      </w:pPr>
-      <w:r>
-        <w:rPr>
-          <w:rFonts w:ascii="David" w:hAnsi="David" w:cs="David"/>
-          <w:sz w:val="24"/>
-          <w:szCs w:val="24"/>
-          <w:rtl/>
-        </w:rPr>
-        <w:t>דף עובד ובעלים</w:t>
-      </w:r>
-    </w:p>
-    <w:p>
-      <w:pPr>
-        <w:pStyle w:val="ListParagraph"/>
-        <w:ind w:left="367"/>
-        <w:rPr>
-          <w:rFonts w:ascii="David" w:hAnsi="David"/>
-          <w:sz w:val="24"/>
-          <w:szCs w:val="24"/>
-          <w:rtl/>
-          <w:lang w:bidi="ar-SA"/>
-        </w:rPr>
-      </w:pPr>
-      <w:r>
-        <w:rPr>
-          <w:rFonts w:ascii="David" w:hAnsi="David" w:cs="David"/>
-          <w:sz w:val="24"/>
-          <w:szCs w:val="24"/>
-          <w:rtl/>
-        </w:rPr>
-        <w:t xml:space="preserve">עבור אל דפי </w:t>
-      </w:r>
-      <w:r>
-        <w:rPr>
-          <w:rFonts w:ascii="David" w:hAnsi="David" w:cs="David" w:hint="cs"/>
-          <w:sz w:val="24"/>
-          <w:szCs w:val="24"/>
-          <w:rtl/>
-        </w:rPr>
-        <w:t>הכניסה של בעל מסעדה</w:t>
-      </w:r>
-      <w:r>
-        <w:rPr>
-          <w:rFonts w:ascii="David" w:hAnsi="David" w:cs="David"/>
-          <w:sz w:val="24"/>
-          <w:szCs w:val="24"/>
-          <w:rtl/>
-        </w:rPr>
-        <w:t xml:space="preserve"> </w:t>
-      </w:r>
-      <w:r>
-        <w:rPr>
-          <w:rFonts w:ascii="David" w:hAnsi="David" w:cs="David" w:hint="cs"/>
-          <w:sz w:val="24"/>
-          <w:szCs w:val="24"/>
-          <w:rtl/>
-        </w:rPr>
-        <w:t>או</w:t>
-      </w:r>
-      <w:r>
-        <w:rPr>
-          <w:rFonts w:ascii="David" w:hAnsi="David" w:cs="David"/>
-          <w:sz w:val="24"/>
-          <w:szCs w:val="24"/>
-          <w:rtl/>
-        </w:rPr>
-        <w:t xml:space="preserve"> המלצר</w:t>
-      </w:r>
-      <w:r>
-        <w:rPr>
-          <w:rFonts w:ascii="David" w:hAnsi="David" w:cs="David" w:hint="cs"/>
-          <w:sz w:val="24"/>
-          <w:szCs w:val="24"/>
-          <w:rtl/>
-        </w:rPr>
-        <w:t>\שף</w:t>
-      </w:r>
-    </w:p>
-    <w:p>
-      <w:pPr>
-        <w:pStyle w:val="ListParagraph"/>
-        <w:ind w:left="367"/>
-        <w:rPr>
-          <w:rFonts w:ascii="David" w:hAnsi="David" w:cs="David"/>
-          <w:sz w:val="24"/>
-          <w:szCs w:val="24"/>
-          <w:rtl/>
-        </w:rPr>
-      </w:pPr>
-      <w:r>
-        <w:rPr>
-          <w:rFonts w:ascii="David" w:hAnsi="David" w:cs="David"/>
-          <w:b/>
-          <w:bCs/>
-          <w:sz w:val="24"/>
-          <w:szCs w:val="24"/>
-          <w:rtl/>
-          <w:lang w:bidi="ar-SA"/>
-        </w:rPr>
-        <w:t xml:space="preserve"> </w:t>
-      </w:r>
-      <w:r>
-        <w:rPr>
-          <w:rFonts w:ascii="David" w:hAnsi="David" w:cs="David"/>
-          <w:sz w:val="24"/>
-          <w:szCs w:val="24"/>
-          <w:rtl/>
-        </w:rPr>
-        <w:t>דף</w:t>
-      </w:r>
-      <w:r>
-        <w:rPr>
-          <w:rFonts w:ascii="David" w:hAnsi="David" w:cs="David"/>
-          <w:b/>
-          <w:bCs/>
-          <w:sz w:val="24"/>
-          <w:szCs w:val="24"/>
-          <w:rtl/>
-          <w:lang w:bidi="ar-SA"/>
-        </w:rPr>
-        <w:t xml:space="preserve"> </w:t>
-      </w:r>
-      <w:r>
-        <w:rPr>
-          <w:rFonts w:ascii="David" w:hAnsi="David" w:cs="David"/>
-          <w:sz w:val="24"/>
-          <w:szCs w:val="24"/>
-          <w:rtl/>
-        </w:rPr>
-        <w:t>הבעלים</w:t>
-      </w:r>
-    </w:p>
-    <w:p>
-      <w:pPr>
-        <w:pStyle w:val="ListParagraph"/>
-        <w:ind w:left="367"/>
-        <w:rPr>
-          <w:rFonts w:ascii="David" w:hAnsi="David" w:cs="David"/>
-          <w:sz w:val="24"/>
-          <w:szCs w:val="24"/>
-          <w:highlight w:val="yellow"/>
-          <w:rtl/>
-        </w:rPr>
-      </w:pPr>
-      <w:r>
-        <w:rPr>
-          <w:rFonts w:ascii="David" w:hAnsi="David" w:cs="David" w:hint="cs"/>
-          <w:sz w:val="24"/>
-          <w:szCs w:val="24"/>
-          <w:highlight w:val="yellow"/>
-          <w:rtl/>
-        </w:rPr>
-        <w:t xml:space="preserve">אם עושים </w:t>
-      </w:r>
-      <w:r>
-        <w:rPr>
-          <w:rFonts w:ascii="David" w:hAnsi="David" w:cs="David"/>
-          <w:sz w:val="24"/>
-          <w:szCs w:val="24"/>
-          <w:highlight w:val="yellow"/>
-        </w:rPr>
-        <w:t xml:space="preserve">login </w:t>
-      </w:r>
-      <w:r>
-        <w:rPr>
-          <w:rFonts w:ascii="David" w:hAnsi="David" w:cs="David" w:hint="cs"/>
-          <w:sz w:val="24"/>
-          <w:szCs w:val="24"/>
-          <w:highlight w:val="yellow"/>
-          <w:rtl/>
-        </w:rPr>
-        <w:t xml:space="preserve"> כמלצר אז המערכת נכנסת כמלצר אם עושים </w:t>
-      </w:r>
-      <w:r>
-        <w:rPr>
-          <w:rFonts w:ascii="David" w:hAnsi="David" w:cs="David"/>
-          <w:sz w:val="24"/>
-          <w:szCs w:val="24"/>
-          <w:highlight w:val="yellow"/>
-        </w:rPr>
-        <w:t>login</w:t>
-      </w:r>
-      <w:r>
-        <w:rPr>
-          <w:rFonts w:ascii="David" w:hAnsi="David" w:cs="David" w:hint="cs"/>
-          <w:sz w:val="24"/>
-          <w:szCs w:val="24"/>
-          <w:highlight w:val="yellow"/>
-          <w:rtl/>
-        </w:rPr>
-        <w:t xml:space="preserve"> כמשתמש המערכת נכנסת לממשקי משתמש </w:t>
-      </w:r>
-      <w:r>
-        <w:rPr>
-          <w:rFonts w:ascii="David" w:hAnsi="David" w:cs="David"/>
-          <w:sz w:val="24"/>
-          <w:szCs w:val="24"/>
-          <w:highlight w:val="yellow"/>
-          <w:rtl/>
-        </w:rPr>
-        <w:t>–</w:t>
-      </w:r>
-      <w:r>
-        <w:rPr>
-          <w:rFonts w:ascii="David" w:hAnsi="David" w:cs="David" w:hint="cs"/>
-          <w:sz w:val="24"/>
-          <w:szCs w:val="24"/>
-          <w:highlight w:val="yellow"/>
-          <w:rtl/>
-        </w:rPr>
-        <w:t xml:space="preserve"> ולכן יש להראות מסך </w:t>
-      </w:r>
-      <w:r>
-        <w:rPr>
-          <w:rFonts w:ascii="David" w:hAnsi="David" w:cs="David"/>
-          <w:sz w:val="24"/>
-          <w:szCs w:val="24"/>
-          <w:highlight w:val="yellow"/>
-        </w:rPr>
-        <w:t>login</w:t>
-      </w:r>
-      <w:r>
-        <w:rPr>
-          <w:rFonts w:ascii="David" w:hAnsi="David" w:cs="David" w:hint="cs"/>
-          <w:sz w:val="24"/>
-          <w:szCs w:val="24"/>
-          <w:highlight w:val="yellow"/>
-          <w:rtl/>
-        </w:rPr>
-        <w:t xml:space="preserve"> אחד בודד. </w:t>
-      </w:r>
-    </w:p>
-    <w:p>
-      <w:pPr>
-        <w:pStyle w:val="ListParagraph"/>
-        <w:ind w:left="367"/>
-        <w:rPr>
-          <w:rFonts w:ascii="David" w:hAnsi="David" w:cs="David"/>
-          <w:sz w:val="24"/>
-          <w:szCs w:val="24"/>
-          <w:rtl/>
-        </w:rPr>
-      </w:pPr>
-      <w:r>
-        <w:rPr>
-          <w:rFonts w:ascii="David" w:hAnsi="David" w:cs="David" w:hint="cs"/>
-          <w:sz w:val="24"/>
-          <w:szCs w:val="24"/>
-          <w:highlight w:val="yellow"/>
-          <w:rtl/>
-        </w:rPr>
-        <w:t>יש לעבור על טבלת הפונקציונאליות ולראות שכל הפונקציות שם נמצאות בממשקים!!!</w:t>
-      </w:r>
-    </w:p>
-    <w:p>
-      <w:pPr>
-        <w:pStyle w:val="ListParagraph"/>
-        <w:ind w:left="367"/>
-        <w:rPr>
-          <w:rFonts w:ascii="David" w:hAnsi="David" w:cs="David"/>
-          <w:sz w:val="24"/>
-          <w:szCs w:val="24"/>
-        </w:rPr>
-      </w:pPr>
-      <w:r>
-        <w:rPr>
-          <w:rFonts w:ascii="David" w:hAnsi="David" w:cs="David" w:hint="cs"/>
-          <w:sz w:val="24"/>
-          <w:szCs w:val="24"/>
-          <w:highlight w:val="yellow"/>
-          <w:rtl/>
-        </w:rPr>
-        <w:t xml:space="preserve">נא לא להתקדם למודולים אחרים במסמך אלא רק </w:t>
-      </w:r>
-      <w:proofErr w:type="spellStart"/>
-      <w:r>
-        <w:rPr>
-          <w:rFonts w:ascii="David" w:hAnsi="David" w:cs="David" w:hint="cs"/>
-          <w:sz w:val="24"/>
-          <w:szCs w:val="24"/>
-          <w:highlight w:val="yellow"/>
-          <w:rtl/>
-        </w:rPr>
-        <w:t>לממשקם</w:t>
-      </w:r>
-      <w:proofErr w:type="spellEnd"/>
-      <w:r>
-        <w:rPr>
-          <w:rFonts w:ascii="David" w:hAnsi="David" w:cs="David" w:hint="cs"/>
-          <w:sz w:val="24"/>
-          <w:szCs w:val="24"/>
-          <w:highlight w:val="yellow"/>
-          <w:rtl/>
-        </w:rPr>
-        <w:t xml:space="preserve"> שמהם </w:t>
-      </w:r>
-      <w:proofErr w:type="spellStart"/>
-      <w:r>
-        <w:rPr>
-          <w:rFonts w:ascii="David" w:hAnsi="David" w:cs="David" w:hint="cs"/>
-          <w:sz w:val="24"/>
-          <w:szCs w:val="24"/>
-          <w:highlight w:val="yellow"/>
-          <w:rtl/>
-        </w:rPr>
-        <w:t>יגזר</w:t>
-      </w:r>
-      <w:proofErr w:type="spellEnd"/>
-      <w:r>
-        <w:rPr>
-          <w:rFonts w:ascii="David" w:hAnsi="David" w:cs="David" w:hint="cs"/>
-          <w:sz w:val="24"/>
-          <w:szCs w:val="24"/>
-          <w:highlight w:val="yellow"/>
-          <w:rtl/>
-        </w:rPr>
-        <w:t xml:space="preserve"> ה </w:t>
-      </w:r>
-      <w:r>
-        <w:rPr>
-          <w:rFonts w:ascii="David" w:hAnsi="David" w:cs="David"/>
-          <w:sz w:val="24"/>
-          <w:szCs w:val="24"/>
-          <w:highlight w:val="yellow"/>
-        </w:rPr>
-        <w:t>ERD</w:t>
-      </w:r>
-    </w:p>
-    <w:p>
-      <w:pPr>
-        <w:pStyle w:val="ListParagraph"/>
-        <w:ind w:left="367"/>
-        <w:rPr>
-          <w:rFonts w:ascii="David" w:hAnsi="David" w:cs="David"/>
-          <w:sz w:val="24"/>
-          <w:szCs w:val="24"/>
-          <w:rtl/>
-        </w:rPr>
-      </w:pPr>
-      <w:r>
-        <w:rPr>
-          <w:rFonts w:ascii="David" w:hAnsi="David" w:cs="David" w:hint="cs"/>
+        <w:rPr>
+          <w:sz w:val="24"/>
+          <w:szCs w:val="24"/>
+          <w:rtl/>
+        </w:rPr>
+      </w:pPr>
+    </w:p>
+    <w:p>
+      <w:pPr>
+        <w:rPr>
+          <w:sz w:val="24"/>
+          <w:szCs w:val="24"/>
+          <w:rtl/>
+        </w:rPr>
+      </w:pPr>
+      <w:r>
+        <w:rPr>
+          <w:rFonts w:hint="cs"/>
+          <w:sz w:val="24"/>
+          <w:szCs w:val="24"/>
+          <w:rtl/>
+        </w:rPr>
+        <w:t>תפריט אוכל (צד לקוח)</w:t>
+      </w:r>
+    </w:p>
+    <w:p>
+      <w:pPr>
+        <w:rPr>
+          <w:sz w:val="24"/>
+          <w:szCs w:val="24"/>
+          <w:rtl/>
+        </w:rPr>
+      </w:pPr>
+      <w:r>
+        <w:rPr>
           <w:noProof/>
           <w:sz w:val="24"/>
           <w:szCs w:val="24"/>
           <w:rtl/>
+          <w:lang w:val="he-IL"/>
         </w:rPr>
         <w:drawing>
-          <wp:inline distT="0" distB="0" distL="0" distR="0" wp14:anchorId="192A7AF1" wp14:editId="1BC855FC">
-            <wp:extent cx="1765079" cy="2984127"/>
-            <wp:effectExtent l="0" t="0" r="6985" b="6985"/>
-            <wp:docPr id="875520003" name="תמונה 3" descr="תמונה שמכילה טקסט, צילום מסך, גופן, עיצוב&#10;&#10;תוכן שנוצר על-ידי בינה מלאכותית עשוי להיות שגוי."/>
+          <wp:anchor distT="0" distB="0" distL="114300" distR="114300" simplePos="0" relativeHeight="251661312" behindDoc="0" locked="0" layoutInCell="1" allowOverlap="1" wp14:anchorId="4E27ADED" wp14:editId="7253612E">
+            <wp:simplePos x="0" y="0"/>
+            <wp:positionH relativeFrom="column">
+              <wp:posOffset>3942364</wp:posOffset>
+            </wp:positionH>
+            <wp:positionV relativeFrom="paragraph">
+              <wp:posOffset>3090</wp:posOffset>
+            </wp:positionV>
+            <wp:extent cx="1960170" cy="4247171"/>
+            <wp:effectExtent l="0" t="0" r="2540" b="1270"/>
+            <wp:wrapTopAndBottom/>
+            <wp:docPr id="955029919" name="Picture 5"/>
             <wp:cNvGraphicFramePr>
               <a:graphicFrameLocks xmlns:a="http://schemas.openxmlformats.org/drawingml/2006/main" noChangeAspect="1"/>
             </wp:cNvGraphicFramePr>
@@ -8589,11 +8529,11 @@
               <a:graphicData uri="http://schemas.openxmlformats.org/drawingml/2006/picture">
                 <pic:pic xmlns:pic="http://schemas.openxmlformats.org/drawingml/2006/picture">
                   <pic:nvPicPr>
-                    <pic:cNvPr id="875520003" name="תמונה 3" descr="תמונה שמכילה טקסט, צילום מסך, גופן, עיצוב&#10;&#10;תוכן שנוצר על-ידי בינה מלאכותית עשוי להיות שגוי."/>
+                    <pic:cNvPr id="955029919" name="Picture 955029919"/>
                     <pic:cNvPicPr/>
                   </pic:nvPicPr>
                   <pic:blipFill>
-                    <a:blip r:embed="rId17">
+                    <a:blip r:embed="rId17" cstate="print">
                       <a:extLst>
                         <a:ext uri="{28A0092B-C50C-407E-A947-70E740481C1C}">
                           <a14:useLocalDpi xmlns:a14="http://schemas.microsoft.com/office/drawing/2010/main" val="0"/>
@@ -8607,7 +8547,7 @@
                   <pic:spPr>
                     <a:xfrm>
                       <a:off x="0" y="0"/>
-                      <a:ext cx="1765079" cy="2984127"/>
+                      <a:ext cx="1960170" cy="4247171"/>
                     </a:xfrm>
                     <a:prstGeom prst="rect">
                       <a:avLst/>
@@ -8616,88 +8556,69 @@
                 </pic:pic>
               </a:graphicData>
             </a:graphic>
-          </wp:inline>
+          </wp:anchor>
         </w:drawing>
       </w:r>
     </w:p>
     <w:p>
       <w:pPr>
         <w:rPr>
-          <w:b/>
-          <w:bCs/>
-          <w:sz w:val="24"/>
-          <w:szCs w:val="24"/>
-          <w:rtl/>
-          <w:lang w:bidi="ar-SA"/>
-        </w:rPr>
-      </w:pPr>
-      <w:r>
-        <w:rPr>
-          <w:sz w:val="24"/>
-          <w:szCs w:val="24"/>
-          <w:rtl/>
-          <w:lang w:bidi="ar-SA"/>
-        </w:rPr>
-        <w:t xml:space="preserve"> </w:t>
-      </w:r>
-      <w:r>
-        <w:rPr>
-          <w:sz w:val="24"/>
-          <w:szCs w:val="24"/>
-          <w:rtl/>
-        </w:rPr>
-        <w:t xml:space="preserve"> דף</w:t>
-      </w:r>
-      <w:r>
-        <w:rPr>
-          <w:b/>
-          <w:bCs/>
-          <w:sz w:val="24"/>
-          <w:szCs w:val="24"/>
-          <w:rtl/>
-          <w:lang w:bidi="ar-SA"/>
-        </w:rPr>
-        <w:t xml:space="preserve"> </w:t>
-      </w:r>
-      <w:r>
-        <w:rPr>
-          <w:sz w:val="24"/>
-          <w:szCs w:val="24"/>
-          <w:rtl/>
-        </w:rPr>
-        <w:t>המלצר</w:t>
-      </w:r>
-    </w:p>
-    <w:p>
-      <w:pPr>
-        <w:pStyle w:val="ListParagraph"/>
-        <w:ind w:left="367"/>
-        <w:rPr>
-          <w:rFonts w:ascii="David" w:hAnsi="David"/>
-          <w:b/>
-          <w:bCs/>
-          <w:sz w:val="24"/>
-          <w:szCs w:val="24"/>
-          <w:rtl/>
-          <w:lang w:bidi="ar-SA"/>
-        </w:rPr>
-      </w:pPr>
-      <w:r>
-        <w:rPr>
-          <w:rFonts w:ascii="David" w:hAnsi="David" w:hint="cs"/>
-          <w:b/>
-          <w:bCs/>
+          <w:sz w:val="24"/>
+          <w:szCs w:val="24"/>
+          <w:rtl/>
+        </w:rPr>
+      </w:pPr>
+      <w:r>
+        <w:rPr>
+          <w:rFonts w:hint="cs"/>
+          <w:sz w:val="24"/>
+          <w:szCs w:val="24"/>
+          <w:rtl/>
+        </w:rPr>
+        <w:t>שליחת הודעה מהירה למלצר (צד לקוח)</w:t>
+      </w:r>
+    </w:p>
+    <w:p>
+      <w:pPr>
+        <w:rPr>
+          <w:sz w:val="24"/>
+          <w:szCs w:val="24"/>
+        </w:rPr>
+      </w:pPr>
+    </w:p>
+    <w:p>
+      <w:pPr>
+        <w:spacing w:after="160"/>
+        <w:ind w:left="0" w:firstLine="0"/>
+        <w:rPr>
+          <w:sz w:val="24"/>
+          <w:szCs w:val="24"/>
+          <w:rtl/>
+        </w:rPr>
+      </w:pPr>
+      <w:r>
+        <w:rPr>
+          <w:rFonts w:hint="cs"/>
           <w:noProof/>
           <w:sz w:val="24"/>
           <w:szCs w:val="24"/>
           <w:rtl/>
+          <w:lang w:val="he-IL"/>
         </w:rPr>
         <w:lastRenderedPageBreak/>
         <w:drawing>
-          <wp:inline distT="0" distB="0" distL="0" distR="0" wp14:anchorId="662E590C" wp14:editId="5258ED91">
-            <wp:extent cx="1765079" cy="2984127"/>
-            <wp:effectExtent l="0" t="0" r="6985" b="6985"/>
-            <wp:docPr id="1206581513" name="תמונה 2" descr="תמונה שמכילה טקסט, צילום מסך, לבן, גופן&#10;&#10;תוכן שנוצר על-ידי בינה מלאכותית עשוי להיות שגוי."/>
+          <wp:anchor distT="0" distB="0" distL="114300" distR="114300" simplePos="0" relativeHeight="251663360" behindDoc="0" locked="0" layoutInCell="1" allowOverlap="1" wp14:anchorId="4D3A7695" wp14:editId="1BFD249B">
+            <wp:simplePos x="0" y="0"/>
+            <wp:positionH relativeFrom="column">
+              <wp:posOffset>1329690</wp:posOffset>
+            </wp:positionH>
+            <wp:positionV relativeFrom="paragraph">
+              <wp:posOffset>0</wp:posOffset>
+            </wp:positionV>
+            <wp:extent cx="2045335" cy="4435475"/>
+            <wp:effectExtent l="0" t="0" r="0" b="3175"/>
+            <wp:wrapTopAndBottom/>
+            <wp:docPr id="1926978931" name="Picture 7"/>
             <wp:cNvGraphicFramePr>
               <a:graphicFrameLocks xmlns:a="http://schemas.openxmlformats.org/drawingml/2006/main" noChangeAspect="1"/>
             </wp:cNvGraphicFramePr>
@@ -8705,11 +8626,11 @@
               <a:graphicData uri="http://schemas.openxmlformats.org/drawingml/2006/picture">
                 <pic:pic xmlns:pic="http://schemas.openxmlformats.org/drawingml/2006/picture">
                   <pic:nvPicPr>
-                    <pic:cNvPr id="1206581513" name="תמונה 2" descr="תמונה שמכילה טקסט, צילום מסך, לבן, גופן&#10;&#10;תוכן שנוצר על-ידי בינה מלאכותית עשוי להיות שגוי."/>
+                    <pic:cNvPr id="1926978931" name="Picture 1926978931"/>
                     <pic:cNvPicPr/>
                   </pic:nvPicPr>
                   <pic:blipFill>
-                    <a:blip r:embed="rId18">
+                    <a:blip r:embed="rId18" cstate="print">
                       <a:extLst>
                         <a:ext uri="{28A0092B-C50C-407E-A947-70E740481C1C}">
                           <a14:useLocalDpi xmlns:a14="http://schemas.microsoft.com/office/drawing/2010/main" val="0"/>
@@ -8723,7 +8644,7 @@
                   <pic:spPr>
                     <a:xfrm>
                       <a:off x="0" y="0"/>
-                      <a:ext cx="1765079" cy="2984127"/>
+                      <a:ext cx="2045335" cy="4435475"/>
                     </a:xfrm>
                     <a:prstGeom prst="rect">
                       <a:avLst/>
@@ -8732,106 +8653,36 @@
                 </pic:pic>
               </a:graphicData>
             </a:graphic>
-          </wp:inline>
+            <wp14:sizeRelH relativeFrom="margin">
+              <wp14:pctWidth>0</wp14:pctWidth>
+            </wp14:sizeRelH>
+            <wp14:sizeRelV relativeFrom="margin">
+              <wp14:pctHeight>0</wp14:pctHeight>
+            </wp14:sizeRelV>
+          </wp:anchor>
         </w:drawing>
       </w:r>
-    </w:p>
-    <w:p>
-      <w:pPr>
-        <w:rPr>
-          <w:sz w:val="24"/>
-          <w:szCs w:val="24"/>
-          <w:rtl/>
-        </w:rPr>
-      </w:pPr>
-      <w:r>
-        <w:rPr>
-          <w:rFonts w:hint="cs"/>
-          <w:sz w:val="24"/>
-          <w:szCs w:val="24"/>
-          <w:rtl/>
-        </w:rPr>
-        <w:t>דף הרשמה כבעל</w:t>
-      </w:r>
-    </w:p>
-    <w:p>
-      <w:pPr>
-        <w:pStyle w:val="ListParagraph"/>
-        <w:ind w:left="367"/>
-        <w:rPr>
-          <w:rFonts w:ascii="David" w:hAnsi="David" w:cs="David"/>
-          <w:sz w:val="24"/>
-          <w:szCs w:val="24"/>
-          <w:rtl/>
-        </w:rPr>
-      </w:pPr>
-      <w:r>
-        <w:rPr>
-          <w:rFonts w:ascii="David" w:hAnsi="David" w:cs="David" w:hint="cs"/>
-          <w:sz w:val="24"/>
-          <w:szCs w:val="24"/>
-          <w:rtl/>
-        </w:rPr>
-        <w:t>בעמוד הכניסה של בעל מסעדה תהיה האופציה להירשם כבעל מסעדה</w:t>
-      </w:r>
-    </w:p>
-    <w:p>
-      <w:pPr>
-        <w:pStyle w:val="ListParagraph"/>
-        <w:ind w:left="367"/>
-        <w:rPr>
-          <w:rFonts w:ascii="David" w:hAnsi="David" w:cs="David"/>
-          <w:sz w:val="24"/>
-          <w:szCs w:val="24"/>
-          <w:rtl/>
-        </w:rPr>
-      </w:pPr>
-    </w:p>
-    <w:p>
-      <w:pPr>
-        <w:pStyle w:val="ListParagraph"/>
-        <w:numPr>
-          <w:ilvl w:val="0"/>
-          <w:numId w:val="7"/>
-        </w:numPr>
-        <w:rPr>
-          <w:sz w:val="24"/>
-          <w:szCs w:val="24"/>
-          <w:rtl/>
-        </w:rPr>
-      </w:pPr>
-      <w:r>
-        <w:rPr>
-          <w:rFonts w:hint="cs"/>
-          <w:sz w:val="24"/>
-          <w:szCs w:val="24"/>
-          <w:rtl/>
-        </w:rPr>
-        <w:t>דפי הבית של המלצרים</w:t>
-      </w:r>
-    </w:p>
-    <w:p>
-      <w:pPr>
-        <w:ind w:left="360" w:firstLine="0"/>
-        <w:rPr>
-          <w:sz w:val="24"/>
-          <w:szCs w:val="24"/>
-          <w:rtl/>
-        </w:rPr>
-      </w:pPr>
       <w:r>
         <w:rPr>
           <w:noProof/>
           <w:sz w:val="24"/>
           <w:szCs w:val="24"/>
           <w:rtl/>
-        </w:rPr>
-        <w:lastRenderedPageBreak/>
+          <w:lang w:val="he-IL"/>
+        </w:rPr>
         <w:drawing>
-          <wp:inline distT="0" distB="0" distL="0" distR="0" wp14:anchorId="0AC9CAA6" wp14:editId="3573BFDB">
-            <wp:extent cx="2814247" cy="6257925"/>
-            <wp:effectExtent l="0" t="0" r="5715" b="0"/>
-            <wp:docPr id="142432731" name="תמונה 12" descr="תמונה שמכילה טקסט, צילום מסך, עיצוב, קו&#10;&#10;תוכן שנוצר על-ידי בינה מלאכותית עשוי להיות שגוי."/>
+          <wp:anchor distT="0" distB="0" distL="114300" distR="114300" simplePos="0" relativeHeight="251662336" behindDoc="0" locked="0" layoutInCell="1" allowOverlap="1" wp14:anchorId="26A0BDE0" wp14:editId="7CD895F0">
+            <wp:simplePos x="0" y="0"/>
+            <wp:positionH relativeFrom="column">
+              <wp:posOffset>4453701</wp:posOffset>
+            </wp:positionH>
+            <wp:positionV relativeFrom="paragraph">
+              <wp:posOffset>85715</wp:posOffset>
+            </wp:positionV>
+            <wp:extent cx="2012315" cy="4359910"/>
+            <wp:effectExtent l="0" t="0" r="6985" b="2540"/>
+            <wp:wrapTopAndBottom/>
+            <wp:docPr id="901385994" name="Picture 6"/>
             <wp:cNvGraphicFramePr>
               <a:graphicFrameLocks xmlns:a="http://schemas.openxmlformats.org/drawingml/2006/main" noChangeAspect="1"/>
             </wp:cNvGraphicFramePr>
@@ -8839,7 +8690,7 @@
               <a:graphicData uri="http://schemas.openxmlformats.org/drawingml/2006/picture">
                 <pic:pic xmlns:pic="http://schemas.openxmlformats.org/drawingml/2006/picture">
                   <pic:nvPicPr>
-                    <pic:cNvPr id="142432731" name="תמונה 12" descr="תמונה שמכילה טקסט, צילום מסך, עיצוב, קו&#10;&#10;תוכן שנוצר על-ידי בינה מלאכותית עשוי להיות שגוי."/>
+                    <pic:cNvPr id="901385994" name="Picture 901385994"/>
                     <pic:cNvPicPr/>
                   </pic:nvPicPr>
                   <pic:blipFill>
@@ -8857,7 +8708,7 @@
                   <pic:spPr>
                     <a:xfrm>
                       <a:off x="0" y="0"/>
-                      <a:ext cx="2829436" cy="6291700"/>
+                      <a:ext cx="2012315" cy="4359910"/>
                     </a:xfrm>
                     <a:prstGeom prst="rect">
                       <a:avLst/>
@@ -8866,144 +8717,126 @@
                 </pic:pic>
               </a:graphicData>
             </a:graphic>
-          </wp:inline>
+            <wp14:sizeRelH relativeFrom="margin">
+              <wp14:pctWidth>0</wp14:pctWidth>
+            </wp14:sizeRelH>
+            <wp14:sizeRelV relativeFrom="margin">
+              <wp14:pctHeight>0</wp14:pctHeight>
+            </wp14:sizeRelV>
+          </wp:anchor>
         </w:drawing>
       </w:r>
     </w:p>
     <w:p>
       <w:pPr>
-        <w:ind w:left="360" w:firstLine="0"/>
+        <w:spacing w:after="160"/>
+        <w:ind w:left="0" w:firstLine="0"/>
+        <w:rPr>
+          <w:sz w:val="24"/>
+          <w:szCs w:val="24"/>
+          <w:rtl/>
+        </w:rPr>
+      </w:pPr>
+      <w:r>
+        <w:rPr>
+          <w:rFonts w:hint="cs"/>
+          <w:sz w:val="24"/>
+          <w:szCs w:val="24"/>
+          <w:rtl/>
+        </w:rPr>
+        <w:t xml:space="preserve">הוספת שולחן (צד בעל)   </w:t>
+      </w:r>
+      <w:r>
+        <w:rPr>
+          <w:sz w:val="24"/>
+          <w:szCs w:val="24"/>
+          <w:rtl/>
+        </w:rPr>
+        <w:tab/>
+      </w:r>
+      <w:r>
+        <w:rPr>
+          <w:sz w:val="24"/>
+          <w:szCs w:val="24"/>
+          <w:rtl/>
+        </w:rPr>
+        <w:tab/>
+      </w:r>
+      <w:r>
+        <w:rPr>
+          <w:sz w:val="24"/>
+          <w:szCs w:val="24"/>
+          <w:rtl/>
+        </w:rPr>
+        <w:tab/>
+      </w:r>
+      <w:r>
+        <w:rPr>
+          <w:sz w:val="24"/>
+          <w:szCs w:val="24"/>
+          <w:rtl/>
+        </w:rPr>
+        <w:tab/>
+      </w:r>
+      <w:r>
+        <w:rPr>
+          <w:rFonts w:hint="cs"/>
+          <w:sz w:val="24"/>
+          <w:szCs w:val="24"/>
+          <w:rtl/>
+        </w:rPr>
+        <w:t>מחיקת שולחן (צד בעל)</w:t>
+      </w:r>
+    </w:p>
+    <w:p>
+      <w:pPr>
+        <w:bidi w:val="0"/>
+        <w:spacing w:after="160"/>
+        <w:ind w:left="0" w:firstLine="0"/>
+        <w:rPr>
+          <w:sz w:val="24"/>
+          <w:szCs w:val="24"/>
+          <w:rtl/>
+        </w:rPr>
+      </w:pPr>
+      <w:r>
+        <w:rPr>
+          <w:sz w:val="24"/>
+          <w:szCs w:val="24"/>
+          <w:rtl/>
+        </w:rPr>
+        <w:br w:type="page"/>
+      </w:r>
+    </w:p>
+    <w:p>
+      <w:pPr>
+        <w:bidi w:val="0"/>
+        <w:spacing w:after="160"/>
+        <w:ind w:left="0" w:firstLine="0"/>
+        <w:rPr>
+          <w:sz w:val="24"/>
+          <w:szCs w:val="24"/>
+          <w:rtl/>
+        </w:rPr>
+      </w:pPr>
+      <w:r>
         <w:rPr>
           <w:noProof/>
-          <w:sz w:val="24"/>
-          <w:szCs w:val="24"/>
-          <w:rtl/>
-        </w:rPr>
-      </w:pPr>
-      <w:r>
-        <w:rPr>
-          <w:rFonts w:hint="cs"/>
-          <w:noProof/>
-          <w:sz w:val="24"/>
-          <w:szCs w:val="24"/>
-          <w:rtl/>
-        </w:rPr>
-        <w:t>דף בית של מלצר</w:t>
-      </w:r>
-    </w:p>
-    <w:p>
-      <w:pPr>
-        <w:ind w:left="360" w:firstLine="0"/>
-        <w:rPr>
-          <w:noProof/>
-          <w:sz w:val="24"/>
-          <w:szCs w:val="24"/>
-          <w:rtl/>
-        </w:rPr>
-      </w:pPr>
-      <w:r>
-        <w:rPr>
-          <w:rFonts w:hint="cs"/>
-          <w:noProof/>
-          <w:sz w:val="24"/>
-          <w:szCs w:val="24"/>
-          <w:rtl/>
-        </w:rPr>
-        <w:t>דף הבית של המלצר יכיל הוא גם כרטיסים לשולחנות עם פעולות שונות כולל לחצן לראות את הארוחות שלקוח ביקש</w:t>
-      </w:r>
-    </w:p>
-    <w:p>
-      <w:pPr>
-        <w:ind w:left="360" w:firstLine="0"/>
-        <w:rPr>
-          <w:noProof/>
-          <w:sz w:val="24"/>
-          <w:szCs w:val="24"/>
-          <w:rtl/>
-        </w:rPr>
-      </w:pPr>
-    </w:p>
-    <w:p>
-      <w:pPr>
-        <w:ind w:left="360" w:firstLine="0"/>
-        <w:rPr>
-          <w:noProof/>
-          <w:sz w:val="24"/>
-          <w:szCs w:val="24"/>
-          <w:rtl/>
-        </w:rPr>
-      </w:pPr>
-    </w:p>
-    <w:p>
-      <w:pPr>
-        <w:rPr>
-          <w:noProof/>
-          <w:sz w:val="24"/>
-          <w:szCs w:val="24"/>
-        </w:rPr>
-      </w:pPr>
-    </w:p>
-    <w:p>
-      <w:pPr>
-        <w:ind w:left="360" w:firstLine="0"/>
-        <w:rPr>
-          <w:noProof/>
-          <w:sz w:val="24"/>
-          <w:szCs w:val="24"/>
-          <w:rtl/>
-        </w:rPr>
-      </w:pPr>
-    </w:p>
-    <w:p>
-      <w:pPr>
-        <w:pStyle w:val="ListParagraph"/>
-        <w:numPr>
-          <w:ilvl w:val="0"/>
-          <w:numId w:val="7"/>
-        </w:numPr>
-        <w:rPr>
-          <w:rFonts w:ascii="David" w:hAnsi="David" w:cs="David"/>
-          <w:noProof/>
-          <w:sz w:val="24"/>
-          <w:szCs w:val="24"/>
-        </w:rPr>
-      </w:pPr>
-      <w:r>
-        <w:rPr>
-          <w:rFonts w:ascii="David" w:hAnsi="David" w:cs="David"/>
-          <w:noProof/>
-          <w:sz w:val="24"/>
-          <w:szCs w:val="24"/>
-          <w:rtl/>
-        </w:rPr>
-        <w:t>דפי בעל הבית</w:t>
-      </w:r>
-    </w:p>
-    <w:p>
-      <w:pPr>
-        <w:pStyle w:val="ListParagraph"/>
-        <w:rPr>
-          <w:rFonts w:ascii="David" w:hAnsi="David" w:cs="David"/>
-          <w:noProof/>
-          <w:sz w:val="24"/>
-          <w:szCs w:val="24"/>
-          <w:rtl/>
-        </w:rPr>
-      </w:pPr>
-      <w:r>
-        <w:rPr>
-          <w:rFonts w:ascii="David" w:hAnsi="David" w:cs="David"/>
-          <w:noProof/>
-          <w:sz w:val="24"/>
-          <w:szCs w:val="24"/>
-          <w:rtl/>
         </w:rPr>
         <w:lastRenderedPageBreak/>
         <w:drawing>
-          <wp:inline distT="0" distB="0" distL="0" distR="0" wp14:anchorId="11C7F03C" wp14:editId="7A4AEE83">
-            <wp:extent cx="1794779" cy="3990975"/>
-            <wp:effectExtent l="0" t="0" r="0" b="0"/>
-            <wp:docPr id="759739344" name="תמונה 13"/>
+          <wp:anchor distT="0" distB="0" distL="114300" distR="114300" simplePos="0" relativeHeight="251664384" behindDoc="0" locked="0" layoutInCell="1" allowOverlap="1" wp14:anchorId="66E6D2CD" wp14:editId="7E6A5FE2">
+            <wp:simplePos x="0" y="0"/>
+            <wp:positionH relativeFrom="margin">
+              <wp:align>right</wp:align>
+            </wp:positionH>
+            <wp:positionV relativeFrom="paragraph">
+              <wp:posOffset>-379</wp:posOffset>
+            </wp:positionV>
+            <wp:extent cx="3975100" cy="3409950"/>
+            <wp:effectExtent l="0" t="0" r="6350" b="0"/>
+            <wp:wrapTopAndBottom/>
+            <wp:docPr id="1343947547" name="Picture 1"/>
             <wp:cNvGraphicFramePr>
               <a:graphicFrameLocks xmlns:a="http://schemas.openxmlformats.org/drawingml/2006/main" noChangeAspect="1"/>
             </wp:cNvGraphicFramePr>
@@ -9011,11 +8844,11 @@
               <a:graphicData uri="http://schemas.openxmlformats.org/drawingml/2006/picture">
                 <pic:pic xmlns:pic="http://schemas.openxmlformats.org/drawingml/2006/picture">
                   <pic:nvPicPr>
-                    <pic:cNvPr id="759739344" name="תמונה 759739344"/>
+                    <pic:cNvPr id="1343947547" name=""/>
                     <pic:cNvPicPr/>
                   </pic:nvPicPr>
                   <pic:blipFill>
-                    <a:blip r:embed="rId20" cstate="print">
+                    <a:blip r:embed="rId20">
                       <a:extLst>
                         <a:ext uri="{28A0092B-C50C-407E-A947-70E740481C1C}">
                           <a14:useLocalDpi xmlns:a14="http://schemas.microsoft.com/office/drawing/2010/main" val="0"/>
@@ -9029,7 +8862,7 @@
                   <pic:spPr>
                     <a:xfrm>
                       <a:off x="0" y="0"/>
-                      <a:ext cx="1810667" cy="4026305"/>
+                      <a:ext cx="3975100" cy="3409950"/>
                     </a:xfrm>
                     <a:prstGeom prst="rect">
                       <a:avLst/>
@@ -9038,107 +8871,47 @@
                 </pic:pic>
               </a:graphicData>
             </a:graphic>
-          </wp:inline>
+            <wp14:sizeRelH relativeFrom="margin">
+              <wp14:pctWidth>0</wp14:pctWidth>
+            </wp14:sizeRelH>
+            <wp14:sizeRelV relativeFrom="margin">
+              <wp14:pctHeight>0</wp14:pctHeight>
+            </wp14:sizeRelV>
+          </wp:anchor>
         </w:drawing>
       </w:r>
-      <w:r>
-        <w:rPr>
-          <w:rFonts w:ascii="David" w:hAnsi="David" w:cs="David" w:hint="cs"/>
+    </w:p>
+    <w:p>
+      <w:pPr>
+        <w:spacing w:after="160"/>
+        <w:ind w:left="0" w:firstLine="0"/>
+        <w:rPr>
+          <w:sz w:val="24"/>
+          <w:szCs w:val="24"/>
+          <w:rtl/>
+        </w:rPr>
+      </w:pPr>
+      <w:r>
+        <w:rPr>
           <w:noProof/>
           <w:sz w:val="24"/>
           <w:szCs w:val="24"/>
           <w:rtl/>
-        </w:rPr>
-        <w:t>דף בית של בעל הבית</w:t>
-      </w:r>
-    </w:p>
-    <w:p>
-      <w:pPr>
-        <w:pStyle w:val="ListParagraph"/>
-        <w:rPr>
-          <w:rFonts w:ascii="David" w:hAnsi="David" w:cs="David"/>
-          <w:sz w:val="24"/>
-          <w:szCs w:val="24"/>
-          <w:rtl/>
-        </w:rPr>
-      </w:pPr>
-      <w:r>
-        <w:rPr>
-          <w:rFonts w:ascii="David" w:hAnsi="David" w:cs="David" w:hint="cs"/>
-          <w:sz w:val="24"/>
-          <w:szCs w:val="24"/>
-          <w:rtl/>
-        </w:rPr>
-        <w:t xml:space="preserve">לבעל הבית יהיה דף משלו שנותן לו יכולת לגשת לאוסף של אופציות אשר האחרים לא יכולים לגשת אליהם כגון הוספת\מחיקת (שולחנות, </w:t>
-      </w:r>
-      <w:proofErr w:type="spellStart"/>
-      <w:r>
-        <w:rPr>
-          <w:rFonts w:ascii="David" w:hAnsi="David" w:cs="David" w:hint="cs"/>
-          <w:sz w:val="24"/>
-          <w:szCs w:val="24"/>
-          <w:rtl/>
-        </w:rPr>
-        <w:t>עובדים,מנות</w:t>
-      </w:r>
-      <w:proofErr w:type="spellEnd"/>
-      <w:r>
-        <w:rPr>
-          <w:rFonts w:ascii="David" w:hAnsi="David" w:cs="David" w:hint="cs"/>
-          <w:sz w:val="24"/>
-          <w:szCs w:val="24"/>
-          <w:rtl/>
-        </w:rPr>
-        <w:t>) הגישה לדף הזה תקרא אחרי כניסה מוצלחת של בעל</w:t>
-      </w:r>
-    </w:p>
-    <w:p>
-      <w:pPr>
-        <w:pStyle w:val="ListParagraph"/>
-        <w:numPr>
-          <w:ilvl w:val="1"/>
-          <w:numId w:val="7"/>
-        </w:numPr>
-        <w:rPr>
-          <w:rFonts w:ascii="David" w:hAnsi="David" w:cs="David"/>
-          <w:sz w:val="24"/>
-          <w:szCs w:val="24"/>
-        </w:rPr>
-      </w:pPr>
-      <w:r>
-        <w:rPr>
-          <w:rFonts w:ascii="David" w:hAnsi="David" w:cs="David" w:hint="cs"/>
-          <w:sz w:val="24"/>
-          <w:szCs w:val="24"/>
-          <w:rtl/>
-        </w:rPr>
-        <w:t>הוספת שולחן</w:t>
-      </w:r>
-    </w:p>
-    <w:p>
-      <w:pPr>
-        <w:pStyle w:val="ListParagraph"/>
-        <w:ind w:left="1080"/>
-        <w:rPr>
-          <w:rFonts w:ascii="David" w:hAnsi="David" w:cs="David"/>
-          <w:sz w:val="24"/>
-          <w:szCs w:val="24"/>
-          <w:rtl/>
-        </w:rPr>
-      </w:pPr>
-      <w:r>
-        <w:rPr>
-          <w:rFonts w:ascii="David" w:hAnsi="David" w:cs="David"/>
-          <w:noProof/>
-          <w:sz w:val="24"/>
-          <w:szCs w:val="24"/>
-          <w:rtl/>
+          <w:lang w:val="he-IL"/>
         </w:rPr>
         <w:drawing>
-          <wp:inline distT="0" distB="0" distL="0" distR="0" wp14:anchorId="4AB366EB" wp14:editId="4D0F1C5F">
-            <wp:extent cx="1765079" cy="2984127"/>
-            <wp:effectExtent l="0" t="0" r="6985" b="6985"/>
-            <wp:docPr id="1691228253" name="תמונה 6" descr="תמונה שמכילה טקסט, צילום מסך, גופן, עיצוב&#10;&#10;תוכן שנוצר על-ידי בינה מלאכותית עשוי להיות שגוי."/>
+          <wp:anchor distT="0" distB="0" distL="114300" distR="114300" simplePos="0" relativeHeight="251666432" behindDoc="0" locked="0" layoutInCell="1" allowOverlap="1" wp14:anchorId="31AF1B7C" wp14:editId="3037FF65">
+            <wp:simplePos x="0" y="0"/>
+            <wp:positionH relativeFrom="column">
+              <wp:posOffset>4424680</wp:posOffset>
+            </wp:positionH>
+            <wp:positionV relativeFrom="paragraph">
+              <wp:posOffset>328930</wp:posOffset>
+            </wp:positionV>
+            <wp:extent cx="1379220" cy="2988310"/>
+            <wp:effectExtent l="0" t="0" r="0" b="2540"/>
+            <wp:wrapTopAndBottom/>
+            <wp:docPr id="6112836" name="Picture 13" descr="A screenshot of a computer&#10;&#10;AI-generated content may be incorrect."/>
             <wp:cNvGraphicFramePr>
               <a:graphicFrameLocks xmlns:a="http://schemas.openxmlformats.org/drawingml/2006/main" noChangeAspect="1"/>
             </wp:cNvGraphicFramePr>
@@ -9146,11 +8919,11 @@
               <a:graphicData uri="http://schemas.openxmlformats.org/drawingml/2006/picture">
                 <pic:pic xmlns:pic="http://schemas.openxmlformats.org/drawingml/2006/picture">
                   <pic:nvPicPr>
-                    <pic:cNvPr id="1691228253" name="תמונה 6" descr="תמונה שמכילה טקסט, צילום מסך, גופן, עיצוב&#10;&#10;תוכן שנוצר על-ידי בינה מלאכותית עשוי להיות שגוי."/>
+                    <pic:cNvPr id="6112836" name="Picture 13" descr="A screenshot of a computer&#10;&#10;AI-generated content may be incorrect."/>
                     <pic:cNvPicPr/>
                   </pic:nvPicPr>
                   <pic:blipFill>
-                    <a:blip r:embed="rId21">
+                    <a:blip r:embed="rId21" cstate="print">
                       <a:extLst>
                         <a:ext uri="{28A0092B-C50C-407E-A947-70E740481C1C}">
                           <a14:useLocalDpi xmlns:a14="http://schemas.microsoft.com/office/drawing/2010/main" val="0"/>
@@ -9164,7 +8937,7 @@
                   <pic:spPr>
                     <a:xfrm>
                       <a:off x="0" y="0"/>
-                      <a:ext cx="1765079" cy="2984127"/>
+                      <a:ext cx="1379220" cy="2988310"/>
                     </a:xfrm>
                     <a:prstGeom prst="rect">
                       <a:avLst/>
@@ -9173,117 +8946,36 @@
                 </pic:pic>
               </a:graphicData>
             </a:graphic>
-          </wp:inline>
+            <wp14:sizeRelH relativeFrom="margin">
+              <wp14:pctWidth>0</wp14:pctWidth>
+            </wp14:sizeRelH>
+            <wp14:sizeRelV relativeFrom="margin">
+              <wp14:pctHeight>0</wp14:pctHeight>
+            </wp14:sizeRelV>
+          </wp:anchor>
         </w:drawing>
       </w:r>
-    </w:p>
-    <w:p>
-      <w:pPr>
-        <w:pStyle w:val="ListParagraph"/>
-        <w:ind w:left="1080"/>
-        <w:rPr>
-          <w:rFonts w:ascii="David" w:hAnsi="David" w:cs="David"/>
-          <w:sz w:val="24"/>
-          <w:szCs w:val="24"/>
-          <w:rtl/>
-        </w:rPr>
-      </w:pPr>
-      <w:r>
-        <w:rPr>
-          <w:rFonts w:ascii="David" w:hAnsi="David" w:cs="David" w:hint="cs"/>
-          <w:sz w:val="24"/>
-          <w:szCs w:val="24"/>
-          <w:rtl/>
-        </w:rPr>
-        <w:t>פורם הוספת שולחן</w:t>
-      </w:r>
-    </w:p>
-    <w:p>
-      <w:pPr>
-        <w:pStyle w:val="ListParagraph"/>
-        <w:ind w:left="1080"/>
-        <w:rPr>
-          <w:rFonts w:ascii="David" w:hAnsi="David" w:cs="David"/>
-          <w:sz w:val="24"/>
-          <w:szCs w:val="24"/>
-          <w:rtl/>
-        </w:rPr>
-      </w:pPr>
-      <w:r>
-        <w:rPr>
-          <w:rFonts w:ascii="David" w:hAnsi="David" w:cs="David" w:hint="cs"/>
-          <w:sz w:val="24"/>
-          <w:szCs w:val="24"/>
-          <w:rtl/>
-        </w:rPr>
-        <w:t xml:space="preserve">אחרי לחיצה על לחצן </w:t>
-      </w:r>
-      <w:r>
-        <w:rPr>
-          <w:rFonts w:ascii="David" w:hAnsi="David" w:cs="David"/>
-          <w:sz w:val="24"/>
-          <w:szCs w:val="24"/>
-        </w:rPr>
-        <w:t>ADD TABLE</w:t>
-      </w:r>
-      <w:r>
-        <w:rPr>
-          <w:rFonts w:ascii="David" w:hAnsi="David" w:cs="David" w:hint="cs"/>
-          <w:sz w:val="24"/>
-          <w:szCs w:val="24"/>
-          <w:rtl/>
-        </w:rPr>
-        <w:t xml:space="preserve"> בעל הבית יועבר לעמוד זה והוא יצטרך להקליד את הקיבולת המקסימאלית של שולחן ולהקליד אם הוא ליד חלון או לא.</w:t>
-      </w:r>
-    </w:p>
-    <w:p>
-      <w:pPr>
-        <w:pStyle w:val="ListParagraph"/>
-        <w:numPr>
-          <w:ilvl w:val="1"/>
-          <w:numId w:val="7"/>
-        </w:numPr>
-        <w:rPr>
-          <w:rFonts w:ascii="David" w:hAnsi="David" w:cs="David"/>
-          <w:sz w:val="24"/>
-          <w:szCs w:val="24"/>
-        </w:rPr>
-      </w:pPr>
-      <w:r>
-        <w:rPr>
-          <w:rFonts w:ascii="David" w:hAnsi="David" w:cs="David" w:hint="cs"/>
-          <w:sz w:val="24"/>
-          <w:szCs w:val="24"/>
-          <w:rtl/>
-        </w:rPr>
-        <w:t>מחיקת שולחן</w:t>
-      </w:r>
-    </w:p>
-    <w:p>
-      <w:pPr>
-        <w:pStyle w:val="ListParagraph"/>
-        <w:ind w:left="1080"/>
-        <w:rPr>
-          <w:rFonts w:ascii="David" w:hAnsi="David" w:cs="David"/>
-          <w:sz w:val="24"/>
-          <w:szCs w:val="24"/>
-          <w:rtl/>
-        </w:rPr>
-      </w:pPr>
-      <w:r>
-        <w:rPr>
-          <w:rFonts w:ascii="David" w:hAnsi="David" w:cs="David"/>
+      <w:r>
+        <w:rPr>
           <w:noProof/>
           <w:sz w:val="24"/>
           <w:szCs w:val="24"/>
           <w:rtl/>
-        </w:rPr>
-        <w:lastRenderedPageBreak/>
+          <w:lang w:val="he-IL"/>
+        </w:rPr>
         <w:drawing>
-          <wp:inline distT="0" distB="0" distL="0" distR="0" wp14:anchorId="5D1AC996" wp14:editId="06BDB206">
-            <wp:extent cx="1765079" cy="2984127"/>
-            <wp:effectExtent l="0" t="0" r="6985" b="6985"/>
-            <wp:docPr id="757942261" name="תמונה 7" descr="תמונה שמכילה טקסט, צילום מסך, עיצוב&#10;&#10;תוכן שנוצר על-ידי בינה מלאכותית עשוי להיות שגוי."/>
+          <wp:anchor distT="0" distB="0" distL="114300" distR="114300" simplePos="0" relativeHeight="251665408" behindDoc="0" locked="0" layoutInCell="1" allowOverlap="1" wp14:anchorId="338E740D" wp14:editId="0D55D0CD">
+            <wp:simplePos x="0" y="0"/>
+            <wp:positionH relativeFrom="column">
+              <wp:posOffset>1952193</wp:posOffset>
+            </wp:positionH>
+            <wp:positionV relativeFrom="paragraph">
+              <wp:posOffset>306603</wp:posOffset>
+            </wp:positionV>
+            <wp:extent cx="1417955" cy="3072130"/>
+            <wp:effectExtent l="0" t="0" r="0" b="0"/>
+            <wp:wrapTopAndBottom/>
+            <wp:docPr id="258436263" name="Picture 12" descr="A screenshot of a phone&#10;&#10;AI-generated content may be incorrect."/>
             <wp:cNvGraphicFramePr>
               <a:graphicFrameLocks xmlns:a="http://schemas.openxmlformats.org/drawingml/2006/main" noChangeAspect="1"/>
             </wp:cNvGraphicFramePr>
@@ -9291,11 +8983,11 @@
               <a:graphicData uri="http://schemas.openxmlformats.org/drawingml/2006/picture">
                 <pic:pic xmlns:pic="http://schemas.openxmlformats.org/drawingml/2006/picture">
                   <pic:nvPicPr>
-                    <pic:cNvPr id="757942261" name="תמונה 7" descr="תמונה שמכילה טקסט, צילום מסך, עיצוב&#10;&#10;תוכן שנוצר על-ידי בינה מלאכותית עשוי להיות שגוי."/>
+                    <pic:cNvPr id="258436263" name="Picture 12" descr="A screenshot of a phone&#10;&#10;AI-generated content may be incorrect."/>
                     <pic:cNvPicPr/>
                   </pic:nvPicPr>
                   <pic:blipFill>
-                    <a:blip r:embed="rId22">
+                    <a:blip r:embed="rId22" cstate="print">
                       <a:extLst>
                         <a:ext uri="{28A0092B-C50C-407E-A947-70E740481C1C}">
                           <a14:useLocalDpi xmlns:a14="http://schemas.microsoft.com/office/drawing/2010/main" val="0"/>
@@ -9309,7 +9001,7 @@
                   <pic:spPr>
                     <a:xfrm>
                       <a:off x="0" y="0"/>
-                      <a:ext cx="1765079" cy="2984127"/>
+                      <a:ext cx="1417955" cy="3072130"/>
                     </a:xfrm>
                     <a:prstGeom prst="rect">
                       <a:avLst/>
@@ -9318,590 +9010,79 @@
                 </pic:pic>
               </a:graphicData>
             </a:graphic>
-          </wp:inline>
+          </wp:anchor>
         </w:drawing>
       </w:r>
-    </w:p>
-    <w:p>
-      <w:pPr>
-        <w:pStyle w:val="ListParagraph"/>
-        <w:ind w:left="1080"/>
-        <w:rPr>
-          <w:rFonts w:ascii="David" w:hAnsi="David" w:cs="David"/>
-          <w:sz w:val="24"/>
-          <w:szCs w:val="24"/>
-          <w:rtl/>
-        </w:rPr>
-      </w:pPr>
-      <w:r>
-        <w:rPr>
-          <w:rFonts w:ascii="David" w:hAnsi="David" w:cs="David" w:hint="cs"/>
-          <w:sz w:val="24"/>
-          <w:szCs w:val="24"/>
-          <w:rtl/>
-        </w:rPr>
-        <w:t>דף מחיקת שולחן</w:t>
-      </w:r>
-    </w:p>
-    <w:p>
-      <w:pPr>
-        <w:pStyle w:val="ListParagraph"/>
-        <w:ind w:left="1080"/>
-        <w:rPr>
-          <w:rFonts w:ascii="David" w:hAnsi="David" w:cs="David"/>
-          <w:sz w:val="24"/>
-          <w:szCs w:val="24"/>
-          <w:rtl/>
-        </w:rPr>
-      </w:pPr>
-      <w:r>
-        <w:rPr>
-          <w:rFonts w:ascii="David" w:hAnsi="David" w:cs="David" w:hint="cs"/>
-          <w:sz w:val="24"/>
-          <w:szCs w:val="24"/>
-          <w:rtl/>
-        </w:rPr>
-        <w:t>כשבעל לוחץ על תיבת מחיקת שולחן בדף הבית הוא יועבר לעמוד זה</w:t>
-      </w:r>
-    </w:p>
-    <w:p>
-      <w:pPr>
-        <w:pStyle w:val="ListParagraph"/>
-        <w:numPr>
-          <w:ilvl w:val="1"/>
-          <w:numId w:val="7"/>
-        </w:numPr>
-        <w:rPr>
-          <w:rFonts w:ascii="David" w:hAnsi="David" w:cs="David"/>
-          <w:sz w:val="24"/>
-          <w:szCs w:val="24"/>
-        </w:rPr>
-      </w:pPr>
-      <w:r>
-        <w:rPr>
-          <w:rFonts w:ascii="David" w:hAnsi="David" w:cs="David" w:hint="cs"/>
-          <w:sz w:val="24"/>
-          <w:szCs w:val="24"/>
-          <w:rtl/>
-        </w:rPr>
-        <w:t>הוספת ומחיקת ארוחה</w:t>
-      </w:r>
-    </w:p>
-    <w:p>
-      <w:pPr>
-        <w:pStyle w:val="ListParagraph"/>
-        <w:ind w:left="1080"/>
-        <w:rPr>
-          <w:rFonts w:ascii="David" w:hAnsi="David" w:cs="David"/>
-          <w:sz w:val="24"/>
-          <w:szCs w:val="24"/>
-          <w:rtl/>
-        </w:rPr>
-      </w:pPr>
-      <w:r>
-        <w:rPr>
-          <w:rFonts w:ascii="David" w:hAnsi="David" w:cs="David"/>
-          <w:noProof/>
-          <w:sz w:val="24"/>
-          <w:szCs w:val="24"/>
-          <w:rtl/>
-        </w:rPr>
-        <w:drawing>
-          <wp:inline distT="0" distB="0" distL="0" distR="0" wp14:anchorId="0527F63D" wp14:editId="2E3913DB">
-            <wp:extent cx="1765079" cy="2984127"/>
-            <wp:effectExtent l="0" t="0" r="6985" b="6985"/>
-            <wp:docPr id="1539501210" name="תמונה 8" descr="תמונה שמכילה טקסט, צילום מסך, גופן, קבלה&#10;&#10;תוכן שנוצר על-ידי בינה מלאכותית עשוי להיות שגוי."/>
-            <wp:cNvGraphicFramePr>
-              <a:graphicFrameLocks xmlns:a="http://schemas.openxmlformats.org/drawingml/2006/main" noChangeAspect="1"/>
-            </wp:cNvGraphicFramePr>
-            <a:graphic xmlns:a="http://schemas.openxmlformats.org/drawingml/2006/main">
-              <a:graphicData uri="http://schemas.openxmlformats.org/drawingml/2006/picture">
-                <pic:pic xmlns:pic="http://schemas.openxmlformats.org/drawingml/2006/picture">
-                  <pic:nvPicPr>
-                    <pic:cNvPr id="1539501210" name="תמונה 8" descr="תמונה שמכילה טקסט, צילום מסך, גופן, קבלה&#10;&#10;תוכן שנוצר על-ידי בינה מלאכותית עשוי להיות שגוי."/>
-                    <pic:cNvPicPr/>
-                  </pic:nvPicPr>
-                  <pic:blipFill>
-                    <a:blip r:embed="rId23">
-                      <a:extLst>
-                        <a:ext uri="{28A0092B-C50C-407E-A947-70E740481C1C}">
-                          <a14:useLocalDpi xmlns:a14="http://schemas.microsoft.com/office/drawing/2010/main" val="0"/>
-                        </a:ext>
-                      </a:extLst>
-                    </a:blip>
-                    <a:stretch>
-                      <a:fillRect/>
-                    </a:stretch>
-                  </pic:blipFill>
-                  <pic:spPr>
-                    <a:xfrm>
-                      <a:off x="0" y="0"/>
-                      <a:ext cx="1765079" cy="2984127"/>
-                    </a:xfrm>
-                    <a:prstGeom prst="rect">
-                      <a:avLst/>
-                    </a:prstGeom>
-                  </pic:spPr>
-                </pic:pic>
-              </a:graphicData>
-            </a:graphic>
-          </wp:inline>
-        </w:drawing>
-      </w:r>
-    </w:p>
-    <w:p>
-      <w:pPr>
-        <w:pStyle w:val="ListParagraph"/>
-        <w:ind w:left="1080"/>
-        <w:rPr>
-          <w:rFonts w:ascii="David" w:hAnsi="David" w:cs="David"/>
-          <w:sz w:val="24"/>
-          <w:szCs w:val="24"/>
-          <w:rtl/>
-        </w:rPr>
-      </w:pPr>
-      <w:r>
-        <w:rPr>
-          <w:rFonts w:ascii="David" w:hAnsi="David" w:cs="David" w:hint="cs"/>
-          <w:sz w:val="24"/>
-          <w:szCs w:val="24"/>
-          <w:rtl/>
-        </w:rPr>
-        <w:t>הוספת ארוחות</w:t>
-      </w:r>
-    </w:p>
-    <w:p>
-      <w:pPr>
-        <w:pStyle w:val="ListParagraph"/>
-        <w:ind w:left="1080"/>
-        <w:rPr>
-          <w:rFonts w:ascii="David" w:hAnsi="David" w:cs="David"/>
-          <w:sz w:val="24"/>
-          <w:szCs w:val="24"/>
-          <w:rtl/>
-        </w:rPr>
-      </w:pPr>
-      <w:r>
-        <w:rPr>
-          <w:rFonts w:ascii="David" w:hAnsi="David" w:cs="David" w:hint="cs"/>
-          <w:sz w:val="24"/>
-          <w:szCs w:val="24"/>
-          <w:rtl/>
-        </w:rPr>
-        <w:t xml:space="preserve">כמו דפי הוספת ומחיקת שולחנות ניתן לגשת לדף זה דרך תיבת </w:t>
-      </w:r>
-      <w:r>
-        <w:rPr>
-          <w:rFonts w:ascii="David" w:hAnsi="David" w:cs="David"/>
-          <w:sz w:val="24"/>
-          <w:szCs w:val="24"/>
-        </w:rPr>
-        <w:t>ADD MEAL</w:t>
-      </w:r>
-      <w:r>
-        <w:rPr>
-          <w:rFonts w:ascii="David" w:hAnsi="David" w:cs="David" w:hint="cs"/>
-          <w:sz w:val="24"/>
-          <w:szCs w:val="24"/>
-          <w:rtl/>
-        </w:rPr>
-        <w:t xml:space="preserve"> בעמוד הבית של הבעל</w:t>
-      </w:r>
-    </w:p>
-    <w:p>
-      <w:pPr>
-        <w:pStyle w:val="ListParagraph"/>
-        <w:ind w:left="1080"/>
-        <w:rPr>
-          <w:rFonts w:ascii="David" w:hAnsi="David" w:cs="David"/>
-          <w:sz w:val="24"/>
-          <w:szCs w:val="24"/>
-          <w:rtl/>
-        </w:rPr>
-      </w:pPr>
-    </w:p>
-    <w:p>
-      <w:pPr>
-        <w:pStyle w:val="ListParagraph"/>
-        <w:ind w:left="1080"/>
-        <w:rPr>
-          <w:rFonts w:ascii="David" w:hAnsi="David" w:cs="David"/>
-          <w:sz w:val="24"/>
-          <w:szCs w:val="24"/>
-          <w:rtl/>
-        </w:rPr>
-      </w:pPr>
-      <w:r>
-        <w:rPr>
-          <w:rFonts w:ascii="David" w:hAnsi="David" w:cs="David"/>
-          <w:noProof/>
-          <w:sz w:val="24"/>
-          <w:szCs w:val="24"/>
-          <w:rtl/>
-        </w:rPr>
-        <w:lastRenderedPageBreak/>
-        <w:drawing>
-          <wp:inline distT="0" distB="0" distL="0" distR="0" wp14:anchorId="6717965D" wp14:editId="4F78213C">
-            <wp:extent cx="1765079" cy="2984127"/>
-            <wp:effectExtent l="0" t="0" r="6985" b="6985"/>
-            <wp:docPr id="1293202312" name="תמונה 9" descr="תמונה שמכילה טקסט, צילום מסך, עיצוב&#10;&#10;תוכן שנוצר על-ידי בינה מלאכותית עשוי להיות שגוי."/>
-            <wp:cNvGraphicFramePr>
-              <a:graphicFrameLocks xmlns:a="http://schemas.openxmlformats.org/drawingml/2006/main" noChangeAspect="1"/>
-            </wp:cNvGraphicFramePr>
-            <a:graphic xmlns:a="http://schemas.openxmlformats.org/drawingml/2006/main">
-              <a:graphicData uri="http://schemas.openxmlformats.org/drawingml/2006/picture">
-                <pic:pic xmlns:pic="http://schemas.openxmlformats.org/drawingml/2006/picture">
-                  <pic:nvPicPr>
-                    <pic:cNvPr id="1293202312" name="תמונה 9" descr="תמונה שמכילה טקסט, צילום מסך, עיצוב&#10;&#10;תוכן שנוצר על-ידי בינה מלאכותית עשוי להיות שגוי."/>
-                    <pic:cNvPicPr/>
-                  </pic:nvPicPr>
-                  <pic:blipFill>
-                    <a:blip r:embed="rId24">
-                      <a:extLst>
-                        <a:ext uri="{28A0092B-C50C-407E-A947-70E740481C1C}">
-                          <a14:useLocalDpi xmlns:a14="http://schemas.microsoft.com/office/drawing/2010/main" val="0"/>
-                        </a:ext>
-                      </a:extLst>
-                    </a:blip>
-                    <a:stretch>
-                      <a:fillRect/>
-                    </a:stretch>
-                  </pic:blipFill>
-                  <pic:spPr>
-                    <a:xfrm>
-                      <a:off x="0" y="0"/>
-                      <a:ext cx="1765079" cy="2984127"/>
-                    </a:xfrm>
-                    <a:prstGeom prst="rect">
-                      <a:avLst/>
-                    </a:prstGeom>
-                  </pic:spPr>
-                </pic:pic>
-              </a:graphicData>
-            </a:graphic>
-          </wp:inline>
-        </w:drawing>
-      </w:r>
-    </w:p>
-    <w:p>
-      <w:pPr>
-        <w:pStyle w:val="ListParagraph"/>
-        <w:ind w:left="1080"/>
-        <w:rPr>
-          <w:rFonts w:ascii="David" w:hAnsi="David" w:cs="David"/>
-          <w:sz w:val="24"/>
-          <w:szCs w:val="24"/>
-          <w:rtl/>
-        </w:rPr>
-      </w:pPr>
-    </w:p>
-    <w:p>
-      <w:pPr>
-        <w:pStyle w:val="ListParagraph"/>
-        <w:ind w:left="1080"/>
-        <w:rPr>
-          <w:rFonts w:ascii="David" w:hAnsi="David" w:cs="David"/>
-          <w:sz w:val="24"/>
-          <w:szCs w:val="24"/>
-          <w:rtl/>
-        </w:rPr>
-      </w:pPr>
-    </w:p>
-    <w:p>
-      <w:pPr>
-        <w:pStyle w:val="ListParagraph"/>
-        <w:ind w:left="1080"/>
-        <w:rPr>
-          <w:rFonts w:ascii="David" w:hAnsi="David" w:cs="David"/>
-          <w:sz w:val="24"/>
-          <w:szCs w:val="24"/>
-          <w:rtl/>
-        </w:rPr>
-      </w:pPr>
-      <w:r>
-        <w:rPr>
-          <w:rFonts w:ascii="David" w:hAnsi="David" w:cs="David" w:hint="cs"/>
-          <w:sz w:val="24"/>
-          <w:szCs w:val="24"/>
-          <w:rtl/>
-        </w:rPr>
-        <w:t>עמוד מחיקת ארוחה</w:t>
-      </w:r>
-    </w:p>
-    <w:p>
-      <w:pPr>
-        <w:pStyle w:val="ListParagraph"/>
-        <w:ind w:left="1080"/>
-        <w:rPr>
-          <w:rFonts w:ascii="David" w:hAnsi="David" w:cs="David"/>
-          <w:sz w:val="24"/>
-          <w:szCs w:val="24"/>
-          <w:rtl/>
-        </w:rPr>
-      </w:pPr>
-      <w:r>
-        <w:rPr>
-          <w:rFonts w:ascii="David" w:hAnsi="David" w:cs="David" w:hint="cs"/>
-          <w:sz w:val="24"/>
-          <w:szCs w:val="24"/>
-          <w:rtl/>
-        </w:rPr>
-        <w:t>בעל הבית ניגש אליו דרך עמוד הבית שלו</w:t>
-      </w:r>
-    </w:p>
-    <w:p>
-      <w:pPr>
-        <w:pStyle w:val="ListParagraph"/>
-        <w:ind w:left="1080"/>
-        <w:rPr>
-          <w:rFonts w:ascii="David" w:hAnsi="David" w:cs="David"/>
-          <w:sz w:val="24"/>
-          <w:szCs w:val="24"/>
-          <w:rtl/>
-        </w:rPr>
-      </w:pPr>
-    </w:p>
-    <w:p>
-      <w:pPr>
-        <w:pStyle w:val="ListParagraph"/>
-        <w:numPr>
-          <w:ilvl w:val="1"/>
-          <w:numId w:val="7"/>
-        </w:numPr>
-        <w:rPr>
-          <w:rFonts w:ascii="David" w:hAnsi="David" w:cs="David"/>
-          <w:sz w:val="24"/>
-          <w:szCs w:val="24"/>
-        </w:rPr>
-      </w:pPr>
-      <w:r>
-        <w:rPr>
-          <w:rFonts w:ascii="David" w:hAnsi="David" w:cs="David" w:hint="cs"/>
-          <w:sz w:val="24"/>
-          <w:szCs w:val="24"/>
-          <w:rtl/>
-        </w:rPr>
-        <w:t>הוספת ומחיקת עובדים: כמו שאר פעולות ה</w:t>
-      </w:r>
-      <w:r>
-        <w:rPr>
-          <w:rFonts w:ascii="David" w:hAnsi="David" w:cs="David"/>
-          <w:sz w:val="24"/>
-          <w:szCs w:val="24"/>
-        </w:rPr>
-        <w:t>CRUD</w:t>
-      </w:r>
-      <w:r>
-        <w:rPr>
-          <w:rFonts w:ascii="David" w:hAnsi="David" w:cs="David" w:hint="cs"/>
-          <w:sz w:val="24"/>
-          <w:szCs w:val="24"/>
-          <w:rtl/>
-        </w:rPr>
-        <w:t xml:space="preserve"> של בעל הבית ניתן לכנס לשתי הדפים הנ"ל דרך תיבות בעמוד הבית של הבעל</w:t>
-      </w:r>
-    </w:p>
-    <w:p>
-      <w:pPr>
-        <w:pStyle w:val="ListParagraph"/>
-        <w:ind w:left="1080"/>
-        <w:rPr>
-          <w:rFonts w:ascii="David" w:hAnsi="David" w:cs="David"/>
-          <w:sz w:val="24"/>
-          <w:szCs w:val="24"/>
-          <w:rtl/>
-        </w:rPr>
-      </w:pPr>
-      <w:r>
-        <w:rPr>
-          <w:rFonts w:ascii="David" w:hAnsi="David" w:cs="David"/>
-          <w:noProof/>
-          <w:sz w:val="24"/>
-          <w:szCs w:val="24"/>
-          <w:rtl/>
-        </w:rPr>
-        <w:drawing>
-          <wp:inline distT="0" distB="0" distL="0" distR="0" wp14:anchorId="48ADA964" wp14:editId="291CD8B9">
-            <wp:extent cx="1765079" cy="2984127"/>
-            <wp:effectExtent l="0" t="0" r="6985" b="6985"/>
-            <wp:docPr id="1498162466" name="תמונה 10" descr="תמונה שמכילה טקסט, צילום מסך, עיצוב&#10;&#10;תוכן שנוצר על-ידי בינה מלאכותית עשוי להיות שגוי."/>
-            <wp:cNvGraphicFramePr>
-              <a:graphicFrameLocks xmlns:a="http://schemas.openxmlformats.org/drawingml/2006/main" noChangeAspect="1"/>
-            </wp:cNvGraphicFramePr>
-            <a:graphic xmlns:a="http://schemas.openxmlformats.org/drawingml/2006/main">
-              <a:graphicData uri="http://schemas.openxmlformats.org/drawingml/2006/picture">
-                <pic:pic xmlns:pic="http://schemas.openxmlformats.org/drawingml/2006/picture">
-                  <pic:nvPicPr>
-                    <pic:cNvPr id="1498162466" name="תמונה 10" descr="תמונה שמכילה טקסט, צילום מסך, עיצוב&#10;&#10;תוכן שנוצר על-ידי בינה מלאכותית עשוי להיות שגוי."/>
-                    <pic:cNvPicPr/>
-                  </pic:nvPicPr>
-                  <pic:blipFill>
-                    <a:blip r:embed="rId25">
-                      <a:extLst>
-                        <a:ext uri="{28A0092B-C50C-407E-A947-70E740481C1C}">
-                          <a14:useLocalDpi xmlns:a14="http://schemas.microsoft.com/office/drawing/2010/main" val="0"/>
-                        </a:ext>
-                      </a:extLst>
-                    </a:blip>
-                    <a:stretch>
-                      <a:fillRect/>
-                    </a:stretch>
-                  </pic:blipFill>
-                  <pic:spPr>
-                    <a:xfrm>
-                      <a:off x="0" y="0"/>
-                      <a:ext cx="1765079" cy="2984127"/>
-                    </a:xfrm>
-                    <a:prstGeom prst="rect">
-                      <a:avLst/>
-                    </a:prstGeom>
-                  </pic:spPr>
-                </pic:pic>
-              </a:graphicData>
-            </a:graphic>
-          </wp:inline>
-        </w:drawing>
-      </w:r>
-    </w:p>
-    <w:p>
-      <w:pPr>
-        <w:pStyle w:val="ListParagraph"/>
-        <w:ind w:left="1080"/>
-        <w:rPr>
-          <w:rFonts w:ascii="David" w:hAnsi="David" w:cs="David"/>
-          <w:sz w:val="24"/>
-          <w:szCs w:val="24"/>
-          <w:rtl/>
-        </w:rPr>
-      </w:pPr>
-      <w:r>
-        <w:rPr>
-          <w:rFonts w:ascii="David" w:hAnsi="David" w:cs="David" w:hint="cs"/>
-          <w:sz w:val="24"/>
-          <w:szCs w:val="24"/>
-          <w:rtl/>
-        </w:rPr>
-        <w:t>מחיקת עובד</w:t>
-      </w:r>
-    </w:p>
-    <w:p>
-      <w:pPr>
-        <w:pStyle w:val="ListParagraph"/>
-        <w:ind w:left="1080"/>
-        <w:rPr>
-          <w:rFonts w:ascii="David" w:hAnsi="David" w:cs="David"/>
-          <w:sz w:val="24"/>
-          <w:szCs w:val="24"/>
-          <w:rtl/>
-        </w:rPr>
-      </w:pPr>
-      <w:r>
-        <w:rPr>
-          <w:rFonts w:ascii="David" w:hAnsi="David" w:cs="David"/>
-          <w:noProof/>
-          <w:sz w:val="24"/>
-          <w:szCs w:val="24"/>
-          <w:rtl/>
-        </w:rPr>
-        <w:lastRenderedPageBreak/>
-        <w:drawing>
-          <wp:inline distT="0" distB="0" distL="0" distR="0" wp14:anchorId="46DEB27C" wp14:editId="6915B8B3">
-            <wp:extent cx="1765079" cy="2984127"/>
-            <wp:effectExtent l="0" t="0" r="6985" b="6985"/>
-            <wp:docPr id="866380508" name="תמונה 11" descr="תמונה שמכילה טקסט, צילום מסך, גופן, קו&#10;&#10;תוכן שנוצר על-ידי בינה מלאכותית עשוי להיות שגוי."/>
-            <wp:cNvGraphicFramePr>
-              <a:graphicFrameLocks xmlns:a="http://schemas.openxmlformats.org/drawingml/2006/main" noChangeAspect="1"/>
-            </wp:cNvGraphicFramePr>
-            <a:graphic xmlns:a="http://schemas.openxmlformats.org/drawingml/2006/main">
-              <a:graphicData uri="http://schemas.openxmlformats.org/drawingml/2006/picture">
-                <pic:pic xmlns:pic="http://schemas.openxmlformats.org/drawingml/2006/picture">
-                  <pic:nvPicPr>
-                    <pic:cNvPr id="866380508" name="תמונה 11" descr="תמונה שמכילה טקסט, צילום מסך, גופן, קו&#10;&#10;תוכן שנוצר על-ידי בינה מלאכותית עשוי להיות שגוי."/>
-                    <pic:cNvPicPr/>
-                  </pic:nvPicPr>
-                  <pic:blipFill>
-                    <a:blip r:embed="rId26">
-                      <a:extLst>
-                        <a:ext uri="{28A0092B-C50C-407E-A947-70E740481C1C}">
-                          <a14:useLocalDpi xmlns:a14="http://schemas.microsoft.com/office/drawing/2010/main" val="0"/>
-                        </a:ext>
-                      </a:extLst>
-                    </a:blip>
-                    <a:stretch>
-                      <a:fillRect/>
-                    </a:stretch>
-                  </pic:blipFill>
-                  <pic:spPr>
-                    <a:xfrm>
-                      <a:off x="0" y="0"/>
-                      <a:ext cx="1765079" cy="2984127"/>
-                    </a:xfrm>
-                    <a:prstGeom prst="rect">
-                      <a:avLst/>
-                    </a:prstGeom>
-                  </pic:spPr>
-                </pic:pic>
-              </a:graphicData>
-            </a:graphic>
-          </wp:inline>
-        </w:drawing>
-      </w:r>
-    </w:p>
-    <w:p>
-      <w:pPr>
-        <w:pStyle w:val="ListParagraph"/>
-        <w:ind w:left="1080"/>
-        <w:rPr>
-          <w:rFonts w:ascii="David" w:hAnsi="David" w:cs="David"/>
-          <w:sz w:val="24"/>
-          <w:szCs w:val="24"/>
-          <w:rtl/>
-        </w:rPr>
-      </w:pPr>
-      <w:r>
-        <w:rPr>
-          <w:rFonts w:ascii="David" w:hAnsi="David" w:cs="David" w:hint="cs"/>
-          <w:sz w:val="24"/>
-          <w:szCs w:val="24"/>
-          <w:rtl/>
-        </w:rPr>
-        <w:t>הוספת עובד</w:t>
-      </w:r>
-    </w:p>
-    <w:p>
-      <w:pPr>
-        <w:pStyle w:val="ListParagraph"/>
-        <w:ind w:left="1080"/>
-        <w:rPr>
-          <w:rFonts w:ascii="David" w:hAnsi="David" w:cs="David"/>
-          <w:sz w:val="24"/>
-          <w:szCs w:val="24"/>
-          <w:rtl/>
-        </w:rPr>
-      </w:pPr>
-    </w:p>
-    <w:p>
-      <w:pPr>
-        <w:pStyle w:val="ListParagraph"/>
-        <w:ind w:left="1080"/>
-        <w:rPr>
-          <w:rFonts w:ascii="David" w:hAnsi="David" w:cs="David"/>
-          <w:sz w:val="24"/>
-          <w:szCs w:val="24"/>
-          <w:rtl/>
-        </w:rPr>
-      </w:pPr>
-    </w:p>
-    <w:p>
-      <w:pPr>
-        <w:pStyle w:val="ListParagraph"/>
-        <w:ind w:left="1080"/>
-        <w:rPr>
-          <w:rFonts w:ascii="David" w:hAnsi="David" w:cs="David"/>
-          <w:sz w:val="24"/>
-          <w:szCs w:val="24"/>
-        </w:rPr>
-      </w:pPr>
+      <w:r>
+        <w:rPr>
+          <w:rFonts w:hint="cs"/>
+          <w:sz w:val="24"/>
+          <w:szCs w:val="24"/>
+          <w:rtl/>
+        </w:rPr>
+        <w:t xml:space="preserve">    </w:t>
+      </w:r>
+      <w:r>
+        <w:rPr>
+          <w:rFonts w:hint="cs"/>
+          <w:sz w:val="24"/>
+          <w:szCs w:val="24"/>
+          <w:rtl/>
+        </w:rPr>
+        <w:t>הוספת הודעה זריזה(צד בעל)</w:t>
+      </w:r>
+      <w:r>
+        <w:rPr>
+          <w:rFonts w:hint="cs"/>
+          <w:sz w:val="24"/>
+          <w:szCs w:val="24"/>
+          <w:rtl/>
+        </w:rPr>
+        <w:t xml:space="preserve">  </w:t>
+      </w:r>
+      <w:r>
+        <w:rPr>
+          <w:sz w:val="24"/>
+          <w:szCs w:val="24"/>
+          <w:rtl/>
+        </w:rPr>
+        <w:tab/>
+      </w:r>
+      <w:r>
+        <w:rPr>
+          <w:sz w:val="24"/>
+          <w:szCs w:val="24"/>
+          <w:rtl/>
+        </w:rPr>
+        <w:tab/>
+      </w:r>
+      <w:r>
+        <w:rPr>
+          <w:rFonts w:hint="cs"/>
+          <w:sz w:val="24"/>
+          <w:szCs w:val="24"/>
+          <w:rtl/>
+        </w:rPr>
+        <w:t xml:space="preserve">   </w:t>
+      </w:r>
+      <w:r>
+        <w:rPr>
+          <w:rFonts w:hint="cs"/>
+          <w:sz w:val="24"/>
+          <w:szCs w:val="24"/>
+          <w:rtl/>
+        </w:rPr>
+        <w:t>מחיקת</w:t>
+      </w:r>
+      <w:r>
+        <w:rPr>
+          <w:rFonts w:hint="cs"/>
+          <w:sz w:val="24"/>
+          <w:szCs w:val="24"/>
+          <w:rtl/>
+        </w:rPr>
+        <w:t xml:space="preserve"> הודעה זריזה(צד בעל)  </w:t>
+      </w:r>
     </w:p>
     <w:p>
       <w:pPr>
@@ -9913,6 +9094,57 @@
           <w:rtl/>
         </w:rPr>
       </w:pPr>
+      <w:r>
+        <w:rPr>
+          <w:rFonts w:hint="cs"/>
+          <w:sz w:val="24"/>
+          <w:szCs w:val="24"/>
+          <w:rtl/>
+        </w:rPr>
+        <w:t>הוספת עובד (צד בעל)</w:t>
+      </w:r>
+      <w:r>
+        <w:rPr>
+          <w:sz w:val="24"/>
+          <w:szCs w:val="24"/>
+          <w:rtl/>
+        </w:rPr>
+        <w:tab/>
+      </w:r>
+      <w:r>
+        <w:rPr>
+          <w:sz w:val="24"/>
+          <w:szCs w:val="24"/>
+          <w:rtl/>
+        </w:rPr>
+        <w:tab/>
+      </w:r>
+      <w:r>
+        <w:rPr>
+          <w:sz w:val="24"/>
+          <w:szCs w:val="24"/>
+          <w:rtl/>
+        </w:rPr>
+        <w:tab/>
+      </w:r>
+      <w:r>
+        <w:rPr>
+          <w:rFonts w:hint="cs"/>
+          <w:sz w:val="24"/>
+          <w:szCs w:val="24"/>
+          <w:rtl/>
+        </w:rPr>
+        <w:t>מחיקת</w:t>
+      </w:r>
+      <w:r>
+        <w:rPr>
+          <w:rFonts w:hint="cs"/>
+          <w:sz w:val="24"/>
+          <w:szCs w:val="24"/>
+          <w:rtl/>
+        </w:rPr>
+        <w:t xml:space="preserve"> עובד (צד בעל)</w:t>
+      </w:r>
       <w:r>
         <w:rPr>
           <w:sz w:val="24"/>
@@ -10188,7 +9420,7 @@
                     <pic:cNvPicPr/>
                   </pic:nvPicPr>
                   <pic:blipFill>
-                    <a:blip r:embed="rId27">
+                    <a:blip r:embed="rId23">
                       <a:extLst>
                         <a:ext uri="{28A0092B-C50C-407E-A947-70E740481C1C}">
                           <a14:useLocalDpi xmlns:a14="http://schemas.microsoft.com/office/drawing/2010/main" val="0"/>
@@ -10392,7 +9624,7 @@
                     <pic:cNvPicPr/>
                   </pic:nvPicPr>
                   <pic:blipFill>
-                    <a:blip r:embed="rId28">
+                    <a:blip r:embed="rId24">
                       <a:extLst>
                         <a:ext uri="{28A0092B-C50C-407E-A947-70E740481C1C}">
                           <a14:useLocalDpi xmlns:a14="http://schemas.microsoft.com/office/drawing/2010/main" val="0"/>
@@ -10576,7 +9808,7 @@
                     <pic:cNvPicPr/>
                   </pic:nvPicPr>
                   <pic:blipFill>
-                    <a:blip r:embed="rId29">
+                    <a:blip r:embed="rId25">
                       <a:extLst>
                         <a:ext uri="{28A0092B-C50C-407E-A947-70E740481C1C}">
                           <a14:useLocalDpi xmlns:a14="http://schemas.microsoft.com/office/drawing/2010/main" val="0"/>
@@ -10678,7 +9910,7 @@
                     <pic:cNvPicPr/>
                   </pic:nvPicPr>
                   <pic:blipFill>
-                    <a:blip r:embed="rId30">
+                    <a:blip r:embed="rId26">
                       <a:extLst>
                         <a:ext uri="{28A0092B-C50C-407E-A947-70E740481C1C}">
                           <a14:useLocalDpi xmlns:a14="http://schemas.microsoft.com/office/drawing/2010/main" val="0"/>
@@ -10706,9 +9938,9 @@
       </w:r>
     </w:p>
     <w:sectPr>
-      <w:footerReference w:type="even" r:id="rId31"/>
-      <w:footerReference w:type="default" r:id="rId32"/>
-      <w:footerReference w:type="first" r:id="rId33"/>
+      <w:footerReference w:type="even" r:id="rId27"/>
+      <w:footerReference w:type="default" r:id="rId28"/>
+      <w:footerReference w:type="first" r:id="rId29"/>
       <w:pgSz w:w="11906" w:h="16841"/>
       <w:pgMar w:top="724" w:right="1462" w:bottom="289" w:left="1142" w:header="720" w:footer="720" w:gutter="0"/>
       <w:cols w:space="720"/>

</xml_diff>

<commit_message>
edited word to include newer menu picture with Tabula, Lobster, OnionRings and PotatoWedges
</commit_message>
<xml_diff>
--- a/word file/קובץ תשובת המרצה לעבודה 23624.docx
+++ b/word file/קובץ תשובת המרצה לעבודה 23624.docx
@@ -6842,7 +6842,6 @@
           <w:p>
             <w:pPr>
               <w:rPr>
-                <w:rFonts w:hint="cs"/>
                 <w:sz w:val="24"/>
                 <w:szCs w:val="24"/>
                 <w:rtl/>
@@ -6940,7 +6939,6 @@
           <w:p>
             <w:pPr>
               <w:rPr>
-                <w:rFonts w:hint="cs"/>
                 <w:sz w:val="24"/>
                 <w:szCs w:val="24"/>
                 <w:rtl/>
@@ -6967,7 +6965,6 @@
             <w:pPr>
               <w:ind w:left="0" w:firstLine="0"/>
               <w:rPr>
-                <w:rFonts w:hint="cs"/>
                 <w:sz w:val="24"/>
                 <w:szCs w:val="24"/>
                 <w:rtl/>
@@ -7048,7 +7045,6 @@
           <w:p>
             <w:pPr>
               <w:rPr>
-                <w:rFonts w:hint="cs"/>
                 <w:sz w:val="24"/>
                 <w:szCs w:val="24"/>
                 <w:rtl/>
@@ -7111,7 +7107,6 @@
             <w:pPr>
               <w:ind w:left="0" w:firstLine="0"/>
               <w:rPr>
-                <w:rFonts w:hint="cs"/>
                 <w:sz w:val="24"/>
                 <w:szCs w:val="24"/>
                 <w:rtl/>
@@ -7203,7 +7198,6 @@
           <w:p>
             <w:pPr>
               <w:rPr>
-                <w:rFonts w:hint="cs"/>
                 <w:sz w:val="24"/>
                 <w:szCs w:val="24"/>
                 <w:rtl/>
@@ -7230,7 +7224,6 @@
             <w:pPr>
               <w:ind w:left="0" w:firstLine="0"/>
               <w:rPr>
-                <w:rFonts w:hint="cs"/>
                 <w:sz w:val="24"/>
                 <w:szCs w:val="24"/>
                 <w:rtl/>
@@ -8223,7 +8216,7 @@
         <w:pStyle w:val="ListParagraph"/>
         <w:ind w:left="367"/>
         <w:rPr>
-          <w:rFonts w:ascii="David" w:hAnsi="David" w:hint="cs"/>
+          <w:rFonts w:ascii="David" w:hAnsi="David"/>
           <w:noProof/>
           <w:sz w:val="24"/>
           <w:szCs w:val="24"/>
@@ -8424,10 +8417,10 @@
         </w:rPr>
         <w:lastRenderedPageBreak/>
         <w:drawing>
-          <wp:inline distT="0" distB="0" distL="0" distR="0" wp14:anchorId="4AC9D4F9" wp14:editId="2B480097">
-            <wp:extent cx="2064865" cy="4476466"/>
-            <wp:effectExtent l="0" t="0" r="0" b="635"/>
-            <wp:docPr id="1663443331" name="Picture 4" descr="A screenshot of a menu&#10;&#10;AI-generated content may be incorrect."/>
+          <wp:inline distT="0" distB="0" distL="0" distR="0" wp14:anchorId="2731938A" wp14:editId="60E676BB">
+            <wp:extent cx="1752216" cy="3796588"/>
+            <wp:effectExtent l="0" t="0" r="635" b="0"/>
+            <wp:docPr id="1826122660" name="Picture 1" descr="A screenshot of a menu&#10;&#10;AI-generated content may be incorrect."/>
             <wp:cNvGraphicFramePr>
               <a:graphicFrameLocks xmlns:a="http://schemas.openxmlformats.org/drawingml/2006/main" noChangeAspect="1"/>
             </wp:cNvGraphicFramePr>
@@ -8435,7 +8428,7 @@
               <a:graphicData uri="http://schemas.openxmlformats.org/drawingml/2006/picture">
                 <pic:pic xmlns:pic="http://schemas.openxmlformats.org/drawingml/2006/picture">
                   <pic:nvPicPr>
-                    <pic:cNvPr id="1663443331" name="Picture 4" descr="A screenshot of a menu&#10;&#10;AI-generated content may be incorrect."/>
+                    <pic:cNvPr id="1826122660" name="Picture 1" descr="A screenshot of a menu&#10;&#10;AI-generated content may be incorrect."/>
                     <pic:cNvPicPr/>
                   </pic:nvPicPr>
                   <pic:blipFill>
@@ -8453,7 +8446,7 @@
                   <pic:spPr>
                     <a:xfrm>
                       <a:off x="0" y="0"/>
-                      <a:ext cx="2075647" cy="4499839"/>
+                      <a:ext cx="1761118" cy="3815876"/>
                     </a:xfrm>
                     <a:prstGeom prst="rect">
                       <a:avLst/>
@@ -9063,25 +9056,7 @@
           <w:szCs w:val="24"/>
           <w:rtl/>
         </w:rPr>
-        <w:t xml:space="preserve">   </w:t>
-      </w:r>
-      <w:r>
-        <w:rPr>
-          <w:rFonts w:hint="cs"/>
-          <w:sz w:val="24"/>
-          <w:szCs w:val="24"/>
-          <w:rtl/>
-        </w:rPr>
-        <w:t>מחיקת</w:t>
-      </w:r>
-      <w:r>
-        <w:rPr>
-          <w:rFonts w:hint="cs"/>
-          <w:sz w:val="24"/>
-          <w:szCs w:val="24"/>
-          <w:rtl/>
-        </w:rPr>
-        <w:t xml:space="preserve"> הודעה זריזה(צד בעל)  </w:t>
+        <w:t xml:space="preserve">   מחיקת הודעה זריזה(צד בעל)  </w:t>
       </w:r>
     </w:p>
     <w:p>
@@ -9134,16 +9109,7 @@
           <w:szCs w:val="24"/>
           <w:rtl/>
         </w:rPr>
-        <w:t>מחיקת</w:t>
-      </w:r>
-      <w:r>
-        <w:rPr>
-          <w:rFonts w:hint="cs"/>
-          <w:sz w:val="24"/>
-          <w:szCs w:val="24"/>
-          <w:rtl/>
-        </w:rPr>
-        <w:t xml:space="preserve"> עובד (צד בעל)</w:t>
+        <w:t>מחיקת עובד (צד בעל)</w:t>
       </w:r>
       <w:r>
         <w:rPr>

</xml_diff>

<commit_message>
added peak order and peak needs will work on the view menu page tomorrow in the later times of the day
</commit_message>
<xml_diff>
--- a/word file/קובץ תשובת המרצה לעבודה 23624.docx
+++ b/word file/קובץ תשובת המרצה לעבודה 23624.docx
@@ -5,7 +5,7 @@
     <w:p>
       <w:pPr>
         <w:rPr>
-          <w:rFonts w:cstheme="minorBidi" w:hint="cs"/>
+          <w:rFonts w:cstheme="minorBidi"/>
           <w:b/>
           <w:bCs/>
           <w:sz w:val="24"/>
@@ -1582,7 +1582,7 @@
     </w:p>
     <w:p>
       <w:pPr>
-        <w:pStyle w:val="1"/>
+        <w:pStyle w:val="Heading1"/>
         <w:rPr>
           <w:sz w:val="24"/>
           <w:szCs w:val="24"/>
@@ -1658,7 +1658,7 @@
     </w:p>
     <w:p>
       <w:pPr>
-        <w:pStyle w:val="1"/>
+        <w:pStyle w:val="Heading1"/>
         <w:rPr>
           <w:sz w:val="24"/>
           <w:szCs w:val="24"/>
@@ -1683,7 +1683,7 @@
     </w:p>
     <w:p>
       <w:pPr>
-        <w:pStyle w:val="2"/>
+        <w:pStyle w:val="Heading2"/>
         <w:rPr>
           <w:sz w:val="24"/>
           <w:szCs w:val="24"/>
@@ -1810,7 +1810,7 @@
     </w:p>
     <w:p>
       <w:pPr>
-        <w:pStyle w:val="2"/>
+        <w:pStyle w:val="Heading2"/>
         <w:rPr>
           <w:sz w:val="24"/>
           <w:szCs w:val="24"/>
@@ -2032,7 +2032,7 @@
     </w:p>
     <w:p>
       <w:pPr>
-        <w:pStyle w:val="1"/>
+        <w:pStyle w:val="Heading1"/>
         <w:rPr>
           <w:color w:val="32074F"/>
           <w:sz w:val="24"/>
@@ -2347,7 +2347,7 @@
     </w:p>
     <w:p>
       <w:pPr>
-        <w:pStyle w:val="1"/>
+        <w:pStyle w:val="Heading1"/>
         <w:rPr>
           <w:sz w:val="24"/>
           <w:szCs w:val="24"/>
@@ -2486,7 +2486,7 @@
     </w:p>
     <w:p>
       <w:pPr>
-        <w:pStyle w:val="1"/>
+        <w:pStyle w:val="Heading1"/>
         <w:rPr>
           <w:sz w:val="24"/>
           <w:szCs w:val="24"/>
@@ -2504,7 +2504,7 @@
     </w:p>
     <w:p>
       <w:pPr>
-        <w:pStyle w:val="2"/>
+        <w:pStyle w:val="Heading2"/>
         <w:rPr>
           <w:sz w:val="24"/>
           <w:szCs w:val="24"/>
@@ -2619,7 +2619,7 @@
     </w:p>
     <w:p>
       <w:pPr>
-        <w:pStyle w:val="2"/>
+        <w:pStyle w:val="Heading2"/>
         <w:rPr>
           <w:sz w:val="24"/>
           <w:szCs w:val="24"/>
@@ -2637,7 +2637,7 @@
     </w:p>
     <w:tbl>
       <w:tblPr>
-        <w:tblStyle w:val="a6"/>
+        <w:tblStyle w:val="TableGrid0"/>
         <w:tblpPr w:leftFromText="180" w:rightFromText="180" w:vertAnchor="text" w:tblpXSpec="center" w:tblpY="1"/>
         <w:tblOverlap w:val="never"/>
         <w:bidiVisual/>
@@ -3648,7 +3648,7 @@
     </w:p>
     <w:tbl>
       <w:tblPr>
-        <w:tblStyle w:val="a6"/>
+        <w:tblStyle w:val="TableGrid0"/>
         <w:tblpPr w:leftFromText="180" w:rightFromText="180" w:vertAnchor="text" w:tblpXSpec="center" w:tblpY="1"/>
         <w:tblOverlap w:val="never"/>
         <w:bidiVisual/>
@@ -5221,7 +5221,7 @@
     </w:p>
     <w:tbl>
       <w:tblPr>
-        <w:tblStyle w:val="a6"/>
+        <w:tblStyle w:val="TableGrid0"/>
         <w:tblpPr w:leftFromText="180" w:rightFromText="180" w:vertAnchor="text" w:tblpXSpec="center" w:tblpY="1"/>
         <w:tblOverlap w:val="never"/>
         <w:bidiVisual/>
@@ -5390,7 +5390,7 @@
           </w:p>
           <w:p>
             <w:pPr>
-              <w:pStyle w:val="a3"/>
+              <w:pStyle w:val="ListParagraph"/>
               <w:numPr>
                 <w:ilvl w:val="0"/>
                 <w:numId w:val="6"/>
@@ -5440,7 +5440,7 @@
           </w:p>
           <w:p>
             <w:pPr>
-              <w:pStyle w:val="a3"/>
+              <w:pStyle w:val="ListParagraph"/>
               <w:numPr>
                 <w:ilvl w:val="0"/>
                 <w:numId w:val="6"/>
@@ -5474,7 +5474,7 @@
           </w:p>
           <w:p>
             <w:pPr>
-              <w:pStyle w:val="a3"/>
+              <w:pStyle w:val="ListParagraph"/>
               <w:numPr>
                 <w:ilvl w:val="0"/>
                 <w:numId w:val="6"/>
@@ -5499,7 +5499,7 @@
           </w:p>
           <w:p>
             <w:pPr>
-              <w:pStyle w:val="a3"/>
+              <w:pStyle w:val="ListParagraph"/>
               <w:numPr>
                 <w:ilvl w:val="0"/>
                 <w:numId w:val="6"/>
@@ -5532,7 +5532,7 @@
           </w:p>
           <w:p>
             <w:pPr>
-              <w:pStyle w:val="a3"/>
+              <w:pStyle w:val="ListParagraph"/>
               <w:numPr>
                 <w:ilvl w:val="0"/>
                 <w:numId w:val="6"/>
@@ -5565,7 +5565,7 @@
           </w:p>
           <w:p>
             <w:pPr>
-              <w:pStyle w:val="a3"/>
+              <w:pStyle w:val="ListParagraph"/>
               <w:numPr>
                 <w:ilvl w:val="0"/>
                 <w:numId w:val="6"/>
@@ -5607,7 +5607,7 @@
           </w:p>
           <w:p>
             <w:pPr>
-              <w:pStyle w:val="a3"/>
+              <w:pStyle w:val="ListParagraph"/>
               <w:numPr>
                 <w:ilvl w:val="0"/>
                 <w:numId w:val="6"/>
@@ -5640,7 +5640,7 @@
           </w:p>
           <w:p>
             <w:pPr>
-              <w:pStyle w:val="a3"/>
+              <w:pStyle w:val="ListParagraph"/>
               <w:numPr>
                 <w:ilvl w:val="0"/>
                 <w:numId w:val="6"/>
@@ -5690,7 +5690,7 @@
           </w:p>
           <w:p>
             <w:pPr>
-              <w:pStyle w:val="a3"/>
+              <w:pStyle w:val="ListParagraph"/>
               <w:numPr>
                 <w:ilvl w:val="0"/>
                 <w:numId w:val="6"/>
@@ -5740,7 +5740,7 @@
           </w:p>
           <w:p>
             <w:pPr>
-              <w:pStyle w:val="a3"/>
+              <w:pStyle w:val="ListParagraph"/>
               <w:numPr>
                 <w:ilvl w:val="0"/>
                 <w:numId w:val="6"/>
@@ -5789,7 +5789,7 @@
           </w:p>
           <w:p>
             <w:pPr>
-              <w:pStyle w:val="a3"/>
+              <w:pStyle w:val="ListParagraph"/>
               <w:numPr>
                 <w:ilvl w:val="0"/>
                 <w:numId w:val="6"/>
@@ -5849,7 +5849,7 @@
           </w:p>
           <w:p>
             <w:pPr>
-              <w:pStyle w:val="a3"/>
+              <w:pStyle w:val="ListParagraph"/>
               <w:numPr>
                 <w:ilvl w:val="0"/>
                 <w:numId w:val="6"/>
@@ -5909,7 +5909,7 @@
           </w:p>
           <w:p>
             <w:pPr>
-              <w:pStyle w:val="a3"/>
+              <w:pStyle w:val="ListParagraph"/>
               <w:numPr>
                 <w:ilvl w:val="0"/>
                 <w:numId w:val="6"/>
@@ -5969,7 +5969,7 @@
           </w:p>
           <w:p>
             <w:pPr>
-              <w:pStyle w:val="a3"/>
+              <w:pStyle w:val="ListParagraph"/>
               <w:numPr>
                 <w:ilvl w:val="0"/>
                 <w:numId w:val="6"/>
@@ -6021,7 +6021,7 @@
           </w:p>
           <w:p>
             <w:pPr>
-              <w:pStyle w:val="a3"/>
+              <w:pStyle w:val="ListParagraph"/>
               <w:numPr>
                 <w:ilvl w:val="0"/>
                 <w:numId w:val="6"/>
@@ -6081,7 +6081,7 @@
           </w:p>
           <w:p>
             <w:pPr>
-              <w:pStyle w:val="a3"/>
+              <w:pStyle w:val="ListParagraph"/>
               <w:numPr>
                 <w:ilvl w:val="0"/>
                 <w:numId w:val="6"/>
@@ -6347,7 +6347,7 @@
           </w:p>
           <w:p>
             <w:pPr>
-              <w:pStyle w:val="a3"/>
+              <w:pStyle w:val="ListParagraph"/>
               <w:numPr>
                 <w:ilvl w:val="0"/>
                 <w:numId w:val="5"/>
@@ -6372,7 +6372,7 @@
           </w:p>
           <w:p>
             <w:pPr>
-              <w:pStyle w:val="a3"/>
+              <w:pStyle w:val="ListParagraph"/>
               <w:numPr>
                 <w:ilvl w:val="0"/>
                 <w:numId w:val="5"/>
@@ -6398,7 +6398,7 @@
           </w:p>
           <w:p>
             <w:pPr>
-              <w:pStyle w:val="a3"/>
+              <w:pStyle w:val="ListParagraph"/>
               <w:numPr>
                 <w:ilvl w:val="0"/>
                 <w:numId w:val="5"/>
@@ -6423,7 +6423,7 @@
           </w:p>
           <w:p>
             <w:pPr>
-              <w:pStyle w:val="a3"/>
+              <w:pStyle w:val="ListParagraph"/>
               <w:numPr>
                 <w:ilvl w:val="0"/>
                 <w:numId w:val="5"/>
@@ -7364,7 +7364,7 @@
     </w:p>
     <w:tbl>
       <w:tblPr>
-        <w:tblStyle w:val="a6"/>
+        <w:tblStyle w:val="TableGrid0"/>
         <w:tblpPr w:leftFromText="180" w:rightFromText="180" w:vertAnchor="text" w:tblpXSpec="center" w:tblpY="1"/>
         <w:tblOverlap w:val="never"/>
         <w:bidiVisual/>
@@ -7750,7 +7750,7 @@
           </w:p>
           <w:p>
             <w:pPr>
-              <w:pStyle w:val="a3"/>
+              <w:pStyle w:val="ListParagraph"/>
               <w:numPr>
                 <w:ilvl w:val="0"/>
                 <w:numId w:val="7"/>
@@ -7774,7 +7774,7 @@
           </w:p>
           <w:p>
             <w:pPr>
-              <w:pStyle w:val="a3"/>
+              <w:pStyle w:val="ListParagraph"/>
               <w:numPr>
                 <w:ilvl w:val="0"/>
                 <w:numId w:val="7"/>
@@ -7798,7 +7798,7 @@
           </w:p>
           <w:p>
             <w:pPr>
-              <w:pStyle w:val="a3"/>
+              <w:pStyle w:val="ListParagraph"/>
               <w:numPr>
                 <w:ilvl w:val="0"/>
                 <w:numId w:val="7"/>
@@ -7822,7 +7822,7 @@
           </w:p>
           <w:p>
             <w:pPr>
-              <w:pStyle w:val="a3"/>
+              <w:pStyle w:val="ListParagraph"/>
               <w:numPr>
                 <w:ilvl w:val="0"/>
                 <w:numId w:val="7"/>
@@ -7927,7 +7927,7 @@
     </w:p>
     <w:p>
       <w:pPr>
-        <w:pStyle w:val="1"/>
+        <w:pStyle w:val="Heading1"/>
         <w:rPr>
           <w:sz w:val="24"/>
           <w:szCs w:val="24"/>
@@ -7952,7 +7952,7 @@
     </w:p>
     <w:p>
       <w:pPr>
-        <w:pStyle w:val="1"/>
+        <w:pStyle w:val="Heading1"/>
         <w:rPr>
           <w:sz w:val="24"/>
           <w:szCs w:val="24"/>
@@ -7977,7 +7977,7 @@
     </w:p>
     <w:p>
       <w:pPr>
-        <w:pStyle w:val="2"/>
+        <w:pStyle w:val="Heading2"/>
         <w:rPr>
           <w:sz w:val="24"/>
           <w:szCs w:val="24"/>
@@ -8102,7 +8102,7 @@
     </w:p>
     <w:p>
       <w:pPr>
-        <w:pStyle w:val="2"/>
+        <w:pStyle w:val="Heading2"/>
         <w:numPr>
           <w:ilvl w:val="0"/>
           <w:numId w:val="0"/>
@@ -8116,7 +8116,7 @@
     </w:p>
     <w:p>
       <w:pPr>
-        <w:pStyle w:val="2"/>
+        <w:pStyle w:val="Heading2"/>
         <w:numPr>
           <w:ilvl w:val="0"/>
           <w:numId w:val="0"/>
@@ -8130,7 +8130,7 @@
     </w:p>
     <w:p>
       <w:pPr>
-        <w:pStyle w:val="2"/>
+        <w:pStyle w:val="Heading2"/>
         <w:numPr>
           <w:ilvl w:val="0"/>
           <w:numId w:val="0"/>
@@ -8376,7 +8376,7 @@
         <w:spacing w:after="160"/>
         <w:ind w:left="7" w:firstLine="0"/>
         <w:rPr>
-          <w:rFonts w:cs="Times New Roman" w:hint="cs"/>
+          <w:rFonts w:cs="Times New Roman"/>
           <w:sz w:val="24"/>
           <w:szCs w:val="24"/>
           <w:rtl/>
@@ -8646,40 +8646,81 @@
         <w:spacing w:after="160"/>
         <w:ind w:left="7" w:firstLine="0"/>
         <w:rPr>
-          <w:rFonts w:cs="Times New Roman" w:hint="cs"/>
-          <w:sz w:val="24"/>
-          <w:szCs w:val="24"/>
-          <w:rtl/>
-        </w:rPr>
-      </w:pPr>
+          <w:rFonts w:cs="Times New Roman"/>
+          <w:sz w:val="24"/>
+          <w:szCs w:val="24"/>
+          <w:rtl/>
+        </w:rPr>
+      </w:pPr>
+      <w:r>
+        <w:rPr>
+          <w:noProof/>
+          <w:sz w:val="24"/>
+          <w:szCs w:val="24"/>
+          <w:rtl/>
+          <w:lang w:val="he-IL"/>
+        </w:rPr>
+        <w:drawing>
+          <wp:anchor distT="0" distB="0" distL="114300" distR="114300" simplePos="0" relativeHeight="251667456" behindDoc="0" locked="0" layoutInCell="1" allowOverlap="1" wp14:anchorId="0ABCC4DB" wp14:editId="0168531E">
+            <wp:simplePos x="0" y="0"/>
+            <wp:positionH relativeFrom="margin">
+              <wp:posOffset>-340995</wp:posOffset>
+            </wp:positionH>
+            <wp:positionV relativeFrom="paragraph">
+              <wp:posOffset>297180</wp:posOffset>
+            </wp:positionV>
+            <wp:extent cx="1939925" cy="4203065"/>
+            <wp:effectExtent l="0" t="0" r="3175" b="6985"/>
+            <wp:wrapSquare wrapText="bothSides"/>
+            <wp:docPr id="1476294707" name="Picture 2" descr="A screenshot of a computer&#10;&#10;AI-generated content may be incorrect."/>
+            <wp:cNvGraphicFramePr>
+              <a:graphicFrameLocks xmlns:a="http://schemas.openxmlformats.org/drawingml/2006/main" noChangeAspect="1"/>
+            </wp:cNvGraphicFramePr>
+            <a:graphic xmlns:a="http://schemas.openxmlformats.org/drawingml/2006/main">
+              <a:graphicData uri="http://schemas.openxmlformats.org/drawingml/2006/picture">
+                <pic:pic xmlns:pic="http://schemas.openxmlformats.org/drawingml/2006/picture">
+                  <pic:nvPicPr>
+                    <pic:cNvPr id="1476294707" name="Picture 2" descr="A screenshot of a computer&#10;&#10;AI-generated content may be incorrect."/>
+                    <pic:cNvPicPr/>
+                  </pic:nvPicPr>
+                  <pic:blipFill>
+                    <a:blip r:embed="rId15" cstate="print">
+                      <a:extLst>
+                        <a:ext uri="{28A0092B-C50C-407E-A947-70E740481C1C}">
+                          <a14:useLocalDpi xmlns:a14="http://schemas.microsoft.com/office/drawing/2010/main" val="0"/>
+                        </a:ext>
+                      </a:extLst>
+                    </a:blip>
+                    <a:stretch>
+                      <a:fillRect/>
+                    </a:stretch>
+                  </pic:blipFill>
+                  <pic:spPr>
+                    <a:xfrm>
+                      <a:off x="0" y="0"/>
+                      <a:ext cx="1939925" cy="4203065"/>
+                    </a:xfrm>
+                    <a:prstGeom prst="rect">
+                      <a:avLst/>
+                    </a:prstGeom>
+                  </pic:spPr>
+                </pic:pic>
+              </a:graphicData>
+            </a:graphic>
+            <wp14:sizeRelH relativeFrom="margin">
+              <wp14:pctWidth>0</wp14:pctWidth>
+            </wp14:sizeRelH>
+            <wp14:sizeRelV relativeFrom="margin">
+              <wp14:pctHeight>0</wp14:pctHeight>
+            </wp14:sizeRelV>
+          </wp:anchor>
+        </w:drawing>
+      </w:r>
     </w:p>
     <w:p>
       <w:pPr>
         <w:spacing w:after="160"/>
         <w:ind w:left="7" w:firstLine="0"/>
-        <w:rPr>
-          <w:rFonts w:cs="Times New Roman" w:hint="cs"/>
-          <w:b/>
-          <w:bCs/>
-          <w:sz w:val="24"/>
-          <w:szCs w:val="24"/>
-          <w:u w:val="single"/>
-          <w:rtl/>
-        </w:rPr>
-      </w:pPr>
-      <w:r>
-        <w:rPr>
-          <w:rFonts w:cs="Times New Roman" w:hint="cs"/>
-          <w:b/>
-          <w:bCs/>
-          <w:sz w:val="24"/>
-          <w:szCs w:val="24"/>
-          <w:u w:val="single"/>
-          <w:rtl/>
-        </w:rPr>
-        <w:t xml:space="preserve">תפריט משתמש </w:t>
-      </w:r>
-      <w:r>
         <w:rPr>
           <w:rFonts w:cs="Times New Roman"/>
           <w:b/>
@@ -8689,30 +8730,6 @@
           <w:u w:val="single"/>
           <w:rtl/>
         </w:rPr>
-        <w:t>–</w:t>
-      </w:r>
-      <w:r>
-        <w:rPr>
-          <w:rFonts w:cs="Times New Roman" w:hint="cs"/>
-          <w:b/>
-          <w:bCs/>
-          <w:sz w:val="24"/>
-          <w:szCs w:val="24"/>
-          <w:u w:val="single"/>
-          <w:rtl/>
-        </w:rPr>
-        <w:t xml:space="preserve"> הזמנות שרות מהיר קריאה למלצר</w:t>
-      </w:r>
-    </w:p>
-    <w:p>
-      <w:pPr>
-        <w:spacing w:after="160"/>
-        <w:ind w:left="7" w:firstLine="0"/>
-        <w:rPr>
-          <w:sz w:val="24"/>
-          <w:szCs w:val="24"/>
-          <w:rtl/>
-        </w:rPr>
       </w:pPr>
       <w:r>
         <w:rPr>
@@ -8723,13 +8740,13 @@
           <w:lang w:val="he-IL"/>
         </w:rPr>
         <w:drawing>
-          <wp:anchor distT="0" distB="0" distL="114300" distR="114300" simplePos="0" relativeHeight="251675648" behindDoc="0" locked="0" layoutInCell="1" allowOverlap="1" wp14:anchorId="073F08F1" wp14:editId="1846AB9E">
+          <wp:anchor distT="0" distB="0" distL="114300" distR="114300" simplePos="0" relativeHeight="251675648" behindDoc="0" locked="0" layoutInCell="1" allowOverlap="1" wp14:anchorId="073F08F1" wp14:editId="43FC73A4">
             <wp:simplePos x="0" y="0"/>
             <wp:positionH relativeFrom="column">
-              <wp:posOffset>3947160</wp:posOffset>
+              <wp:posOffset>4008575</wp:posOffset>
             </wp:positionH>
             <wp:positionV relativeFrom="paragraph">
-              <wp:posOffset>233045</wp:posOffset>
+              <wp:posOffset>298687</wp:posOffset>
             </wp:positionV>
             <wp:extent cx="1960170" cy="4247171"/>
             <wp:effectExtent l="0" t="0" r="2540" b="1270"/>
@@ -8746,7 +8763,7 @@
                     <pic:cNvPicPr/>
                   </pic:nvPicPr>
                   <pic:blipFill>
-                    <a:blip r:embed="rId15" cstate="print">
+                    <a:blip r:embed="rId16" cstate="print">
                       <a:extLst>
                         <a:ext uri="{28A0092B-C50C-407E-A947-70E740481C1C}">
                           <a14:useLocalDpi xmlns:a14="http://schemas.microsoft.com/office/drawing/2010/main" val="0"/>
@@ -8772,66 +8789,41 @@
           </wp:anchor>
         </w:drawing>
       </w:r>
-    </w:p>
-    <w:p>
-      <w:pPr>
-        <w:pStyle w:val="a3"/>
-        <w:ind w:left="367"/>
-        <w:rPr>
-          <w:rFonts w:ascii="David" w:hAnsi="David" w:cs="David"/>
-          <w:sz w:val="24"/>
-          <w:szCs w:val="24"/>
-          <w:rtl/>
-        </w:rPr>
-      </w:pPr>
-    </w:p>
-    <w:p>
-      <w:pPr>
-        <w:pStyle w:val="a3"/>
-        <w:ind w:left="367"/>
-        <w:rPr>
-          <w:rFonts w:ascii="David" w:hAnsi="David" w:cs="David"/>
-          <w:sz w:val="24"/>
-          <w:szCs w:val="24"/>
-          <w:rtl/>
-        </w:rPr>
-      </w:pPr>
-    </w:p>
-    <w:p>
-      <w:pPr>
-        <w:pStyle w:val="a3"/>
-        <w:ind w:left="367"/>
-        <w:rPr>
-          <w:rFonts w:ascii="David" w:hAnsi="David" w:cs="David"/>
-          <w:sz w:val="24"/>
-          <w:szCs w:val="24"/>
-          <w:rtl/>
-        </w:rPr>
-      </w:pPr>
-    </w:p>
-    <w:p>
-      <w:pPr>
-        <w:pStyle w:val="a3"/>
-        <w:ind w:left="367"/>
-        <w:rPr>
-          <w:rFonts w:ascii="David" w:hAnsi="David"/>
-          <w:noProof/>
-          <w:sz w:val="24"/>
-          <w:szCs w:val="24"/>
-          <w:rtl/>
-          <w:lang w:bidi="ar-SA"/>
-        </w:rPr>
-      </w:pPr>
-      <w:r>
-        <w:rPr>
-          <w:rFonts w:ascii="David" w:hAnsi="David" w:cs="David"/>
-          <w:noProof/>
-          <w:sz w:val="24"/>
-          <w:szCs w:val="24"/>
-          <w:rtl/>
-          <w:lang w:bidi="ar-SA"/>
-        </w:rPr>
-        <w:t xml:space="preserve"> </w:t>
+      <w:r>
+        <w:rPr>
+          <w:rFonts w:cs="Times New Roman" w:hint="cs"/>
+          <w:b/>
+          <w:bCs/>
+          <w:sz w:val="24"/>
+          <w:szCs w:val="24"/>
+          <w:u w:val="single"/>
+          <w:rtl/>
+        </w:rPr>
+        <w:t xml:space="preserve">תפריט משתמש </w:t>
+      </w:r>
+      <w:r>
+        <w:rPr>
+          <w:rFonts w:cs="Times New Roman"/>
+          <w:b/>
+          <w:bCs/>
+          <w:sz w:val="24"/>
+          <w:szCs w:val="24"/>
+          <w:u w:val="single"/>
+          <w:rtl/>
+        </w:rPr>
+        <w:t>–</w:t>
+      </w:r>
+      <w:r>
+        <w:rPr>
+          <w:rFonts w:cs="Times New Roman" w:hint="cs"/>
+          <w:b/>
+          <w:bCs/>
+          <w:sz w:val="24"/>
+          <w:szCs w:val="24"/>
+          <w:u w:val="single"/>
+          <w:rtl/>
+        </w:rPr>
+        <w:t xml:space="preserve"> הזמנות שרות מהיר קריאה למלצר</w:t>
       </w:r>
     </w:p>
     <w:p>
@@ -8843,6 +8835,57 @@
           <w:rtl/>
         </w:rPr>
       </w:pPr>
+      <w:r>
+        <w:rPr>
+          <w:rFonts w:hint="cs"/>
+          <w:sz w:val="24"/>
+          <w:szCs w:val="24"/>
+          <w:rtl/>
+        </w:rPr>
+        <w:t>שליחת הודעה מהירה למלצר (צד לקוח)</w:t>
+      </w:r>
+      <w:r>
+        <w:rPr>
+          <w:sz w:val="24"/>
+          <w:szCs w:val="24"/>
+        </w:rPr>
+        <w:tab/>
+      </w:r>
+      <w:r>
+        <w:rPr>
+          <w:sz w:val="24"/>
+          <w:szCs w:val="24"/>
+        </w:rPr>
+        <w:tab/>
+      </w:r>
+      <w:r>
+        <w:rPr>
+          <w:sz w:val="24"/>
+          <w:szCs w:val="24"/>
+        </w:rPr>
+        <w:tab/>
+      </w:r>
+      <w:r>
+        <w:rPr>
+          <w:sz w:val="24"/>
+          <w:szCs w:val="24"/>
+        </w:rPr>
+        <w:tab/>
+      </w:r>
+      <w:r>
+        <w:rPr>
+          <w:sz w:val="24"/>
+          <w:szCs w:val="24"/>
+        </w:rPr>
+        <w:tab/>
+      </w:r>
+      <w:r>
+        <w:rPr>
+          <w:sz w:val="24"/>
+          <w:szCs w:val="24"/>
+        </w:rPr>
+        <w:tab/>
+      </w:r>
       <w:r>
         <w:rPr>
           <w:b/>
@@ -8874,33 +8917,88 @@
     </w:p>
     <w:p>
       <w:pPr>
-        <w:pStyle w:val="a3"/>
+        <w:rPr>
+          <w:sz w:val="24"/>
+          <w:szCs w:val="24"/>
+          <w:rtl/>
+        </w:rPr>
+      </w:pPr>
+    </w:p>
+    <w:p>
+      <w:pPr>
+        <w:spacing w:after="160"/>
+        <w:ind w:left="7" w:firstLine="0"/>
+        <w:rPr>
+          <w:sz w:val="24"/>
+          <w:szCs w:val="24"/>
+          <w:rtl/>
+        </w:rPr>
+      </w:pPr>
+    </w:p>
+    <w:p>
+      <w:pPr>
+        <w:pStyle w:val="ListParagraph"/>
         <w:ind w:left="367"/>
         <w:rPr>
-          <w:rFonts w:ascii="David" w:hAnsi="David" w:cs="David" w:hint="cs"/>
+          <w:rFonts w:ascii="David" w:hAnsi="David" w:cs="David"/>
+          <w:sz w:val="24"/>
+          <w:szCs w:val="24"/>
+          <w:rtl/>
+        </w:rPr>
+      </w:pPr>
+    </w:p>
+    <w:p>
+      <w:pPr>
+        <w:pStyle w:val="ListParagraph"/>
+        <w:ind w:left="367"/>
+        <w:rPr>
+          <w:rFonts w:ascii="David" w:hAnsi="David" w:cs="David"/>
+          <w:sz w:val="24"/>
+          <w:szCs w:val="24"/>
+          <w:rtl/>
+        </w:rPr>
+      </w:pPr>
+    </w:p>
+    <w:p>
+      <w:pPr>
+        <w:pStyle w:val="ListParagraph"/>
+        <w:ind w:left="367"/>
+        <w:rPr>
+          <w:rFonts w:ascii="David" w:hAnsi="David" w:cs="David"/>
+          <w:sz w:val="24"/>
+          <w:szCs w:val="24"/>
+          <w:rtl/>
+        </w:rPr>
+      </w:pPr>
+    </w:p>
+    <w:p>
+      <w:pPr>
+        <w:pStyle w:val="ListParagraph"/>
+        <w:ind w:left="367"/>
+        <w:rPr>
+          <w:rFonts w:ascii="David" w:hAnsi="David"/>
           <w:noProof/>
           <w:sz w:val="24"/>
           <w:szCs w:val="24"/>
           <w:rtl/>
-        </w:rPr>
-      </w:pPr>
-    </w:p>
-    <w:p>
-      <w:pPr>
-        <w:pStyle w:val="a3"/>
-        <w:ind w:left="367"/>
+          <w:lang w:bidi="ar-SA"/>
+        </w:rPr>
+      </w:pPr>
+      <w:r>
         <w:rPr>
           <w:rFonts w:ascii="David" w:hAnsi="David" w:cs="David"/>
           <w:noProof/>
           <w:sz w:val="24"/>
           <w:szCs w:val="24"/>
           <w:rtl/>
-        </w:rPr>
-      </w:pPr>
-    </w:p>
-    <w:p>
-      <w:pPr>
-        <w:pStyle w:val="a3"/>
+          <w:lang w:bidi="ar-SA"/>
+        </w:rPr>
+        <w:t xml:space="preserve"> </w:t>
+      </w:r>
+    </w:p>
+    <w:p>
+      <w:pPr>
+        <w:pStyle w:val="ListParagraph"/>
         <w:ind w:left="367"/>
         <w:rPr>
           <w:rFonts w:ascii="David" w:hAnsi="David" w:cs="David"/>
@@ -8910,28 +9008,115 @@
           <w:rtl/>
         </w:rPr>
       </w:pPr>
-      <w:r>
+    </w:p>
+    <w:p>
+      <w:pPr>
+        <w:pStyle w:val="ListParagraph"/>
+        <w:ind w:left="367"/>
         <w:rPr>
           <w:rFonts w:ascii="David" w:hAnsi="David" w:cs="David"/>
           <w:noProof/>
           <w:sz w:val="24"/>
           <w:szCs w:val="24"/>
           <w:rtl/>
+        </w:rPr>
+      </w:pPr>
+    </w:p>
+    <w:p>
+      <w:pPr>
+        <w:pStyle w:val="ListParagraph"/>
+        <w:ind w:left="367"/>
+        <w:rPr>
+          <w:rFonts w:ascii="David" w:hAnsi="David" w:cs="David"/>
+          <w:noProof/>
+          <w:sz w:val="24"/>
+          <w:szCs w:val="24"/>
+          <w:rtl/>
+        </w:rPr>
+      </w:pPr>
+    </w:p>
+    <w:p>
+      <w:pPr>
+        <w:pStyle w:val="ListParagraph"/>
+        <w:ind w:left="367"/>
+        <w:rPr>
+          <w:rFonts w:ascii="David" w:hAnsi="David" w:cs="David"/>
+          <w:noProof/>
+          <w:sz w:val="24"/>
+          <w:szCs w:val="24"/>
+          <w:rtl/>
+        </w:rPr>
+      </w:pPr>
+    </w:p>
+    <w:p>
+      <w:pPr>
+        <w:pStyle w:val="ListParagraph"/>
+        <w:ind w:left="367"/>
+        <w:rPr>
+          <w:rFonts w:ascii="David" w:hAnsi="David" w:cs="David"/>
+          <w:noProof/>
+          <w:sz w:val="24"/>
+          <w:szCs w:val="24"/>
+          <w:rtl/>
+        </w:rPr>
+      </w:pPr>
+    </w:p>
+    <w:p>
+      <w:pPr>
+        <w:rPr>
+          <w:noProof/>
+          <w:sz w:val="24"/>
+          <w:szCs w:val="24"/>
+          <w:rtl/>
+        </w:rPr>
+      </w:pPr>
+    </w:p>
+    <w:p>
+      <w:pPr>
+        <w:pStyle w:val="ListParagraph"/>
+        <w:ind w:left="367"/>
+        <w:rPr>
+          <w:rFonts w:ascii="David" w:hAnsi="David" w:cs="David"/>
+          <w:noProof/>
+          <w:sz w:val="24"/>
+          <w:szCs w:val="24"/>
+          <w:rtl/>
+        </w:rPr>
+      </w:pPr>
+    </w:p>
+    <w:p>
+      <w:pPr>
+        <w:pStyle w:val="ListParagraph"/>
+        <w:ind w:left="367"/>
+        <w:rPr>
+          <w:rFonts w:ascii="David" w:hAnsi="David" w:cs="David"/>
+          <w:noProof/>
+          <w:sz w:val="24"/>
+          <w:szCs w:val="24"/>
+          <w:rtl/>
+        </w:rPr>
+      </w:pPr>
+      <w:r>
+        <w:rPr>
+          <w:noProof/>
+          <w:sz w:val="24"/>
+          <w:szCs w:val="24"/>
+          <w:rtl/>
           <w:lang w:val="he-IL"/>
         </w:rPr>
         <w:drawing>
-          <wp:anchor distT="0" distB="0" distL="114300" distR="114300" simplePos="0" relativeHeight="251667456" behindDoc="0" locked="0" layoutInCell="1" allowOverlap="1" wp14:anchorId="0ABCC4DB" wp14:editId="122D5FEF">
+          <wp:anchor distT="0" distB="0" distL="114300" distR="114300" simplePos="0" relativeHeight="251662336" behindDoc="0" locked="0" layoutInCell="1" allowOverlap="1" wp14:anchorId="26A0BDE0" wp14:editId="45D15631">
             <wp:simplePos x="0" y="0"/>
             <wp:positionH relativeFrom="column">
-              <wp:posOffset>4278630</wp:posOffset>
+              <wp:posOffset>4315943</wp:posOffset>
             </wp:positionH>
             <wp:positionV relativeFrom="paragraph">
-              <wp:posOffset>48260</wp:posOffset>
+              <wp:posOffset>487481</wp:posOffset>
             </wp:positionV>
-            <wp:extent cx="1325891" cy="2872854"/>
-            <wp:effectExtent l="0" t="0" r="7620" b="3810"/>
-            <wp:wrapSquare wrapText="bothSides"/>
-            <wp:docPr id="1476294707" name="Picture 2" descr="A screenshot of a computer&#10;&#10;AI-generated content may be incorrect."/>
+            <wp:extent cx="2012315" cy="4359910"/>
+            <wp:effectExtent l="0" t="0" r="6985" b="2540"/>
+            <wp:wrapTopAndBottom/>
+            <wp:docPr id="901385994" name="Picture 6"/>
             <wp:cNvGraphicFramePr>
               <a:graphicFrameLocks xmlns:a="http://schemas.openxmlformats.org/drawingml/2006/main" noChangeAspect="1"/>
             </wp:cNvGraphicFramePr>
@@ -8939,515 +9124,7 @@
               <a:graphicData uri="http://schemas.openxmlformats.org/drawingml/2006/picture">
                 <pic:pic xmlns:pic="http://schemas.openxmlformats.org/drawingml/2006/picture">
                   <pic:nvPicPr>
-                    <pic:cNvPr id="1476294707" name="Picture 2" descr="A screenshot of a computer&#10;&#10;AI-generated content may be incorrect."/>
-                    <pic:cNvPicPr/>
-                  </pic:nvPicPr>
-                  <pic:blipFill>
-                    <a:blip r:embed="rId16" cstate="print">
-                      <a:extLst>
-                        <a:ext uri="{28A0092B-C50C-407E-A947-70E740481C1C}">
-                          <a14:useLocalDpi xmlns:a14="http://schemas.microsoft.com/office/drawing/2010/main" val="0"/>
-                        </a:ext>
-                      </a:extLst>
-                    </a:blip>
-                    <a:stretch>
-                      <a:fillRect/>
-                    </a:stretch>
-                  </pic:blipFill>
-                  <pic:spPr>
-                    <a:xfrm>
-                      <a:off x="0" y="0"/>
-                      <a:ext cx="1325891" cy="2872854"/>
-                    </a:xfrm>
-                    <a:prstGeom prst="rect">
-                      <a:avLst/>
-                    </a:prstGeom>
-                  </pic:spPr>
-                </pic:pic>
-              </a:graphicData>
-            </a:graphic>
-          </wp:anchor>
-        </w:drawing>
-      </w:r>
-    </w:p>
-    <w:p>
-      <w:pPr>
-        <w:pStyle w:val="a3"/>
-        <w:ind w:left="367"/>
-        <w:rPr>
-          <w:rFonts w:ascii="David" w:hAnsi="David" w:cs="David"/>
-          <w:noProof/>
-          <w:sz w:val="24"/>
-          <w:szCs w:val="24"/>
-          <w:rtl/>
-        </w:rPr>
-      </w:pPr>
-    </w:p>
-    <w:p>
-      <w:pPr>
-        <w:pStyle w:val="a3"/>
-        <w:ind w:left="367"/>
-        <w:rPr>
-          <w:rFonts w:ascii="David" w:hAnsi="David" w:cs="David"/>
-          <w:noProof/>
-          <w:sz w:val="24"/>
-          <w:szCs w:val="24"/>
-          <w:rtl/>
-        </w:rPr>
-      </w:pPr>
-    </w:p>
-    <w:p>
-      <w:pPr>
-        <w:pStyle w:val="a3"/>
-        <w:ind w:left="367"/>
-        <w:rPr>
-          <w:rFonts w:ascii="David" w:hAnsi="David" w:cs="David"/>
-          <w:noProof/>
-          <w:sz w:val="24"/>
-          <w:szCs w:val="24"/>
-          <w:rtl/>
-        </w:rPr>
-      </w:pPr>
-    </w:p>
-    <w:p>
-      <w:pPr>
-        <w:pStyle w:val="a3"/>
-        <w:ind w:left="367"/>
-        <w:rPr>
-          <w:rFonts w:ascii="David" w:hAnsi="David" w:cs="David"/>
-          <w:noProof/>
-          <w:sz w:val="24"/>
-          <w:szCs w:val="24"/>
-          <w:rtl/>
-        </w:rPr>
-      </w:pPr>
-    </w:p>
-    <w:p>
-      <w:pPr>
-        <w:pStyle w:val="a3"/>
-        <w:ind w:left="367"/>
-        <w:rPr>
-          <w:rFonts w:ascii="David" w:hAnsi="David" w:cs="David"/>
-          <w:noProof/>
-          <w:sz w:val="24"/>
-          <w:szCs w:val="24"/>
-          <w:rtl/>
-        </w:rPr>
-      </w:pPr>
-    </w:p>
-    <w:p>
-      <w:pPr>
-        <w:pStyle w:val="a3"/>
-        <w:ind w:left="367"/>
-        <w:rPr>
-          <w:rFonts w:ascii="David" w:hAnsi="David" w:cs="David"/>
-          <w:noProof/>
-          <w:sz w:val="24"/>
-          <w:szCs w:val="24"/>
-          <w:rtl/>
-        </w:rPr>
-      </w:pPr>
-    </w:p>
-    <w:p>
-      <w:pPr>
-        <w:pStyle w:val="a3"/>
-        <w:ind w:left="367"/>
-        <w:rPr>
-          <w:rFonts w:ascii="David" w:hAnsi="David" w:cs="David"/>
-          <w:noProof/>
-          <w:sz w:val="24"/>
-          <w:szCs w:val="24"/>
-          <w:rtl/>
-        </w:rPr>
-      </w:pPr>
-    </w:p>
-    <w:p>
-      <w:pPr>
-        <w:pStyle w:val="a3"/>
-        <w:ind w:left="367"/>
-        <w:rPr>
-          <w:rFonts w:ascii="David" w:hAnsi="David" w:cs="David"/>
-          <w:noProof/>
-          <w:sz w:val="24"/>
-          <w:szCs w:val="24"/>
-          <w:rtl/>
-        </w:rPr>
-      </w:pPr>
-    </w:p>
-    <w:p>
-      <w:pPr>
-        <w:pStyle w:val="a3"/>
-        <w:ind w:left="367"/>
-        <w:rPr>
-          <w:rFonts w:ascii="David" w:hAnsi="David" w:cs="David"/>
-          <w:noProof/>
-          <w:sz w:val="24"/>
-          <w:szCs w:val="24"/>
-          <w:rtl/>
-        </w:rPr>
-      </w:pPr>
-    </w:p>
-    <w:p>
-      <w:pPr>
-        <w:pStyle w:val="a3"/>
-        <w:ind w:left="367"/>
-        <w:rPr>
-          <w:rFonts w:ascii="David" w:hAnsi="David" w:cs="David"/>
-          <w:noProof/>
-          <w:sz w:val="24"/>
-          <w:szCs w:val="24"/>
-          <w:rtl/>
-        </w:rPr>
-      </w:pPr>
-    </w:p>
-    <w:p>
-      <w:pPr>
-        <w:pStyle w:val="a3"/>
-        <w:ind w:left="367"/>
-        <w:rPr>
-          <w:rFonts w:ascii="David" w:hAnsi="David" w:cs="David"/>
-          <w:noProof/>
-          <w:sz w:val="24"/>
-          <w:szCs w:val="24"/>
-          <w:rtl/>
-        </w:rPr>
-      </w:pPr>
-    </w:p>
-    <w:p>
-      <w:pPr>
-        <w:pStyle w:val="a3"/>
-        <w:ind w:left="367"/>
-        <w:rPr>
-          <w:rFonts w:ascii="David" w:hAnsi="David" w:cs="David"/>
-          <w:noProof/>
-          <w:sz w:val="24"/>
-          <w:szCs w:val="24"/>
-          <w:rtl/>
-        </w:rPr>
-      </w:pPr>
-    </w:p>
-    <w:p>
-      <w:pPr>
-        <w:pStyle w:val="a3"/>
-        <w:ind w:left="367"/>
-        <w:rPr>
-          <w:rFonts w:ascii="David" w:hAnsi="David" w:cs="David"/>
-          <w:noProof/>
-          <w:sz w:val="24"/>
-          <w:szCs w:val="24"/>
-          <w:rtl/>
-        </w:rPr>
-      </w:pPr>
-    </w:p>
-    <w:p>
-      <w:pPr>
-        <w:pStyle w:val="a3"/>
-        <w:ind w:left="367"/>
-        <w:rPr>
-          <w:rFonts w:ascii="David" w:hAnsi="David" w:cs="David" w:hint="cs"/>
-          <w:noProof/>
-          <w:sz w:val="24"/>
-          <w:szCs w:val="24"/>
-        </w:rPr>
-      </w:pPr>
-    </w:p>
-    <w:p>
-      <w:pPr>
-        <w:rPr>
-          <w:rFonts w:hint="cs"/>
-          <w:noProof/>
-          <w:sz w:val="24"/>
-          <w:szCs w:val="24"/>
-          <w:rtl/>
-        </w:rPr>
-      </w:pPr>
-      <w:r>
-        <w:rPr>
-          <w:noProof/>
-          <w:sz w:val="24"/>
-          <w:szCs w:val="24"/>
-          <w:rtl/>
-          <w:lang w:val="he-IL"/>
-        </w:rPr>
-        <mc:AlternateContent>
-          <mc:Choice Requires="wps">
-            <w:drawing>
-              <wp:anchor distT="0" distB="0" distL="114300" distR="114300" simplePos="0" relativeHeight="251670528" behindDoc="0" locked="0" layoutInCell="1" allowOverlap="1" wp14:anchorId="62742863" wp14:editId="68333BE9">
-                <wp:simplePos x="0" y="0"/>
-                <wp:positionH relativeFrom="column">
-                  <wp:posOffset>1154430</wp:posOffset>
-                </wp:positionH>
-                <wp:positionV relativeFrom="paragraph">
-                  <wp:posOffset>676910</wp:posOffset>
-                </wp:positionV>
-                <wp:extent cx="1250950" cy="431800"/>
-                <wp:effectExtent l="0" t="0" r="25400" b="25400"/>
-                <wp:wrapNone/>
-                <wp:docPr id="1544323670" name="תיבת טקסט 3"/>
-                <wp:cNvGraphicFramePr/>
-                <a:graphic xmlns:a="http://schemas.openxmlformats.org/drawingml/2006/main">
-                  <a:graphicData uri="http://schemas.microsoft.com/office/word/2010/wordprocessingShape">
-                    <wps:wsp>
-                      <wps:cNvSpPr txBox="1"/>
-                      <wps:spPr>
-                        <a:xfrm>
-                          <a:off x="0" y="0"/>
-                          <a:ext cx="1250950" cy="431800"/>
-                        </a:xfrm>
-                        <a:prstGeom prst="rect">
-                          <a:avLst/>
-                        </a:prstGeom>
-                        <a:solidFill>
-                          <a:schemeClr val="lt1"/>
-                        </a:solidFill>
-                        <a:ln w="6350">
-                          <a:solidFill>
-                            <a:prstClr val="black"/>
-                          </a:solidFill>
-                        </a:ln>
-                      </wps:spPr>
-                      <wps:txbx>
-                        <w:txbxContent>
-                          <w:p>
-                            <w:pPr>
-                              <w:bidi w:val="0"/>
-                              <w:ind w:left="0" w:firstLine="0"/>
-                              <w:rPr>
-                                <w:rFonts w:cstheme="minorBidi" w:hint="cs"/>
-                                <w:lang w:bidi="ar-SA"/>
-                              </w:rPr>
-                            </w:pPr>
-                            <w:r>
-                              <w:rPr>
-                                <w:rFonts w:cstheme="minorBidi"/>
-                                <w:lang w:bidi="ar-SA"/>
-                              </w:rPr>
-                              <w:t>Peek needs</w:t>
-                            </w:r>
-                          </w:p>
-                        </w:txbxContent>
-                      </wps:txbx>
-                      <wps:bodyPr rot="0" spcFirstLastPara="0" vertOverflow="overflow" horzOverflow="overflow" vert="horz" wrap="square" lIns="91440" tIns="45720" rIns="91440" bIns="45720" numCol="1" spcCol="0" rtlCol="1" fromWordArt="0" anchor="t" anchorCtr="0" forceAA="0" compatLnSpc="1">
-                        <a:prstTxWarp prst="textNoShape">
-                          <a:avLst/>
-                        </a:prstTxWarp>
-                        <a:noAutofit/>
-                      </wps:bodyPr>
-                    </wps:wsp>
-                  </a:graphicData>
-                </a:graphic>
-              </wp:anchor>
-            </w:drawing>
-          </mc:Choice>
-          <mc:Fallback>
-            <w:pict>
-              <v:shapetype w14:anchorId="62742863" id="_x0000_t202" coordsize="21600,21600" o:spt="202" path="m,l,21600r21600,l21600,xe">
-                <v:stroke joinstyle="miter"/>
-                <v:path gradientshapeok="t" o:connecttype="rect"/>
-              </v:shapetype>
-              <v:shape id="תיבת טקסט 3" o:spid="_x0000_s1026" type="#_x0000_t202" style="position:absolute;left:0;text-align:left;margin-left:90.9pt;margin-top:53.3pt;width:98.5pt;height:34pt;z-index:251670528;visibility:visible;mso-wrap-style:square;mso-wrap-distance-left:9pt;mso-wrap-distance-top:0;mso-wrap-distance-right:9pt;mso-wrap-distance-bottom:0;mso-position-horizontal:absolute;mso-position-horizontal-relative:text;mso-position-vertical:absolute;mso-position-vertical-relative:text;v-text-anchor:top" o:gfxdata="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" fillcolor="white [3201]" strokeweight=".5pt">
-                <v:textbox>
-                  <w:txbxContent>
-                    <w:p>
-                      <w:pPr>
-                        <w:bidi w:val="0"/>
-                        <w:ind w:left="0" w:firstLine="0"/>
-                        <w:rPr>
-                          <w:rFonts w:cstheme="minorBidi" w:hint="cs"/>
-                          <w:lang w:bidi="ar-SA"/>
-                        </w:rPr>
-                      </w:pPr>
-                      <w:r>
-                        <w:rPr>
-                          <w:rFonts w:cstheme="minorBidi"/>
-                          <w:lang w:bidi="ar-SA"/>
-                        </w:rPr>
-                        <w:t>Peek needs</w:t>
-                      </w:r>
-                    </w:p>
-                  </w:txbxContent>
-                </v:textbox>
-              </v:shape>
-            </w:pict>
-          </mc:Fallback>
-        </mc:AlternateContent>
-      </w:r>
-      <w:r>
-        <w:rPr>
-          <w:noProof/>
-          <w:sz w:val="24"/>
-          <w:szCs w:val="24"/>
-          <w:rtl/>
-          <w:lang w:val="he-IL"/>
-        </w:rPr>
-        <mc:AlternateContent>
-          <mc:Choice Requires="wps">
-            <w:drawing>
-              <wp:anchor distT="0" distB="0" distL="114300" distR="114300" simplePos="0" relativeHeight="251668480" behindDoc="0" locked="0" layoutInCell="1" allowOverlap="1" wp14:anchorId="7C0444DD" wp14:editId="60974EB5">
-                <wp:simplePos x="0" y="0"/>
-                <wp:positionH relativeFrom="column">
-                  <wp:posOffset>2743200</wp:posOffset>
-                </wp:positionH>
-                <wp:positionV relativeFrom="paragraph">
-                  <wp:posOffset>1375409</wp:posOffset>
-                </wp:positionV>
-                <wp:extent cx="1903730" cy="45719"/>
-                <wp:effectExtent l="38100" t="38100" r="20320" b="88265"/>
-                <wp:wrapNone/>
-                <wp:docPr id="324306168" name="מחבר חץ ישר 1"/>
-                <wp:cNvGraphicFramePr/>
-                <a:graphic xmlns:a="http://schemas.openxmlformats.org/drawingml/2006/main">
-                  <a:graphicData uri="http://schemas.microsoft.com/office/word/2010/wordprocessingShape">
-                    <wps:wsp>
-                      <wps:cNvCnPr/>
-                      <wps:spPr>
-                        <a:xfrm flipH="1">
-                          <a:off x="0" y="0"/>
-                          <a:ext cx="1903730" cy="45719"/>
-                        </a:xfrm>
-                        <a:prstGeom prst="straightConnector1">
-                          <a:avLst/>
-                        </a:prstGeom>
-                        <a:ln>
-                          <a:tailEnd type="triangle"/>
-                        </a:ln>
-                      </wps:spPr>
-                      <wps:style>
-                        <a:lnRef idx="3">
-                          <a:schemeClr val="dk1"/>
-                        </a:lnRef>
-                        <a:fillRef idx="0">
-                          <a:schemeClr val="dk1"/>
-                        </a:fillRef>
-                        <a:effectRef idx="2">
-                          <a:schemeClr val="dk1"/>
-                        </a:effectRef>
-                        <a:fontRef idx="minor">
-                          <a:schemeClr val="tx1"/>
-                        </a:fontRef>
-                      </wps:style>
-                      <wps:bodyPr/>
-                    </wps:wsp>
-                  </a:graphicData>
-                </a:graphic>
-                <wp14:sizeRelH relativeFrom="margin">
-                  <wp14:pctWidth>0</wp14:pctWidth>
-                </wp14:sizeRelH>
-                <wp14:sizeRelV relativeFrom="margin">
-                  <wp14:pctHeight>0</wp14:pctHeight>
-                </wp14:sizeRelV>
-              </wp:anchor>
-            </w:drawing>
-          </mc:Choice>
-          <mc:Fallback>
-            <w:pict>
-              <v:shapetype w14:anchorId="1124E13A" id="_x0000_t32" coordsize="21600,21600" o:spt="32" o:oned="t" path="m,l21600,21600e" filled="f">
-                <v:path arrowok="t" fillok="f" o:connecttype="none"/>
-                <o:lock v:ext="edit" shapetype="t"/>
-              </v:shapetype>
-              <v:shape id="מחבר חץ ישר 1" o:spid="_x0000_s1026" type="#_x0000_t32" style="position:absolute;left:0;text-align:left;margin-left:3in;margin-top:108.3pt;width:149.9pt;height:3.6pt;flip:x;z-index:251668480;visibility:visible;mso-wrap-style:square;mso-width-percent:0;mso-height-percent:0;mso-wrap-distance-left:9pt;mso-wrap-distance-top:0;mso-wrap-distance-right:9pt;mso-wrap-distance-bottom:0;mso-position-horizontal:absolute;mso-position-horizontal-relative:text;mso-position-vertical:absolute;mso-position-vertical-relative:text;mso-width-percent:0;mso-height-percent:0;mso-width-relative:margin;mso-height-relative:margin" o:gfxdata="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" strokecolor="black [3200]" strokeweight="1.5pt">
-                <v:stroke endarrow="block" joinstyle="miter"/>
-              </v:shape>
-            </w:pict>
-          </mc:Fallback>
-        </mc:AlternateContent>
-      </w:r>
-      <w:r>
-        <w:rPr>
-          <w:noProof/>
-          <w:sz w:val="24"/>
-          <w:szCs w:val="24"/>
-          <w:rtl/>
-          <w:lang w:val="he-IL"/>
-        </w:rPr>
-        <mc:AlternateContent>
-          <mc:Choice Requires="wps">
-            <w:drawing>
-              <wp:anchor distT="0" distB="0" distL="114300" distR="114300" simplePos="0" relativeHeight="251669504" behindDoc="0" locked="0" layoutInCell="1" allowOverlap="1" wp14:anchorId="199D3632" wp14:editId="09E6E3AB">
-                <wp:simplePos x="0" y="0"/>
-                <wp:positionH relativeFrom="column">
-                  <wp:posOffset>849630</wp:posOffset>
-                </wp:positionH>
-                <wp:positionV relativeFrom="paragraph">
-                  <wp:posOffset>143510</wp:posOffset>
-                </wp:positionV>
-                <wp:extent cx="1828800" cy="3981450"/>
-                <wp:effectExtent l="0" t="0" r="19050" b="19050"/>
-                <wp:wrapNone/>
-                <wp:docPr id="248062936" name="מלבן 2"/>
-                <wp:cNvGraphicFramePr/>
-                <a:graphic xmlns:a="http://schemas.openxmlformats.org/drawingml/2006/main">
-                  <a:graphicData uri="http://schemas.microsoft.com/office/word/2010/wordprocessingShape">
-                    <wps:wsp>
-                      <wps:cNvSpPr/>
-                      <wps:spPr>
-                        <a:xfrm>
-                          <a:off x="0" y="0"/>
-                          <a:ext cx="1828800" cy="3981450"/>
-                        </a:xfrm>
-                        <a:prstGeom prst="rect">
-                          <a:avLst/>
-                        </a:prstGeom>
-                      </wps:spPr>
-                      <wps:style>
-                        <a:lnRef idx="2">
-                          <a:schemeClr val="accent1">
-                            <a:shade val="15000"/>
-                          </a:schemeClr>
-                        </a:lnRef>
-                        <a:fillRef idx="1">
-                          <a:schemeClr val="accent1"/>
-                        </a:fillRef>
-                        <a:effectRef idx="0">
-                          <a:schemeClr val="accent1"/>
-                        </a:effectRef>
-                        <a:fontRef idx="minor">
-                          <a:schemeClr val="lt1"/>
-                        </a:fontRef>
-                      </wps:style>
-                      <wps:bodyPr rot="0" spcFirstLastPara="0" vertOverflow="overflow" horzOverflow="overflow" vert="horz" wrap="square" lIns="91440" tIns="45720" rIns="91440" bIns="45720" numCol="1" spcCol="0" rtlCol="1" fromWordArt="0" anchor="ctr" anchorCtr="0" forceAA="0" compatLnSpc="1">
-                        <a:prstTxWarp prst="textNoShape">
-                          <a:avLst/>
-                        </a:prstTxWarp>
-                        <a:noAutofit/>
-                      </wps:bodyPr>
-                    </wps:wsp>
-                  </a:graphicData>
-                </a:graphic>
-                <wp14:sizeRelV relativeFrom="margin">
-                  <wp14:pctHeight>0</wp14:pctHeight>
-                </wp14:sizeRelV>
-              </wp:anchor>
-            </w:drawing>
-          </mc:Choice>
-          <mc:Fallback>
-            <w:pict>
-              <v:rect w14:anchorId="462E2652" id="מלבן 2" o:spid="_x0000_s1026" style="position:absolute;left:0;text-align:left;margin-left:66.9pt;margin-top:11.3pt;width:2in;height:313.5pt;z-index:251669504;visibility:visible;mso-wrap-style:square;mso-height-percent:0;mso-wrap-distance-left:9pt;mso-wrap-distance-top:0;mso-wrap-distance-right:9pt;mso-wrap-distance-bottom:0;mso-position-horizontal:absolute;mso-position-horizontal-relative:text;mso-position-vertical:absolute;mso-position-vertical-relative:text;mso-height-percent:0;mso-height-relative:margin;v-text-anchor:middle" o:gfxdata="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" fillcolor="#5b9bd5 [3204]" strokecolor="#091723 [484]" strokeweight="1pt"/>
-            </w:pict>
-          </mc:Fallback>
-        </mc:AlternateContent>
-      </w:r>
-      <w:r>
-        <w:rPr>
-          <w:noProof/>
-          <w:sz w:val="24"/>
-          <w:szCs w:val="24"/>
-          <w:rtl/>
-          <w:lang w:val="he-IL"/>
-        </w:rPr>
-        <w:drawing>
-          <wp:inline distT="0" distB="0" distL="0" distR="0" wp14:anchorId="72CE7451" wp14:editId="044B5E00">
-            <wp:extent cx="1962066" cy="4251278"/>
-            <wp:effectExtent l="0" t="0" r="635" b="0"/>
-            <wp:docPr id="444615256" name="Picture 3" descr="A screenshot of a game&#10;&#10;AI-generated content may be incorrect."/>
-            <wp:cNvGraphicFramePr>
-              <a:graphicFrameLocks xmlns:a="http://schemas.openxmlformats.org/drawingml/2006/main" noChangeAspect="1"/>
-            </wp:cNvGraphicFramePr>
-            <a:graphic xmlns:a="http://schemas.openxmlformats.org/drawingml/2006/main">
-              <a:graphicData uri="http://schemas.openxmlformats.org/drawingml/2006/picture">
-                <pic:pic xmlns:pic="http://schemas.openxmlformats.org/drawingml/2006/picture">
-                  <pic:nvPicPr>
-                    <pic:cNvPr id="444615256" name="Picture 3" descr="A screenshot of a game&#10;&#10;AI-generated content may be incorrect."/>
+                    <pic:cNvPr id="901385994" name="Picture 901385994"/>
                     <pic:cNvPicPr/>
                   </pic:nvPicPr>
                   <pic:blipFill>
@@ -9465,7 +9142,7 @@
                   <pic:spPr>
                     <a:xfrm>
                       <a:off x="0" y="0"/>
-                      <a:ext cx="1970145" cy="4268784"/>
+                      <a:ext cx="2012315" cy="4359910"/>
                     </a:xfrm>
                     <a:prstGeom prst="rect">
                       <a:avLst/>
@@ -9474,19 +9151,280 @@
                 </pic:pic>
               </a:graphicData>
             </a:graphic>
-          </wp:inline>
+            <wp14:sizeRelH relativeFrom="margin">
+              <wp14:pctWidth>0</wp14:pctWidth>
+            </wp14:sizeRelH>
+            <wp14:sizeRelV relativeFrom="margin">
+              <wp14:pctHeight>0</wp14:pctHeight>
+            </wp14:sizeRelV>
+          </wp:anchor>
         </w:drawing>
       </w:r>
     </w:p>
     <w:p>
       <w:pPr>
-        <w:rPr>
+        <w:pStyle w:val="ListParagraph"/>
+        <w:ind w:left="367"/>
+        <w:rPr>
+          <w:rFonts w:ascii="David" w:hAnsi="David" w:cs="David"/>
           <w:noProof/>
           <w:sz w:val="24"/>
           <w:szCs w:val="24"/>
           <w:rtl/>
         </w:rPr>
       </w:pPr>
+      <w:r>
+        <w:rPr>
+          <w:noProof/>
+          <w:sz w:val="24"/>
+          <w:szCs w:val="24"/>
+          <w:rtl/>
+          <w:lang w:val="he-IL"/>
+        </w:rPr>
+        <w:drawing>
+          <wp:anchor distT="0" distB="0" distL="114300" distR="114300" simplePos="0" relativeHeight="251676672" behindDoc="0" locked="0" layoutInCell="1" allowOverlap="1" wp14:anchorId="72CE7451" wp14:editId="1DB62861">
+            <wp:simplePos x="0" y="0"/>
+            <wp:positionH relativeFrom="margin">
+              <wp:posOffset>-355145</wp:posOffset>
+            </wp:positionH>
+            <wp:positionV relativeFrom="paragraph">
+              <wp:posOffset>628792</wp:posOffset>
+            </wp:positionV>
+            <wp:extent cx="1962066" cy="4251278"/>
+            <wp:effectExtent l="0" t="0" r="635" b="0"/>
+            <wp:wrapTopAndBottom/>
+            <wp:docPr id="444615256" name="Picture 3" descr="A screenshot of a game&#10;&#10;AI-generated content may be incorrect."/>
+            <wp:cNvGraphicFramePr>
+              <a:graphicFrameLocks xmlns:a="http://schemas.openxmlformats.org/drawingml/2006/main" noChangeAspect="1"/>
+            </wp:cNvGraphicFramePr>
+            <a:graphic xmlns:a="http://schemas.openxmlformats.org/drawingml/2006/main">
+              <a:graphicData uri="http://schemas.openxmlformats.org/drawingml/2006/picture">
+                <pic:pic xmlns:pic="http://schemas.openxmlformats.org/drawingml/2006/picture">
+                  <pic:nvPicPr>
+                    <pic:cNvPr id="444615256" name="Picture 3" descr="A screenshot of a game&#10;&#10;AI-generated content may be incorrect."/>
+                    <pic:cNvPicPr/>
+                  </pic:nvPicPr>
+                  <pic:blipFill>
+                    <a:blip r:embed="rId18" cstate="print">
+                      <a:extLst>
+                        <a:ext uri="{28A0092B-C50C-407E-A947-70E740481C1C}">
+                          <a14:useLocalDpi xmlns:a14="http://schemas.microsoft.com/office/drawing/2010/main" val="0"/>
+                        </a:ext>
+                      </a:extLst>
+                    </a:blip>
+                    <a:stretch>
+                      <a:fillRect/>
+                    </a:stretch>
+                  </pic:blipFill>
+                  <pic:spPr>
+                    <a:xfrm>
+                      <a:off x="0" y="0"/>
+                      <a:ext cx="1962066" cy="4251278"/>
+                    </a:xfrm>
+                    <a:prstGeom prst="rect">
+                      <a:avLst/>
+                    </a:prstGeom>
+                  </pic:spPr>
+                </pic:pic>
+              </a:graphicData>
+            </a:graphic>
+          </wp:anchor>
+        </w:drawing>
+      </w:r>
+      <w:r>
+        <w:rPr>
+          <w:rFonts w:ascii="David" w:hAnsi="David" w:cs="David"/>
+          <w:noProof/>
+          <w:sz w:val="24"/>
+          <w:szCs w:val="24"/>
+        </w:rPr>
+        <w:tab/>
+      </w:r>
+      <w:r>
+        <w:rPr>
+          <w:rFonts w:ascii="David" w:hAnsi="David" w:cs="David"/>
+          <w:noProof/>
+          <w:sz w:val="24"/>
+          <w:szCs w:val="24"/>
+        </w:rPr>
+        <w:tab/>
+      </w:r>
+      <w:r>
+        <w:rPr>
+          <w:rFonts w:ascii="David" w:hAnsi="David" w:cs="David"/>
+          <w:noProof/>
+          <w:sz w:val="24"/>
+          <w:szCs w:val="24"/>
+        </w:rPr>
+        <w:tab/>
+      </w:r>
+      <w:r>
+        <w:rPr>
+          <w:rFonts w:ascii="David" w:hAnsi="David" w:cs="David"/>
+          <w:noProof/>
+          <w:sz w:val="24"/>
+          <w:szCs w:val="24"/>
+        </w:rPr>
+        <w:tab/>
+      </w:r>
+      <w:r>
+        <w:rPr>
+          <w:rFonts w:ascii="David" w:hAnsi="David" w:cs="David"/>
+          <w:noProof/>
+          <w:sz w:val="24"/>
+          <w:szCs w:val="24"/>
+        </w:rPr>
+        <w:tab/>
+      </w:r>
+      <w:r>
+        <w:rPr>
+          <w:rFonts w:ascii="David" w:hAnsi="David" w:cs="David"/>
+          <w:noProof/>
+          <w:sz w:val="24"/>
+          <w:szCs w:val="24"/>
+        </w:rPr>
+        <w:tab/>
+      </w:r>
+      <w:r>
+        <w:rPr>
+          <w:rFonts w:ascii="David" w:hAnsi="David" w:cs="David"/>
+          <w:noProof/>
+          <w:sz w:val="24"/>
+          <w:szCs w:val="24"/>
+        </w:rPr>
+        <w:tab/>
+      </w:r>
+      <w:r>
+        <w:rPr>
+          <w:rFonts w:ascii="David" w:hAnsi="David" w:cs="David"/>
+          <w:noProof/>
+          <w:sz w:val="24"/>
+          <w:szCs w:val="24"/>
+        </w:rPr>
+        <w:tab/>
+      </w:r>
+    </w:p>
+    <w:p>
+      <w:pPr>
+        <w:rPr>
+          <w:noProof/>
+          <w:sz w:val="24"/>
+          <w:szCs w:val="24"/>
+          <w:rtl/>
+        </w:rPr>
+      </w:pPr>
+      <w:r>
+        <w:rPr>
+          <w:rFonts w:hint="cs"/>
+          <w:sz w:val="24"/>
+          <w:szCs w:val="24"/>
+          <w:rtl/>
+        </w:rPr>
+        <w:t xml:space="preserve">הוספת שולחן (צד בעל)   </w:t>
+      </w:r>
+    </w:p>
+    <w:p>
+      <w:pPr>
+        <w:pStyle w:val="ListParagraph"/>
+        <w:ind w:left="367"/>
+        <w:rPr>
+          <w:rFonts w:ascii="David" w:hAnsi="David" w:cs="David"/>
+          <w:noProof/>
+          <w:sz w:val="24"/>
+          <w:szCs w:val="24"/>
+          <w:rtl/>
+        </w:rPr>
+      </w:pPr>
+      <w:r>
+        <w:rPr>
+          <w:rFonts w:ascii="David" w:hAnsi="David" w:cs="David"/>
+          <w:noProof/>
+          <w:sz w:val="24"/>
+          <w:szCs w:val="24"/>
+        </w:rPr>
+        <w:tab/>
+      </w:r>
+      <w:r>
+        <w:rPr>
+          <w:rFonts w:ascii="David" w:hAnsi="David" w:cs="David"/>
+          <w:noProof/>
+          <w:sz w:val="24"/>
+          <w:szCs w:val="24"/>
+        </w:rPr>
+        <w:tab/>
+      </w:r>
+      <w:r>
+        <w:rPr>
+          <w:rFonts w:ascii="David" w:hAnsi="David" w:cs="David"/>
+          <w:noProof/>
+          <w:sz w:val="24"/>
+          <w:szCs w:val="24"/>
+        </w:rPr>
+        <w:tab/>
+      </w:r>
+      <w:r>
+        <w:rPr>
+          <w:rFonts w:ascii="David" w:hAnsi="David" w:cs="David"/>
+          <w:noProof/>
+          <w:sz w:val="24"/>
+          <w:szCs w:val="24"/>
+        </w:rPr>
+        <w:tab/>
+      </w:r>
+      <w:r>
+        <w:rPr>
+          <w:rFonts w:ascii="David" w:hAnsi="David" w:cs="David"/>
+          <w:noProof/>
+          <w:sz w:val="24"/>
+          <w:szCs w:val="24"/>
+        </w:rPr>
+        <w:tab/>
+      </w:r>
+      <w:r>
+        <w:rPr>
+          <w:rFonts w:ascii="David" w:hAnsi="David" w:cs="David"/>
+          <w:noProof/>
+          <w:sz w:val="24"/>
+          <w:szCs w:val="24"/>
+        </w:rPr>
+        <w:tab/>
+      </w:r>
+      <w:r>
+        <w:rPr>
+          <w:rFonts w:ascii="David" w:hAnsi="David" w:cs="David"/>
+          <w:noProof/>
+          <w:sz w:val="24"/>
+          <w:szCs w:val="24"/>
+        </w:rPr>
+        <w:tab/>
+      </w:r>
+      <w:r>
+        <w:rPr>
+          <w:rFonts w:ascii="David" w:hAnsi="David" w:cs="David"/>
+          <w:noProof/>
+          <w:sz w:val="24"/>
+          <w:szCs w:val="24"/>
+        </w:rPr>
+        <w:tab/>
+      </w:r>
+      <w:r>
+        <w:rPr>
+          <w:rFonts w:ascii="David" w:hAnsi="David" w:cs="David"/>
+          <w:noProof/>
+          <w:sz w:val="24"/>
+          <w:szCs w:val="24"/>
+        </w:rPr>
+        <w:tab/>
+      </w:r>
+      <w:r>
+        <w:rPr>
+          <w:rFonts w:ascii="David" w:hAnsi="David" w:cs="David"/>
+          <w:noProof/>
+          <w:sz w:val="24"/>
+          <w:szCs w:val="24"/>
+        </w:rPr>
+        <w:tab/>
+      </w:r>
       <w:r>
         <w:rPr>
           <w:rFonts w:hint="cs"/>
@@ -9500,110 +9438,189 @@
     </w:p>
     <w:p>
       <w:pPr>
+        <w:pStyle w:val="ListParagraph"/>
+        <w:ind w:left="367"/>
+        <w:rPr>
+          <w:rFonts w:ascii="David" w:hAnsi="David" w:cs="David"/>
+          <w:noProof/>
+          <w:sz w:val="24"/>
+          <w:szCs w:val="24"/>
+          <w:rtl/>
+        </w:rPr>
+      </w:pPr>
+    </w:p>
+    <w:p>
+      <w:pPr>
+        <w:pStyle w:val="ListParagraph"/>
+        <w:ind w:left="367"/>
+        <w:rPr>
+          <w:rFonts w:ascii="David" w:hAnsi="David" w:cs="David"/>
+          <w:noProof/>
+          <w:sz w:val="24"/>
+          <w:szCs w:val="24"/>
+          <w:rtl/>
+        </w:rPr>
+      </w:pPr>
+    </w:p>
+    <w:p>
+      <w:pPr>
+        <w:pStyle w:val="ListParagraph"/>
+        <w:ind w:left="367"/>
+        <w:rPr>
+          <w:rFonts w:ascii="David" w:hAnsi="David" w:cs="David"/>
+          <w:noProof/>
+          <w:sz w:val="24"/>
+          <w:szCs w:val="24"/>
+          <w:rtl/>
+        </w:rPr>
+      </w:pPr>
+    </w:p>
+    <w:p>
+      <w:pPr>
+        <w:pStyle w:val="ListParagraph"/>
+        <w:ind w:left="367"/>
+        <w:rPr>
+          <w:rFonts w:ascii="David" w:hAnsi="David" w:cs="David"/>
+          <w:noProof/>
+          <w:sz w:val="24"/>
+          <w:szCs w:val="24"/>
+          <w:rtl/>
+        </w:rPr>
+      </w:pPr>
+    </w:p>
+    <w:p>
+      <w:pPr>
+        <w:pStyle w:val="ListParagraph"/>
+        <w:ind w:left="367"/>
+        <w:rPr>
+          <w:rFonts w:ascii="David" w:hAnsi="David" w:cs="David"/>
+          <w:noProof/>
+          <w:sz w:val="24"/>
+          <w:szCs w:val="24"/>
+          <w:rtl/>
+        </w:rPr>
+      </w:pPr>
+    </w:p>
+    <w:p>
+      <w:pPr>
+        <w:pStyle w:val="ListParagraph"/>
+        <w:ind w:left="367"/>
+        <w:rPr>
+          <w:rFonts w:ascii="David" w:hAnsi="David" w:cs="David"/>
+          <w:noProof/>
+          <w:sz w:val="24"/>
+          <w:szCs w:val="24"/>
+          <w:rtl/>
+        </w:rPr>
+      </w:pPr>
+    </w:p>
+    <w:p>
+      <w:pPr>
+        <w:pStyle w:val="ListParagraph"/>
+        <w:ind w:left="367"/>
+        <w:rPr>
+          <w:rFonts w:ascii="David" w:hAnsi="David" w:cs="David"/>
+          <w:noProof/>
+          <w:sz w:val="24"/>
+          <w:szCs w:val="24"/>
+        </w:rPr>
+      </w:pPr>
+    </w:p>
+    <w:p>
+      <w:pPr>
+        <w:rPr>
+          <w:noProof/>
+          <w:sz w:val="24"/>
+          <w:szCs w:val="24"/>
+          <w:rtl/>
+        </w:rPr>
+      </w:pPr>
+    </w:p>
+    <w:p>
+      <w:pPr>
+        <w:rPr>
+          <w:noProof/>
+          <w:sz w:val="24"/>
+          <w:szCs w:val="24"/>
+          <w:rtl/>
+        </w:rPr>
+      </w:pPr>
+    </w:p>
+    <w:p>
+      <w:pPr>
+        <w:pStyle w:val="ListParagraph"/>
+        <w:ind w:left="367"/>
+        <w:rPr>
+          <w:rFonts w:ascii="David" w:hAnsi="David"/>
+          <w:sz w:val="24"/>
+          <w:szCs w:val="24"/>
+          <w:rtl/>
+          <w:lang w:bidi="ar-SA"/>
+        </w:rPr>
+      </w:pPr>
+    </w:p>
+    <w:p>
+      <w:pPr>
+        <w:rPr>
+          <w:sz w:val="24"/>
+          <w:szCs w:val="24"/>
+          <w:rtl/>
+        </w:rPr>
+      </w:pPr>
+    </w:p>
+    <w:p>
+      <w:pPr>
+        <w:rPr>
+          <w:sz w:val="24"/>
+          <w:szCs w:val="24"/>
+          <w:rtl/>
+        </w:rPr>
+      </w:pPr>
+    </w:p>
+    <w:p>
+      <w:pPr>
+        <w:rPr>
+          <w:sz w:val="24"/>
+          <w:szCs w:val="24"/>
+          <w:rtl/>
+        </w:rPr>
+      </w:pPr>
+    </w:p>
+    <w:p>
+      <w:pPr>
+        <w:rPr>
+          <w:sz w:val="24"/>
+          <w:szCs w:val="24"/>
+        </w:rPr>
+      </w:pPr>
+    </w:p>
+    <w:p>
+      <w:pPr>
+        <w:spacing w:after="160"/>
+        <w:ind w:left="0" w:firstLine="0"/>
+        <w:rPr>
+          <w:sz w:val="24"/>
+          <w:szCs w:val="24"/>
+          <w:rtl/>
+        </w:rPr>
+      </w:pPr>
+      <w:r>
         <w:rPr>
           <w:rFonts w:hint="cs"/>
           <w:noProof/>
           <w:sz w:val="24"/>
           <w:szCs w:val="24"/>
           <w:rtl/>
-        </w:rPr>
-      </w:pPr>
-    </w:p>
-    <w:p>
-      <w:pPr>
-        <w:pStyle w:val="a3"/>
-        <w:ind w:left="367"/>
-        <w:rPr>
-          <w:rFonts w:ascii="David" w:hAnsi="David" w:hint="cs"/>
-          <w:sz w:val="24"/>
-          <w:szCs w:val="24"/>
-          <w:rtl/>
-          <w:lang w:bidi="ar-SA"/>
-        </w:rPr>
-      </w:pPr>
-    </w:p>
-    <w:p>
-      <w:pPr>
-        <w:rPr>
-          <w:rFonts w:hint="cs"/>
-          <w:sz w:val="24"/>
-          <w:szCs w:val="24"/>
-          <w:rtl/>
-        </w:rPr>
-      </w:pPr>
-    </w:p>
-    <w:p>
-      <w:pPr>
-        <w:rPr>
-          <w:rFonts w:hint="cs"/>
-          <w:sz w:val="24"/>
-          <w:szCs w:val="24"/>
-          <w:rtl/>
-        </w:rPr>
-      </w:pPr>
-    </w:p>
-    <w:p>
-      <w:pPr>
-        <w:rPr>
-          <w:sz w:val="24"/>
-          <w:szCs w:val="24"/>
-          <w:rtl/>
-        </w:rPr>
-      </w:pPr>
-    </w:p>
-    <w:p>
-      <w:pPr>
-        <w:rPr>
-          <w:sz w:val="24"/>
-          <w:szCs w:val="24"/>
-          <w:rtl/>
-        </w:rPr>
-      </w:pPr>
-      <w:r>
-        <w:rPr>
-          <w:rFonts w:hint="cs"/>
-          <w:sz w:val="24"/>
-          <w:szCs w:val="24"/>
-          <w:rtl/>
-        </w:rPr>
-        <w:t>שליחת הודעה מהירה למלצר (צד לקוח)</w:t>
-      </w:r>
-    </w:p>
-    <w:p>
-      <w:pPr>
-        <w:rPr>
-          <w:sz w:val="24"/>
-          <w:szCs w:val="24"/>
-        </w:rPr>
-      </w:pPr>
-    </w:p>
-    <w:p>
-      <w:pPr>
-        <w:spacing w:after="160"/>
-        <w:ind w:left="0" w:firstLine="0"/>
-        <w:rPr>
-          <w:sz w:val="24"/>
-          <w:szCs w:val="24"/>
-          <w:rtl/>
-        </w:rPr>
-      </w:pPr>
-      <w:r>
-        <w:rPr>
-          <w:rFonts w:hint="cs"/>
-          <w:noProof/>
-          <w:sz w:val="24"/>
-          <w:szCs w:val="24"/>
-          <w:rtl/>
           <w:lang w:val="he-IL"/>
         </w:rPr>
         <w:drawing>
-          <wp:anchor distT="0" distB="0" distL="114300" distR="114300" simplePos="0" relativeHeight="251663360" behindDoc="0" locked="0" layoutInCell="1" allowOverlap="1" wp14:anchorId="4D3A7695" wp14:editId="1BFD249B">
+          <wp:anchor distT="0" distB="0" distL="114300" distR="114300" simplePos="0" relativeHeight="251663360" behindDoc="0" locked="0" layoutInCell="1" allowOverlap="1" wp14:anchorId="4D3A7695" wp14:editId="0BB92275">
             <wp:simplePos x="0" y="0"/>
             <wp:positionH relativeFrom="column">
-              <wp:posOffset>1329690</wp:posOffset>
+              <wp:posOffset>4284430</wp:posOffset>
             </wp:positionH>
             <wp:positionV relativeFrom="paragraph">
-              <wp:posOffset>0</wp:posOffset>
+              <wp:posOffset>521</wp:posOffset>
             </wp:positionV>
             <wp:extent cx="2045335" cy="4435475"/>
             <wp:effectExtent l="0" t="0" r="0" b="3175"/>
@@ -9620,7 +9637,7 @@
                     <pic:cNvPicPr/>
                   </pic:nvPicPr>
                   <pic:blipFill>
-                    <a:blip r:embed="rId18" cstate="print">
+                    <a:blip r:embed="rId19" cstate="print">
                       <a:extLst>
                         <a:ext uri="{28A0092B-C50C-407E-A947-70E740481C1C}">
                           <a14:useLocalDpi xmlns:a14="http://schemas.microsoft.com/office/drawing/2010/main" val="0"/>
@@ -9652,70 +9669,6 @@
           </wp:anchor>
         </w:drawing>
       </w:r>
-      <w:r>
-        <w:rPr>
-          <w:noProof/>
-          <w:sz w:val="24"/>
-          <w:szCs w:val="24"/>
-          <w:rtl/>
-          <w:lang w:val="he-IL"/>
-        </w:rPr>
-        <w:drawing>
-          <wp:anchor distT="0" distB="0" distL="114300" distR="114300" simplePos="0" relativeHeight="251662336" behindDoc="0" locked="0" layoutInCell="1" allowOverlap="1" wp14:anchorId="26A0BDE0" wp14:editId="7CD895F0">
-            <wp:simplePos x="0" y="0"/>
-            <wp:positionH relativeFrom="column">
-              <wp:posOffset>4453701</wp:posOffset>
-            </wp:positionH>
-            <wp:positionV relativeFrom="paragraph">
-              <wp:posOffset>85715</wp:posOffset>
-            </wp:positionV>
-            <wp:extent cx="2012315" cy="4359910"/>
-            <wp:effectExtent l="0" t="0" r="6985" b="2540"/>
-            <wp:wrapTopAndBottom/>
-            <wp:docPr id="901385994" name="Picture 6"/>
-            <wp:cNvGraphicFramePr>
-              <a:graphicFrameLocks xmlns:a="http://schemas.openxmlformats.org/drawingml/2006/main" noChangeAspect="1"/>
-            </wp:cNvGraphicFramePr>
-            <a:graphic xmlns:a="http://schemas.openxmlformats.org/drawingml/2006/main">
-              <a:graphicData uri="http://schemas.openxmlformats.org/drawingml/2006/picture">
-                <pic:pic xmlns:pic="http://schemas.openxmlformats.org/drawingml/2006/picture">
-                  <pic:nvPicPr>
-                    <pic:cNvPr id="901385994" name="Picture 901385994"/>
-                    <pic:cNvPicPr/>
-                  </pic:nvPicPr>
-                  <pic:blipFill>
-                    <a:blip r:embed="rId19" cstate="print">
-                      <a:extLst>
-                        <a:ext uri="{28A0092B-C50C-407E-A947-70E740481C1C}">
-                          <a14:useLocalDpi xmlns:a14="http://schemas.microsoft.com/office/drawing/2010/main" val="0"/>
-                        </a:ext>
-                      </a:extLst>
-                    </a:blip>
-                    <a:stretch>
-                      <a:fillRect/>
-                    </a:stretch>
-                  </pic:blipFill>
-                  <pic:spPr>
-                    <a:xfrm>
-                      <a:off x="0" y="0"/>
-                      <a:ext cx="2012315" cy="4359910"/>
-                    </a:xfrm>
-                    <a:prstGeom prst="rect">
-                      <a:avLst/>
-                    </a:prstGeom>
-                  </pic:spPr>
-                </pic:pic>
-              </a:graphicData>
-            </a:graphic>
-            <wp14:sizeRelH relativeFrom="margin">
-              <wp14:pctWidth>0</wp14:pctWidth>
-            </wp14:sizeRelH>
-            <wp14:sizeRelV relativeFrom="margin">
-              <wp14:pctHeight>0</wp14:pctHeight>
-            </wp14:sizeRelV>
-          </wp:anchor>
-        </w:drawing>
-      </w:r>
     </w:p>
     <w:p>
       <w:pPr>
@@ -9727,47 +9680,6 @@
           <w:rtl/>
         </w:rPr>
       </w:pPr>
-      <w:r>
-        <w:rPr>
-          <w:rFonts w:hint="cs"/>
-          <w:sz w:val="24"/>
-          <w:szCs w:val="24"/>
-          <w:rtl/>
-        </w:rPr>
-        <w:t xml:space="preserve">הוספת שולחן (צד בעל)   </w:t>
-      </w:r>
-      <w:r>
-        <w:rPr>
-          <w:sz w:val="24"/>
-          <w:szCs w:val="24"/>
-          <w:rtl/>
-        </w:rPr>
-        <w:tab/>
-      </w:r>
-      <w:r>
-        <w:rPr>
-          <w:sz w:val="24"/>
-          <w:szCs w:val="24"/>
-          <w:rtl/>
-        </w:rPr>
-        <w:tab/>
-      </w:r>
-      <w:r>
-        <w:rPr>
-          <w:sz w:val="24"/>
-          <w:szCs w:val="24"/>
-          <w:rtl/>
-        </w:rPr>
-        <w:tab/>
-      </w:r>
-      <w:r>
-        <w:rPr>
-          <w:sz w:val="24"/>
-          <w:szCs w:val="24"/>
-          <w:rtl/>
-        </w:rPr>
-        <w:tab/>
-      </w:r>
       <w:r>
         <w:rPr>
           <w:rFonts w:hint="cs"/>
@@ -9890,7 +9802,65 @@
           <w:lang w:val="he-IL"/>
         </w:rPr>
         <w:drawing>
-          <wp:anchor distT="0" distB="0" distL="114300" distR="114300" simplePos="0" relativeHeight="251666432" behindDoc="0" locked="0" layoutInCell="1" allowOverlap="1" wp14:anchorId="31AF1B7C" wp14:editId="3037FF65">
+          <wp:anchor distT="0" distB="0" distL="114300" distR="114300" simplePos="0" relativeHeight="251665408" behindDoc="0" locked="0" layoutInCell="1" allowOverlap="1" wp14:anchorId="338E740D" wp14:editId="2DD1B4B5">
+            <wp:simplePos x="0" y="0"/>
+            <wp:positionH relativeFrom="column">
+              <wp:posOffset>2143059</wp:posOffset>
+            </wp:positionH>
+            <wp:positionV relativeFrom="paragraph">
+              <wp:posOffset>265127</wp:posOffset>
+            </wp:positionV>
+            <wp:extent cx="1417955" cy="3072130"/>
+            <wp:effectExtent l="0" t="0" r="0" b="0"/>
+            <wp:wrapTopAndBottom/>
+            <wp:docPr id="258436263" name="Picture 12" descr="A screenshot of a phone&#10;&#10;AI-generated content may be incorrect."/>
+            <wp:cNvGraphicFramePr>
+              <a:graphicFrameLocks xmlns:a="http://schemas.openxmlformats.org/drawingml/2006/main" noChangeAspect="1"/>
+            </wp:cNvGraphicFramePr>
+            <a:graphic xmlns:a="http://schemas.openxmlformats.org/drawingml/2006/main">
+              <a:graphicData uri="http://schemas.openxmlformats.org/drawingml/2006/picture">
+                <pic:pic xmlns:pic="http://schemas.openxmlformats.org/drawingml/2006/picture">
+                  <pic:nvPicPr>
+                    <pic:cNvPr id="258436263" name="Picture 12" descr="A screenshot of a phone&#10;&#10;AI-generated content may be incorrect."/>
+                    <pic:cNvPicPr/>
+                  </pic:nvPicPr>
+                  <pic:blipFill>
+                    <a:blip r:embed="rId21" cstate="print">
+                      <a:extLst>
+                        <a:ext uri="{28A0092B-C50C-407E-A947-70E740481C1C}">
+                          <a14:useLocalDpi xmlns:a14="http://schemas.microsoft.com/office/drawing/2010/main" val="0"/>
+                        </a:ext>
+                      </a:extLst>
+                    </a:blip>
+                    <a:stretch>
+                      <a:fillRect/>
+                    </a:stretch>
+                  </pic:blipFill>
+                  <pic:spPr>
+                    <a:xfrm>
+                      <a:off x="0" y="0"/>
+                      <a:ext cx="1417955" cy="3072130"/>
+                    </a:xfrm>
+                    <a:prstGeom prst="rect">
+                      <a:avLst/>
+                    </a:prstGeom>
+                  </pic:spPr>
+                </pic:pic>
+              </a:graphicData>
+            </a:graphic>
+          </wp:anchor>
+        </w:drawing>
+      </w:r>
+      <w:r>
+        <w:rPr>
+          <w:noProof/>
+          <w:sz w:val="24"/>
+          <w:szCs w:val="24"/>
+          <w:rtl/>
+          <w:lang w:val="he-IL"/>
+        </w:rPr>
+        <w:drawing>
+          <wp:anchor distT="0" distB="0" distL="114300" distR="114300" simplePos="0" relativeHeight="251666432" behindDoc="0" locked="0" layoutInCell="1" allowOverlap="1" wp14:anchorId="31AF1B7C" wp14:editId="46BFAB76">
             <wp:simplePos x="0" y="0"/>
             <wp:positionH relativeFrom="column">
               <wp:posOffset>4424680</wp:posOffset>
@@ -9913,7 +9883,7 @@
                     <pic:cNvPicPr/>
                   </pic:nvPicPr>
                   <pic:blipFill>
-                    <a:blip r:embed="rId21" cstate="print">
+                    <a:blip r:embed="rId22" cstate="print">
                       <a:extLst>
                         <a:ext uri="{28A0092B-C50C-407E-A947-70E740481C1C}">
                           <a14:useLocalDpi xmlns:a14="http://schemas.microsoft.com/office/drawing/2010/main" val="0"/>
@@ -9947,25 +9917,162 @@
       </w:r>
       <w:r>
         <w:rPr>
+          <w:rFonts w:hint="cs"/>
+          <w:sz w:val="24"/>
+          <w:szCs w:val="24"/>
+          <w:rtl/>
+        </w:rPr>
+        <w:t xml:space="preserve">    </w:t>
+      </w:r>
+      <w:r>
+        <w:rPr>
+          <w:rFonts w:hint="cs"/>
+          <w:sz w:val="24"/>
+          <w:szCs w:val="24"/>
+          <w:rtl/>
+        </w:rPr>
+        <w:t>הוספת הודעה זריזה(צד בעל)</w:t>
+      </w:r>
+      <w:r>
+        <w:rPr>
+          <w:rFonts w:hint="cs"/>
+          <w:sz w:val="24"/>
+          <w:szCs w:val="24"/>
+          <w:rtl/>
+        </w:rPr>
+        <w:t xml:space="preserve">  </w:t>
+      </w:r>
+      <w:r>
+        <w:rPr>
+          <w:sz w:val="24"/>
+          <w:szCs w:val="24"/>
+          <w:rtl/>
+        </w:rPr>
+        <w:tab/>
+      </w:r>
+      <w:r>
+        <w:rPr>
+          <w:sz w:val="24"/>
+          <w:szCs w:val="24"/>
+          <w:rtl/>
+        </w:rPr>
+        <w:tab/>
+      </w:r>
+      <w:r>
+        <w:rPr>
+          <w:rFonts w:hint="cs"/>
+          <w:sz w:val="24"/>
+          <w:szCs w:val="24"/>
+          <w:rtl/>
+        </w:rPr>
+        <w:t xml:space="preserve">   מחיקת הודעה זריזה(צד בעל)  </w:t>
+      </w:r>
+    </w:p>
+    <w:p>
+      <w:pPr>
+        <w:spacing w:after="160"/>
+        <w:ind w:left="0" w:firstLine="0"/>
+        <w:rPr>
+          <w:sz w:val="24"/>
+          <w:szCs w:val="24"/>
+          <w:rtl/>
+        </w:rPr>
+      </w:pPr>
+      <w:r>
+        <w:rPr>
+          <w:rFonts w:hint="cs"/>
+          <w:sz w:val="24"/>
+          <w:szCs w:val="24"/>
+          <w:rtl/>
+        </w:rPr>
+        <w:t>הוספת עובד (צד בעל)</w:t>
+      </w:r>
+      <w:r>
+        <w:rPr>
+          <w:sz w:val="24"/>
+          <w:szCs w:val="24"/>
+          <w:rtl/>
+        </w:rPr>
+        <w:tab/>
+      </w:r>
+      <w:r>
+        <w:rPr>
+          <w:sz w:val="24"/>
+          <w:szCs w:val="24"/>
+          <w:rtl/>
+        </w:rPr>
+        <w:tab/>
+      </w:r>
+      <w:r>
+        <w:rPr>
+          <w:sz w:val="24"/>
+          <w:szCs w:val="24"/>
+          <w:rtl/>
+        </w:rPr>
+        <w:tab/>
+      </w:r>
+      <w:r>
+        <w:rPr>
+          <w:rFonts w:hint="cs"/>
+          <w:sz w:val="24"/>
+          <w:szCs w:val="24"/>
+          <w:rtl/>
+        </w:rPr>
+        <w:t>מחיקת עובד (צד בעל)</w:t>
+      </w:r>
+    </w:p>
+    <w:p>
+      <w:pPr>
+        <w:bidi w:val="0"/>
+        <w:spacing w:after="160"/>
+        <w:ind w:left="0" w:firstLine="0"/>
+        <w:rPr>
+          <w:sz w:val="24"/>
+          <w:szCs w:val="24"/>
+          <w:rtl/>
+        </w:rPr>
+      </w:pPr>
+      <w:r>
+        <w:rPr>
+          <w:sz w:val="24"/>
+          <w:szCs w:val="24"/>
+          <w:rtl/>
+        </w:rPr>
+        <w:br w:type="page"/>
+      </w:r>
+    </w:p>
+    <w:p>
+      <w:pPr>
+        <w:spacing w:after="160"/>
+        <w:ind w:left="0" w:firstLine="0"/>
+        <w:rPr>
+          <w:sz w:val="24"/>
+          <w:szCs w:val="24"/>
+          <w:rtl/>
+        </w:rPr>
+      </w:pPr>
+      <w:r>
+        <w:rPr>
           <w:noProof/>
           <w:sz w:val="24"/>
           <w:szCs w:val="24"/>
           <w:rtl/>
           <w:lang w:val="he-IL"/>
         </w:rPr>
+        <w:lastRenderedPageBreak/>
         <w:drawing>
-          <wp:anchor distT="0" distB="0" distL="114300" distR="114300" simplePos="0" relativeHeight="251665408" behindDoc="0" locked="0" layoutInCell="1" allowOverlap="1" wp14:anchorId="338E740D" wp14:editId="0D55D0CD">
+          <wp:anchor distT="0" distB="0" distL="114300" distR="114300" simplePos="0" relativeHeight="251678720" behindDoc="0" locked="0" layoutInCell="1" allowOverlap="1" wp14:anchorId="641BE4E2" wp14:editId="123116B7">
             <wp:simplePos x="0" y="0"/>
             <wp:positionH relativeFrom="column">
-              <wp:posOffset>1952193</wp:posOffset>
+              <wp:posOffset>-104443</wp:posOffset>
             </wp:positionH>
             <wp:positionV relativeFrom="paragraph">
-              <wp:posOffset>306603</wp:posOffset>
+              <wp:posOffset>413271</wp:posOffset>
             </wp:positionV>
-            <wp:extent cx="1417955" cy="3072130"/>
-            <wp:effectExtent l="0" t="0" r="0" b="0"/>
+            <wp:extent cx="2169795" cy="4702810"/>
+            <wp:effectExtent l="0" t="0" r="1905" b="2540"/>
             <wp:wrapTopAndBottom/>
-            <wp:docPr id="258436263" name="Picture 12" descr="A screenshot of a phone&#10;&#10;AI-generated content may be incorrect."/>
+            <wp:docPr id="1282464570" name="Picture 6"/>
             <wp:cNvGraphicFramePr>
               <a:graphicFrameLocks xmlns:a="http://schemas.openxmlformats.org/drawingml/2006/main" noChangeAspect="1"/>
             </wp:cNvGraphicFramePr>
@@ -9973,11 +10080,11 @@
               <a:graphicData uri="http://schemas.openxmlformats.org/drawingml/2006/picture">
                 <pic:pic xmlns:pic="http://schemas.openxmlformats.org/drawingml/2006/picture">
                   <pic:nvPicPr>
-                    <pic:cNvPr id="258436263" name="Picture 12" descr="A screenshot of a phone&#10;&#10;AI-generated content may be incorrect."/>
+                    <pic:cNvPr id="1282464570" name="Picture 1282464570"/>
                     <pic:cNvPicPr/>
                   </pic:nvPicPr>
                   <pic:blipFill>
-                    <a:blip r:embed="rId22" cstate="print">
+                    <a:blip r:embed="rId23" cstate="print">
                       <a:extLst>
                         <a:ext uri="{28A0092B-C50C-407E-A947-70E740481C1C}">
                           <a14:useLocalDpi xmlns:a14="http://schemas.microsoft.com/office/drawing/2010/main" val="0"/>
@@ -9991,7 +10098,7 @@
                   <pic:spPr>
                     <a:xfrm>
                       <a:off x="0" y="0"/>
-                      <a:ext cx="1417955" cy="3072130"/>
+                      <a:ext cx="2169795" cy="4702810"/>
                     </a:xfrm>
                     <a:prstGeom prst="rect">
                       <a:avLst/>
@@ -10000,113 +10107,143 @@
                 </pic:pic>
               </a:graphicData>
             </a:graphic>
+            <wp14:sizeRelH relativeFrom="margin">
+              <wp14:pctWidth>0</wp14:pctWidth>
+            </wp14:sizeRelH>
+            <wp14:sizeRelV relativeFrom="margin">
+              <wp14:pctHeight>0</wp14:pctHeight>
+            </wp14:sizeRelV>
           </wp:anchor>
         </w:drawing>
       </w:r>
       <w:r>
         <w:rPr>
+          <w:noProof/>
+          <w:sz w:val="24"/>
+          <w:szCs w:val="24"/>
+          <w:rtl/>
+          <w:lang w:val="he-IL"/>
+        </w:rPr>
+        <w:drawing>
+          <wp:anchor distT="0" distB="0" distL="114300" distR="114300" simplePos="0" relativeHeight="251677696" behindDoc="0" locked="0" layoutInCell="1" allowOverlap="1" wp14:anchorId="2028F91F" wp14:editId="3B7F0008">
+            <wp:simplePos x="0" y="0"/>
+            <wp:positionH relativeFrom="margin">
+              <wp:align>right</wp:align>
+            </wp:positionH>
+            <wp:positionV relativeFrom="paragraph">
+              <wp:posOffset>0</wp:posOffset>
+            </wp:positionV>
+            <wp:extent cx="2395855" cy="5192395"/>
+            <wp:effectExtent l="0" t="0" r="4445" b="8255"/>
+            <wp:wrapTopAndBottom/>
+            <wp:docPr id="810873252" name="Picture 5"/>
+            <wp:cNvGraphicFramePr>
+              <a:graphicFrameLocks xmlns:a="http://schemas.openxmlformats.org/drawingml/2006/main" noChangeAspect="1"/>
+            </wp:cNvGraphicFramePr>
+            <a:graphic xmlns:a="http://schemas.openxmlformats.org/drawingml/2006/main">
+              <a:graphicData uri="http://schemas.openxmlformats.org/drawingml/2006/picture">
+                <pic:pic xmlns:pic="http://schemas.openxmlformats.org/drawingml/2006/picture">
+                  <pic:nvPicPr>
+                    <pic:cNvPr id="810873252" name="Picture 810873252"/>
+                    <pic:cNvPicPr/>
+                  </pic:nvPicPr>
+                  <pic:blipFill>
+                    <a:blip r:embed="rId24" cstate="print">
+                      <a:extLst>
+                        <a:ext uri="{28A0092B-C50C-407E-A947-70E740481C1C}">
+                          <a14:useLocalDpi xmlns:a14="http://schemas.microsoft.com/office/drawing/2010/main" val="0"/>
+                        </a:ext>
+                      </a:extLst>
+                    </a:blip>
+                    <a:stretch>
+                      <a:fillRect/>
+                    </a:stretch>
+                  </pic:blipFill>
+                  <pic:spPr>
+                    <a:xfrm>
+                      <a:off x="0" y="0"/>
+                      <a:ext cx="2395855" cy="5192395"/>
+                    </a:xfrm>
+                    <a:prstGeom prst="rect">
+                      <a:avLst/>
+                    </a:prstGeom>
+                  </pic:spPr>
+                </pic:pic>
+              </a:graphicData>
+            </a:graphic>
+            <wp14:sizeRelH relativeFrom="margin">
+              <wp14:pctWidth>0</wp14:pctWidth>
+            </wp14:sizeRelH>
+            <wp14:sizeRelV relativeFrom="margin">
+              <wp14:pctHeight>0</wp14:pctHeight>
+            </wp14:sizeRelV>
+          </wp:anchor>
+        </w:drawing>
+      </w:r>
+      <w:r>
+        <w:rPr>
+          <w:sz w:val="24"/>
+          <w:szCs w:val="24"/>
+          <w:rtl/>
+        </w:rPr>
+        <w:t>בדיקת צרכי סועד (עמוד מלצר)</w:t>
+      </w:r>
+      <w:r>
+        <w:rPr>
+          <w:sz w:val="24"/>
+          <w:szCs w:val="24"/>
+          <w:rtl/>
+        </w:rPr>
+        <w:tab/>
+      </w:r>
+      <w:r>
+        <w:rPr>
+          <w:sz w:val="24"/>
+          <w:szCs w:val="24"/>
+          <w:rtl/>
+        </w:rPr>
+        <w:tab/>
+      </w:r>
+      <w:r>
+        <w:rPr>
+          <w:sz w:val="24"/>
+          <w:szCs w:val="24"/>
+          <w:rtl/>
+        </w:rPr>
+        <w:tab/>
+      </w:r>
+      <w:r>
+        <w:rPr>
+          <w:sz w:val="24"/>
+          <w:szCs w:val="24"/>
+          <w:rtl/>
+        </w:rPr>
+        <w:tab/>
+      </w:r>
+      <w:r>
+        <w:rPr>
+          <w:sz w:val="24"/>
+          <w:szCs w:val="24"/>
+          <w:rtl/>
+        </w:rPr>
+        <w:tab/>
+      </w:r>
+      <w:r>
+        <w:rPr>
+          <w:sz w:val="24"/>
+          <w:szCs w:val="24"/>
+          <w:rtl/>
+        </w:rPr>
+        <w:tab/>
+      </w:r>
+      <w:r>
+        <w:rPr>
           <w:rFonts w:hint="cs"/>
           <w:sz w:val="24"/>
           <w:szCs w:val="24"/>
           <w:rtl/>
         </w:rPr>
-        <w:t xml:space="preserve">    </w:t>
-      </w:r>
-      <w:r>
-        <w:rPr>
-          <w:rFonts w:hint="cs"/>
-          <w:sz w:val="24"/>
-          <w:szCs w:val="24"/>
-          <w:rtl/>
-        </w:rPr>
-        <w:t>הוספת הודעה זריזה(צד בעל)</w:t>
-      </w:r>
-      <w:r>
-        <w:rPr>
-          <w:rFonts w:hint="cs"/>
-          <w:sz w:val="24"/>
-          <w:szCs w:val="24"/>
-          <w:rtl/>
-        </w:rPr>
-        <w:t xml:space="preserve">  </w:t>
-      </w:r>
-      <w:r>
-        <w:rPr>
-          <w:sz w:val="24"/>
-          <w:szCs w:val="24"/>
-          <w:rtl/>
-        </w:rPr>
-        <w:tab/>
-      </w:r>
-      <w:r>
-        <w:rPr>
-          <w:sz w:val="24"/>
-          <w:szCs w:val="24"/>
-          <w:rtl/>
-        </w:rPr>
-        <w:tab/>
-      </w:r>
-      <w:r>
-        <w:rPr>
-          <w:rFonts w:hint="cs"/>
-          <w:sz w:val="24"/>
-          <w:szCs w:val="24"/>
-          <w:rtl/>
-        </w:rPr>
-        <w:t xml:space="preserve">   מחיקת הודעה זריזה(צד בעל)  </w:t>
-      </w:r>
-    </w:p>
-    <w:p>
-      <w:pPr>
-        <w:spacing w:after="160"/>
-        <w:ind w:left="0" w:firstLine="0"/>
-        <w:rPr>
-          <w:sz w:val="24"/>
-          <w:szCs w:val="24"/>
-          <w:rtl/>
-        </w:rPr>
-      </w:pPr>
-      <w:r>
-        <w:rPr>
-          <w:rFonts w:hint="cs"/>
-          <w:sz w:val="24"/>
-          <w:szCs w:val="24"/>
-          <w:rtl/>
-        </w:rPr>
-        <w:t>הוספת עובד (צד בעל)</w:t>
-      </w:r>
-      <w:r>
-        <w:rPr>
-          <w:sz w:val="24"/>
-          <w:szCs w:val="24"/>
-          <w:rtl/>
-        </w:rPr>
-        <w:tab/>
-      </w:r>
-      <w:r>
-        <w:rPr>
-          <w:sz w:val="24"/>
-          <w:szCs w:val="24"/>
-          <w:rtl/>
-        </w:rPr>
-        <w:tab/>
-      </w:r>
-      <w:r>
-        <w:rPr>
-          <w:sz w:val="24"/>
-          <w:szCs w:val="24"/>
-          <w:rtl/>
-        </w:rPr>
-        <w:tab/>
-      </w:r>
-      <w:r>
-        <w:rPr>
-          <w:rFonts w:hint="cs"/>
-          <w:sz w:val="24"/>
-          <w:szCs w:val="24"/>
-          <w:rtl/>
-        </w:rPr>
-        <w:t>מחיקת עובד (צד בעל)</w:t>
+        <w:t>בדיקת בקשת סועד (עמוד מלצר)</w:t>
       </w:r>
       <w:r>
         <w:rPr>
@@ -10119,7 +10256,7 @@
     </w:p>
     <w:p>
       <w:pPr>
-        <w:pStyle w:val="1"/>
+        <w:pStyle w:val="Heading1"/>
       </w:pPr>
       <w:r>
         <w:rPr>
@@ -10132,7 +10269,7 @@
     </w:p>
     <w:p>
       <w:pPr>
-        <w:pStyle w:val="2"/>
+        <w:pStyle w:val="Heading2"/>
         <w:rPr>
           <w:rtl/>
         </w:rPr>
@@ -10383,7 +10520,7 @@
                     <pic:cNvPicPr/>
                   </pic:nvPicPr>
                   <pic:blipFill>
-                    <a:blip r:embed="rId23">
+                    <a:blip r:embed="rId25">
                       <a:extLst>
                         <a:ext uri="{28A0092B-C50C-407E-A947-70E740481C1C}">
                           <a14:useLocalDpi xmlns:a14="http://schemas.microsoft.com/office/drawing/2010/main" val="0"/>
@@ -10507,7 +10644,7 @@
     </w:p>
     <w:p>
       <w:pPr>
-        <w:pStyle w:val="1"/>
+        <w:pStyle w:val="Heading1"/>
         <w:rPr>
           <w:sz w:val="24"/>
           <w:szCs w:val="24"/>
@@ -10526,7 +10663,7 @@
     </w:p>
     <w:p>
       <w:pPr>
-        <w:pStyle w:val="2"/>
+        <w:pStyle w:val="Heading2"/>
         <w:rPr>
           <w:rtl/>
         </w:rPr>
@@ -10587,7 +10724,7 @@
                     <pic:cNvPicPr/>
                   </pic:nvPicPr>
                   <pic:blipFill>
-                    <a:blip r:embed="rId24">
+                    <a:blip r:embed="rId26">
                       <a:extLst>
                         <a:ext uri="{28A0092B-C50C-407E-A947-70E740481C1C}">
                           <a14:useLocalDpi xmlns:a14="http://schemas.microsoft.com/office/drawing/2010/main" val="0"/>
@@ -10771,7 +10908,7 @@
                     <pic:cNvPicPr/>
                   </pic:nvPicPr>
                   <pic:blipFill>
-                    <a:blip r:embed="rId25">
+                    <a:blip r:embed="rId27">
                       <a:extLst>
                         <a:ext uri="{28A0092B-C50C-407E-A947-70E740481C1C}">
                           <a14:useLocalDpi xmlns:a14="http://schemas.microsoft.com/office/drawing/2010/main" val="0"/>
@@ -10873,7 +11010,7 @@
                     <pic:cNvPicPr/>
                   </pic:nvPicPr>
                   <pic:blipFill>
-                    <a:blip r:embed="rId26">
+                    <a:blip r:embed="rId28">
                       <a:extLst>
                         <a:ext uri="{28A0092B-C50C-407E-A947-70E740481C1C}">
                           <a14:useLocalDpi xmlns:a14="http://schemas.microsoft.com/office/drawing/2010/main" val="0"/>
@@ -10901,9 +11038,9 @@
       </w:r>
     </w:p>
     <w:sectPr>
-      <w:footerReference w:type="even" r:id="rId27"/>
-      <w:footerReference w:type="default" r:id="rId28"/>
-      <w:footerReference w:type="first" r:id="rId29"/>
+      <w:footerReference w:type="even" r:id="rId29"/>
+      <w:footerReference w:type="default" r:id="rId30"/>
+      <w:footerReference w:type="first" r:id="rId31"/>
       <w:pgSz w:w="11906" w:h="16841"/>
       <w:pgMar w:top="724" w:right="1462" w:bottom="289" w:left="1142" w:header="720" w:footer="720" w:gutter="0"/>
       <w:cols w:space="720"/>
@@ -11439,7 +11576,7 @@
     <w:lvl w:ilvl="0">
       <w:start w:val="1"/>
       <w:numFmt w:val="decimal"/>
-      <w:pStyle w:val="1"/>
+      <w:pStyle w:val="Heading1"/>
       <w:lvlText w:val="%1."/>
       <w:lvlJc w:val="left"/>
       <w:pPr>
@@ -11464,7 +11601,7 @@
     <w:lvl w:ilvl="1">
       <w:start w:val="1"/>
       <w:numFmt w:val="decimal"/>
-      <w:pStyle w:val="2"/>
+      <w:pStyle w:val="Heading2"/>
       <w:lvlText w:val="%1.%2."/>
       <w:lvlJc w:val="left"/>
       <w:pPr>
@@ -11872,7 +12009,7 @@
     <w:lvl w:ilvl="0" w:tplc="7C649374">
       <w:start w:val="1"/>
       <w:numFmt w:val="hebrew1"/>
-      <w:pStyle w:val="3"/>
+      <w:pStyle w:val="Heading3"/>
       <w:lvlText w:val="%1."/>
       <w:lvlJc w:val="left"/>
       <w:pPr>
@@ -12510,7 +12647,7 @@
     <w:lsdException w:name="Unresolved Mention" w:semiHidden="1" w:unhideWhenUsed="1"/>
     <w:lsdException w:name="Smart Link" w:semiHidden="1" w:unhideWhenUsed="1"/>
   </w:latentStyles>
-  <w:style w:type="paragraph" w:default="1" w:styleId="a">
+  <w:style w:type="paragraph" w:default="1" w:styleId="Normal">
     <w:name w:val="Normal"/>
     <w:qFormat/>
     <w:rsid w:val="001F4C7D"/>
@@ -12526,11 +12663,11 @@
       <w:szCs w:val="28"/>
     </w:rPr>
   </w:style>
-  <w:style w:type="paragraph" w:styleId="1">
+  <w:style w:type="paragraph" w:styleId="Heading1">
     <w:name w:val="heading 1"/>
-    <w:basedOn w:val="a"/>
-    <w:next w:val="a"/>
-    <w:link w:val="10"/>
+    <w:basedOn w:val="Normal"/>
+    <w:next w:val="Normal"/>
+    <w:link w:val="Heading1Char"/>
     <w:uiPriority w:val="9"/>
     <w:qFormat/>
     <w:rsid w:val="001F4C7D"/>
@@ -12548,11 +12685,11 @@
       <w:szCs w:val="26"/>
     </w:rPr>
   </w:style>
-  <w:style w:type="paragraph" w:styleId="2">
+  <w:style w:type="paragraph" w:styleId="Heading2">
     <w:name w:val="heading 2"/>
-    <w:basedOn w:val="a"/>
-    <w:next w:val="a"/>
-    <w:link w:val="20"/>
+    <w:basedOn w:val="Normal"/>
+    <w:next w:val="Normal"/>
+    <w:link w:val="Heading2Char"/>
     <w:uiPriority w:val="9"/>
     <w:unhideWhenUsed/>
     <w:qFormat/>
@@ -12570,11 +12707,11 @@
       <w:szCs w:val="26"/>
     </w:rPr>
   </w:style>
-  <w:style w:type="paragraph" w:styleId="3">
+  <w:style w:type="paragraph" w:styleId="Heading3">
     <w:name w:val="heading 3"/>
-    <w:basedOn w:val="a"/>
-    <w:next w:val="a"/>
-    <w:link w:val="30"/>
+    <w:basedOn w:val="Normal"/>
+    <w:next w:val="Normal"/>
+    <w:link w:val="Heading3Char"/>
     <w:uiPriority w:val="9"/>
     <w:unhideWhenUsed/>
     <w:qFormat/>
@@ -12593,13 +12730,13 @@
       <w:u w:val="single" w:color="000000"/>
     </w:rPr>
   </w:style>
-  <w:style w:type="character" w:default="1" w:styleId="a0">
+  <w:style w:type="character" w:default="1" w:styleId="DefaultParagraphFont">
     <w:name w:val="Default Paragraph Font"/>
     <w:uiPriority w:val="1"/>
     <w:semiHidden/>
     <w:unhideWhenUsed/>
   </w:style>
-  <w:style w:type="table" w:default="1" w:styleId="a1">
+  <w:style w:type="table" w:default="1" w:styleId="TableNormal">
     <w:name w:val="Normal Table"/>
     <w:uiPriority w:val="99"/>
     <w:semiHidden/>
@@ -12614,7 +12751,7 @@
       </w:tblCellMar>
     </w:tblPr>
   </w:style>
-  <w:style w:type="numbering" w:default="1" w:styleId="a2">
+  <w:style w:type="numbering" w:default="1" w:styleId="NoList">
     <w:name w:val="No List"/>
     <w:uiPriority w:val="99"/>
     <w:semiHidden/>
@@ -12634,9 +12771,9 @@
       </w:tblCellMar>
     </w:tblPr>
   </w:style>
-  <w:style w:type="paragraph" w:styleId="a3">
+  <w:style w:type="paragraph" w:styleId="ListParagraph">
     <w:name w:val="List Paragraph"/>
-    <w:basedOn w:val="a"/>
+    <w:basedOn w:val="Normal"/>
     <w:uiPriority w:val="34"/>
     <w:qFormat/>
     <w:rsid w:val="00CC3D20"/>
@@ -12651,10 +12788,10 @@
       <w:sz w:val="22"/>
     </w:rPr>
   </w:style>
-  <w:style w:type="paragraph" w:styleId="a4">
+  <w:style w:type="paragraph" w:styleId="Header">
     <w:name w:val="header"/>
-    <w:basedOn w:val="a"/>
-    <w:link w:val="a5"/>
+    <w:basedOn w:val="Normal"/>
+    <w:link w:val="HeaderChar"/>
     <w:uiPriority w:val="99"/>
     <w:unhideWhenUsed/>
     <w:rsid w:val="00F25502"/>
@@ -12666,10 +12803,10 @@
       <w:spacing w:line="240" w:lineRule="auto"/>
     </w:pPr>
   </w:style>
-  <w:style w:type="character" w:customStyle="1" w:styleId="a5">
-    <w:name w:val="כותרת עליונה תו"/>
-    <w:basedOn w:val="a0"/>
-    <w:link w:val="a4"/>
+  <w:style w:type="character" w:customStyle="1" w:styleId="HeaderChar">
+    <w:name w:val="Header Char"/>
+    <w:basedOn w:val="DefaultParagraphFont"/>
+    <w:link w:val="Header"/>
     <w:uiPriority w:val="99"/>
     <w:rsid w:val="00F25502"/>
     <w:rPr>
@@ -12678,9 +12815,9 @@
       <w:sz w:val="26"/>
     </w:rPr>
   </w:style>
-  <w:style w:type="table" w:styleId="a6">
+  <w:style w:type="table" w:styleId="TableGrid0">
     <w:name w:val="Table Grid"/>
-    <w:basedOn w:val="a1"/>
+    <w:basedOn w:val="TableNormal"/>
     <w:uiPriority w:val="39"/>
     <w:rsid w:val="00E015AA"/>
     <w:pPr>
@@ -12699,7 +12836,7 @@
   </w:style>
   <w:style w:type="character" w:styleId="Hyperlink">
     <w:name w:val="Hyperlink"/>
-    <w:basedOn w:val="a0"/>
+    <w:basedOn w:val="DefaultParagraphFont"/>
     <w:uiPriority w:val="99"/>
     <w:unhideWhenUsed/>
     <w:rsid w:val="000D261B"/>
@@ -12708,10 +12845,10 @@
       <w:u w:val="single"/>
     </w:rPr>
   </w:style>
-  <w:style w:type="paragraph" w:styleId="a7">
+  <w:style w:type="paragraph" w:styleId="BalloonText">
     <w:name w:val="Balloon Text"/>
-    <w:basedOn w:val="a"/>
-    <w:link w:val="a8"/>
+    <w:basedOn w:val="Normal"/>
+    <w:link w:val="BalloonTextChar"/>
     <w:uiPriority w:val="99"/>
     <w:semiHidden/>
     <w:unhideWhenUsed/>
@@ -12725,10 +12862,10 @@
       <w:szCs w:val="16"/>
     </w:rPr>
   </w:style>
-  <w:style w:type="character" w:customStyle="1" w:styleId="a8">
-    <w:name w:val="טקסט בלונים תו"/>
-    <w:basedOn w:val="a0"/>
-    <w:link w:val="a7"/>
+  <w:style w:type="character" w:customStyle="1" w:styleId="BalloonTextChar">
+    <w:name w:val="Balloon Text Char"/>
+    <w:basedOn w:val="DefaultParagraphFont"/>
+    <w:link w:val="BalloonText"/>
     <w:uiPriority w:val="99"/>
     <w:semiHidden/>
     <w:rsid w:val="00F8613E"/>
@@ -12739,10 +12876,10 @@
       <w:szCs w:val="16"/>
     </w:rPr>
   </w:style>
-  <w:style w:type="paragraph" w:styleId="HTML">
+  <w:style w:type="paragraph" w:styleId="HTMLPreformatted">
     <w:name w:val="HTML Preformatted"/>
-    <w:basedOn w:val="a"/>
-    <w:link w:val="HTML0"/>
+    <w:basedOn w:val="Normal"/>
+    <w:link w:val="HTMLPreformattedChar"/>
     <w:uiPriority w:val="99"/>
     <w:semiHidden/>
     <w:unhideWhenUsed/>
@@ -12777,10 +12914,10 @@
       <w:szCs w:val="20"/>
     </w:rPr>
   </w:style>
-  <w:style w:type="character" w:customStyle="1" w:styleId="HTML0">
-    <w:name w:val="HTML מעוצב מראש תו"/>
-    <w:basedOn w:val="a0"/>
-    <w:link w:val="HTML"/>
+  <w:style w:type="character" w:customStyle="1" w:styleId="HTMLPreformattedChar">
+    <w:name w:val="HTML Preformatted Char"/>
+    <w:basedOn w:val="DefaultParagraphFont"/>
+    <w:link w:val="HTMLPreformatted"/>
     <w:uiPriority w:val="99"/>
     <w:semiHidden/>
     <w:rsid w:val="00F83B4F"/>
@@ -12790,10 +12927,10 @@
       <w:szCs w:val="20"/>
     </w:rPr>
   </w:style>
-  <w:style w:type="character" w:customStyle="1" w:styleId="10">
-    <w:name w:val="כותרת 1 תו"/>
-    <w:basedOn w:val="a0"/>
-    <w:link w:val="1"/>
+  <w:style w:type="character" w:customStyle="1" w:styleId="Heading1Char">
+    <w:name w:val="Heading 1 Char"/>
+    <w:basedOn w:val="DefaultParagraphFont"/>
+    <w:link w:val="Heading1"/>
     <w:uiPriority w:val="9"/>
     <w:rsid w:val="001F4C7D"/>
     <w:rPr>
@@ -12805,10 +12942,10 @@
       <w:szCs w:val="26"/>
     </w:rPr>
   </w:style>
-  <w:style w:type="character" w:customStyle="1" w:styleId="20">
-    <w:name w:val="כותרת 2 תו"/>
-    <w:basedOn w:val="a0"/>
-    <w:link w:val="2"/>
+  <w:style w:type="character" w:customStyle="1" w:styleId="Heading2Char">
+    <w:name w:val="Heading 2 Char"/>
+    <w:basedOn w:val="DefaultParagraphFont"/>
+    <w:link w:val="Heading2"/>
     <w:uiPriority w:val="9"/>
     <w:rsid w:val="001F4C7D"/>
     <w:rPr>
@@ -12818,10 +12955,10 @@
       <w:szCs w:val="26"/>
     </w:rPr>
   </w:style>
-  <w:style w:type="character" w:customStyle="1" w:styleId="30">
-    <w:name w:val="כותרת 3 תו"/>
-    <w:basedOn w:val="a0"/>
-    <w:link w:val="3"/>
+  <w:style w:type="character" w:customStyle="1" w:styleId="Heading3Char">
+    <w:name w:val="Heading 3 Char"/>
+    <w:basedOn w:val="DefaultParagraphFont"/>
+    <w:link w:val="Heading3"/>
     <w:uiPriority w:val="9"/>
     <w:rsid w:val="001F4C7D"/>
     <w:rPr>
@@ -12836,7 +12973,7 @@
   </w:style>
   <w:style w:type="paragraph" w:customStyle="1" w:styleId="fs-1p4">
     <w:name w:val="fs-1p4"/>
-    <w:basedOn w:val="a"/>
+    <w:basedOn w:val="Normal"/>
     <w:rsid w:val="00A3556A"/>
     <w:pPr>
       <w:bidi w:val="0"/>
@@ -12852,7 +12989,7 @@
   </w:style>
   <w:style w:type="character" w:styleId="FollowedHyperlink">
     <w:name w:val="FollowedHyperlink"/>
-    <w:basedOn w:val="a0"/>
+    <w:basedOn w:val="DefaultParagraphFont"/>
     <w:uiPriority w:val="99"/>
     <w:semiHidden/>
     <w:unhideWhenUsed/>
@@ -12862,9 +12999,9 @@
       <w:u w:val="single"/>
     </w:rPr>
   </w:style>
-  <w:style w:type="character" w:customStyle="1" w:styleId="11">
+  <w:style w:type="character" w:customStyle="1" w:styleId="1">
     <w:name w:val="אזכור לא מזוהה1"/>
-    <w:basedOn w:val="a0"/>
+    <w:basedOn w:val="DefaultParagraphFont"/>
     <w:uiPriority w:val="99"/>
     <w:semiHidden/>
     <w:unhideWhenUsed/>

</xml_diff>